<commit_message>
Todos los archivos se generan bien
</commit_message>
<xml_diff>
--- a/WS_SCC/plantillas/archivos/transaccion_1.docx
+++ b/WS_SCC/plantillas/archivos/transaccion_1.docx
@@ -2040,8 +2040,10 @@
               <w:jc w:val="center"/>
             </w:pPr>
             <w:r>
-              <w:t>____________________________________</w:t>
+              <w:t>${trabajador_linea}</w:t>
             </w:r>
+            <w:bookmarkStart w:id="0" w:name="_GoBack"/>
+            <w:bookmarkEnd w:id="0"/>
           </w:p>
         </w:tc>
         <w:tc>
@@ -2104,7 +2106,7 @@
               <w:jc w:val="center"/>
             </w:pPr>
             <w:r>
-              <w:t>DNI: ${</w:t>
+              <w:t xml:space="preserve"> ${</w:t>
             </w:r>
             <w:proofErr w:type="spellStart"/>
             <w:r>
@@ -5661,8 +5663,6 @@
       <w:pPr>
         <w:keepLines/>
       </w:pPr>
-      <w:bookmarkStart w:id="0" w:name="_GoBack"/>
-      <w:bookmarkEnd w:id="0"/>
     </w:p>
     <w:sectPr>
       <w:pgSz w:w="11906" w:h="16838"/>

</xml_diff>

<commit_message>
Funciona documentos de venta
</commit_message>
<xml_diff>
--- a/WS_SCC/plantillas/archivos/transaccion_1.docx
+++ b/WS_SCC/plantillas/archivos/transaccion_1.docx
@@ -52,16 +52,7 @@
         <w:keepLines/>
       </w:pPr>
       <w:r>
-        <w:t xml:space="preserve">1.- </w:t>
-      </w:r>
-      <w:r>
-        <w:rPr>
-          <w:highlight w:val="cyan"/>
-        </w:rPr>
-        <w:t>${cooperativa},</w:t>
-      </w:r>
-      <w:r>
-        <w:t xml:space="preserve"> identificado con </w:t>
+        <w:t xml:space="preserve">1.- ${cooperativa}, identificado con </w:t>
       </w:r>
       <w:r>
         <w:rPr>
@@ -70,110 +61,489 @@
         <w:t>RUC N° 20512644440</w:t>
       </w:r>
       <w:r>
-        <w:t xml:space="preserve">, debidamente representado por el Presidente del Consejo de Administración Don </w:t>
-      </w:r>
-      <w:r>
-        <w:rPr>
-          <w:highlight w:val="cyan"/>
-        </w:rPr>
-        <w:t>${presidente}</w:t>
-      </w:r>
-      <w:r>
-        <w:t>,</w:t>
-      </w:r>
-      <w:r>
-        <w:t xml:space="preserve"> identificado con DNI N° </w:t>
-      </w:r>
-      <w:r>
-        <w:rPr>
-          <w:highlight w:val="cyan"/>
+        <w:t>, debidamente representado por el Presidente del Consejo de Administración Don ${presidente}, identificado con DNI N° ${</w:t>
+      </w:r>
+      <w:proofErr w:type="spellStart"/>
+      <w:r>
+        <w:t>presidente_dni</w:t>
+      </w:r>
+      <w:proofErr w:type="spellEnd"/>
+      <w:r>
+        <w:t>}, conforme a la Partida Registral N° 11842015, del Registro de Personas Jurídicas de Lima, con domicilio para estos efectos, en la ${</w:t>
+      </w:r>
+      <w:proofErr w:type="spellStart"/>
+      <w:r>
+        <w:t>cooperativa_direccion</w:t>
+      </w:r>
+      <w:proofErr w:type="spellEnd"/>
+      <w:r>
+        <w:t>}; a quien en adelante se le denominara EL ACREEDOR; y, de la otra parte:</w:t>
+      </w:r>
+    </w:p>
+    <w:p>
+      <w:pPr>
+        <w:pStyle w:val="ParrafopStyle"/>
+        <w:keepLines/>
+      </w:pPr>
+      <w:r>
+        <w:t xml:space="preserve">2.- Don </w:t>
+      </w:r>
+      <w:r>
+        <w:rPr>
+          <w:b/>
+        </w:rPr>
+        <w:t>${nombre}</w:t>
+      </w:r>
+      <w:r>
+        <w:t xml:space="preserve">, en su condición de </w:t>
+      </w:r>
+      <w:r>
+        <w:t>${cargo}</w:t>
+      </w:r>
+      <w:r>
+        <w:t xml:space="preserve">, identificado con DNI N° </w:t>
+      </w:r>
+      <w:r>
+        <w:rPr>
+          <w:b/>
         </w:rPr>
         <w:t>${</w:t>
       </w:r>
       <w:proofErr w:type="spellStart"/>
       <w:r>
         <w:rPr>
-          <w:highlight w:val="cyan"/>
-        </w:rPr>
-        <w:t>presidente_dni</w:t>
-      </w:r>
-      <w:proofErr w:type="spellEnd"/>
-      <w:r>
-        <w:rPr>
-          <w:highlight w:val="cyan"/>
+          <w:b/>
+        </w:rPr>
+        <w:t>dni</w:t>
+      </w:r>
+      <w:proofErr w:type="spellEnd"/>
+      <w:r>
+        <w:rPr>
+          <w:b/>
         </w:rPr>
         <w:t>}</w:t>
       </w:r>
       <w:r>
-        <w:t xml:space="preserve">, conforme a la Partida Registral N° 11842015, del Registro de Personas Jurídicas de Lima, con domicilio para estos efectos, en la </w:t>
-      </w:r>
-      <w:r>
-        <w:rPr>
-          <w:highlight w:val="cyan"/>
+        <w:t xml:space="preserve">, con domicilio en </w:t>
+      </w:r>
+      <w:r>
+        <w:rPr>
+          <w:b/>
         </w:rPr>
         <w:t>${</w:t>
       </w:r>
       <w:proofErr w:type="spellStart"/>
       <w:r>
         <w:rPr>
-          <w:highlight w:val="cyan"/>
-        </w:rPr>
-        <w:t>cooperativa_direccion</w:t>
-      </w:r>
-      <w:proofErr w:type="spellEnd"/>
-      <w:r>
-        <w:rPr>
-          <w:highlight w:val="cyan"/>
+          <w:b/>
+        </w:rPr>
+        <w:t>direccion</w:t>
+      </w:r>
+      <w:proofErr w:type="spellEnd"/>
+      <w:r>
+        <w:rPr>
+          <w:b/>
         </w:rPr>
         <w:t>}</w:t>
       </w:r>
       <w:r>
-        <w:t>; a quien en adelante se le denominara EL ACREEDOR; y, de la otra parte:</w:t>
-      </w:r>
-    </w:p>
-    <w:p>
-      <w:pPr>
-        <w:pStyle w:val="ParrafopStyle"/>
-        <w:keepLines/>
-      </w:pPr>
-      <w:r>
-        <w:t xml:space="preserve">2.- Don </w:t>
-      </w:r>
-      <w:r>
-        <w:rPr>
-          <w:b/>
-          <w:highlight w:val="yellow"/>
+        <w:t xml:space="preserve">, con Casilla Electrónica del Poder Judicial (SINOE) Nro.: </w:t>
+      </w:r>
+      <w:r>
+        <w:rPr>
+          <w:b/>
+        </w:rPr>
+        <w:t>${casilla}</w:t>
+      </w:r>
+      <w:r>
+        <w:t>, conforme lo establece el artículo 35º del Código Civil y el Art.163 del C.P.C; bajo los términos y condiciones siguientes:</w:t>
+      </w:r>
+    </w:p>
+    <w:p>
+      <w:pPr>
+        <w:pStyle w:val="ParrafopStyle"/>
+        <w:keepLines/>
+      </w:pPr>
+      <w:r>
+        <w:rPr>
+          <w:b/>
+          <w:u w:val="single"/>
+        </w:rPr>
+        <w:t>CLAUSULA PRIMERA:</w:t>
+      </w:r>
+      <w:r>
+        <w:rPr>
+          <w:b/>
+        </w:rPr>
+        <w:t xml:space="preserve"> OBJETO DE LA TRANSACCIÓN</w:t>
+      </w:r>
+    </w:p>
+    <w:p>
+      <w:pPr>
+        <w:pStyle w:val="ParrafopStyle"/>
+        <w:keepLines/>
+      </w:pPr>
+      <w:r>
+        <w:t xml:space="preserve">Con fecha </w:t>
+      </w:r>
+      <w:r>
+        <w:rPr>
+          <w:b/>
+        </w:rPr>
+        <w:t>${</w:t>
+      </w:r>
+      <w:proofErr w:type="spellStart"/>
+      <w:r>
+        <w:rPr>
+          <w:b/>
+        </w:rPr>
+        <w:t>fecha_anterior</w:t>
+      </w:r>
+      <w:proofErr w:type="spellEnd"/>
+      <w:r>
+        <w:rPr>
+          <w:b/>
+        </w:rPr>
+        <w:t>}</w:t>
+      </w:r>
+      <w:r>
+        <w:t xml:space="preserve"> </w:t>
+      </w:r>
+      <w:r>
+        <w:t xml:space="preserve">El ACREEDOR y El DEUDOR suscribieron un Contrato de Mutuo por </w:t>
+      </w:r>
+      <w:r>
+        <w:t>${</w:t>
+      </w:r>
+      <w:proofErr w:type="spellStart"/>
+      <w:r>
+        <w:t>tipo_</w:t>
+      </w:r>
+      <w:proofErr w:type="gramStart"/>
+      <w:r>
+        <w:t>transaccion</w:t>
+      </w:r>
+      <w:proofErr w:type="spellEnd"/>
+      <w:r>
+        <w:t xml:space="preserve">} </w:t>
+      </w:r>
+      <w:r>
+        <w:t xml:space="preserve"> por</w:t>
+      </w:r>
+      <w:proofErr w:type="gramEnd"/>
+      <w:r>
+        <w:t xml:space="preserve"> la suma de </w:t>
+      </w:r>
+      <w:r>
+        <w:rPr>
+          <w:b/>
+        </w:rPr>
+        <w:t xml:space="preserve">S/. </w:t>
+      </w:r>
+      <w:r>
+        <w:rPr>
+          <w:b/>
+        </w:rPr>
+        <w:t>${</w:t>
+      </w:r>
+      <w:proofErr w:type="spellStart"/>
+      <w:r>
+        <w:rPr>
+          <w:b/>
+        </w:rPr>
+        <w:t>monto_total</w:t>
+      </w:r>
+      <w:proofErr w:type="spellEnd"/>
+      <w:r>
+        <w:rPr>
+          <w:b/>
+        </w:rPr>
+        <w:t>}</w:t>
+      </w:r>
+      <w:r>
+        <w:rPr>
+          <w:b/>
+        </w:rPr>
+        <w:t xml:space="preserve"> (</w:t>
+      </w:r>
+      <w:r>
+        <w:rPr>
+          <w:b/>
+        </w:rPr>
+        <w:t>${</w:t>
+      </w:r>
+      <w:proofErr w:type="spellStart"/>
+      <w:r>
+        <w:rPr>
+          <w:b/>
+        </w:rPr>
+        <w:t>monto_total_letras</w:t>
+      </w:r>
+      <w:proofErr w:type="spellEnd"/>
+      <w:r>
+        <w:rPr>
+          <w:b/>
+        </w:rPr>
+        <w:t>}</w:t>
+      </w:r>
+      <w:r>
+        <w:rPr>
+          <w:b/>
+        </w:rPr>
+        <w:t>)</w:t>
+      </w:r>
+      <w:r>
+        <w:t xml:space="preserve">, cuya suma de dinero fue entregado por el ACREEDOR al DEUDOR sin más constancia ni recibo que las firmas puestas en aquel </w:t>
+      </w:r>
+      <w:r>
+        <w:t>documento,</w:t>
+      </w:r>
+      <w:r>
+        <w:t xml:space="preserve"> Asimismo, de acuerdo lo establecido en los Artículos 1304 y 1312 del C.C, la transacción debe hacerse por escrito baja sanción de nulidad y es inexigible la legalización, de fama, y la misma se ejecuta en vía ejecutiva, el Art. 1310 del Código Civil referido a la indivisibilidad de la transacción.</w:t>
+      </w:r>
+    </w:p>
+    <w:p>
+      <w:pPr>
+        <w:pStyle w:val="ParrafopStyle"/>
+        <w:keepLines/>
+      </w:pPr>
+      <w:r>
+        <w:rPr>
+          <w:b/>
+          <w:u w:val="single"/>
+        </w:rPr>
+        <w:t>CLAUSULA SEGUNDA:</w:t>
+      </w:r>
+      <w:r>
+        <w:rPr>
+          <w:b/>
+        </w:rPr>
+        <w:t xml:space="preserve"> DEVOLUCIÓN DEL DINERO TRANSADO</w:t>
+      </w:r>
+    </w:p>
+    <w:p>
+      <w:pPr>
+        <w:pStyle w:val="ParrafopStyle"/>
+        <w:keepLines/>
+      </w:pPr>
+      <w:r>
+        <w:t xml:space="preserve">En tal virtud, la devolución del dinero transado por parte del DEUDOR al ACREEDOR será en un plazo de </w:t>
+      </w:r>
+      <w:r>
+        <w:rPr>
+          <w:b/>
+        </w:rPr>
+        <w:t>${</w:t>
+      </w:r>
+      <w:proofErr w:type="spellStart"/>
+      <w:r>
+        <w:rPr>
+          <w:b/>
+        </w:rPr>
+        <w:t>numero_cuotas</w:t>
+      </w:r>
+      <w:proofErr w:type="spellEnd"/>
+      <w:r>
+        <w:rPr>
+          <w:b/>
+        </w:rPr>
+        <w:t>}</w:t>
+      </w:r>
+      <w:r>
+        <w:t xml:space="preserve"> (</w:t>
+      </w:r>
+      <w:r>
+        <w:rPr>
+          <w:b/>
+        </w:rPr>
+        <w:t>${</w:t>
+      </w:r>
+      <w:proofErr w:type="spellStart"/>
+      <w:r>
+        <w:rPr>
+          <w:b/>
+        </w:rPr>
+        <w:t>numero_cuotas_letras</w:t>
+      </w:r>
+      <w:proofErr w:type="spellEnd"/>
+      <w:r>
+        <w:rPr>
+          <w:b/>
+        </w:rPr>
+        <w:t>}</w:t>
+      </w:r>
+      <w:r>
+        <w:t xml:space="preserve">) cuotas según el CRONOGRAMA DE PAGO DE LA TRANSACCIÓN EXTRAJUDICIAL, el mismo que es parte integrante de este documento); siendo cada cuota ascendente a la suma de </w:t>
+      </w:r>
+      <w:r>
+        <w:rPr>
+          <w:b/>
+        </w:rPr>
+        <w:t xml:space="preserve">S/. </w:t>
+      </w:r>
+      <w:r>
+        <w:rPr>
+          <w:b/>
+        </w:rPr>
+        <w:t>${</w:t>
+      </w:r>
+      <w:proofErr w:type="spellStart"/>
+      <w:r>
+        <w:rPr>
+          <w:b/>
+        </w:rPr>
+        <w:t>monto_cuotas</w:t>
+      </w:r>
+      <w:proofErr w:type="spellEnd"/>
+      <w:r>
+        <w:rPr>
+          <w:b/>
+        </w:rPr>
+        <w:t xml:space="preserve">} </w:t>
+      </w:r>
+      <w:r>
+        <w:rPr>
+          <w:b/>
+        </w:rPr>
+        <w:t>(</w:t>
+      </w:r>
+      <w:r>
+        <w:rPr>
+          <w:b/>
+        </w:rPr>
+        <w:t>${</w:t>
+      </w:r>
+      <w:proofErr w:type="spellStart"/>
+      <w:r>
+        <w:rPr>
+          <w:b/>
+        </w:rPr>
+        <w:t>monto_cuotas_letras</w:t>
+      </w:r>
+      <w:proofErr w:type="spellEnd"/>
+      <w:r>
+        <w:rPr>
+          <w:b/>
+        </w:rPr>
+        <w:t>}</w:t>
+      </w:r>
+      <w:r>
+        <w:rPr>
+          <w:b/>
+        </w:rPr>
+        <w:t>)</w:t>
+      </w:r>
+      <w:r>
+        <w:t xml:space="preserve">, cuyo pago se efectuará cada </w:t>
+      </w:r>
+      <w:r>
+        <w:t>${</w:t>
+      </w:r>
+      <w:proofErr w:type="spellStart"/>
+      <w:r>
+        <w:t>fecha_dia</w:t>
+      </w:r>
+      <w:proofErr w:type="spellEnd"/>
+      <w:r>
+        <w:t>}</w:t>
+      </w:r>
+      <w:r>
+        <w:t xml:space="preserve"> (</w:t>
+      </w:r>
+      <w:r>
+        <w:t>${</w:t>
+      </w:r>
+      <w:proofErr w:type="spellStart"/>
+      <w:r>
+        <w:t>fecha_dia_letras</w:t>
+      </w:r>
+      <w:proofErr w:type="spellEnd"/>
+      <w:r>
+        <w:t>}</w:t>
+      </w:r>
+      <w:r>
+        <w:t xml:space="preserve">) de cada mes, en la cuenta bancaria indicada por el ACREEDOR: Cta. </w:t>
+      </w:r>
+      <w:r>
+        <w:t>${</w:t>
+      </w:r>
+      <w:proofErr w:type="spellStart"/>
+      <w:r>
+        <w:t>banco_nombre</w:t>
+      </w:r>
+      <w:proofErr w:type="spellEnd"/>
+      <w:r>
+        <w:t xml:space="preserve">} </w:t>
+      </w:r>
+      <w:r>
+        <w:t xml:space="preserve">Nº </w:t>
+      </w:r>
+      <w:r>
+        <w:t>${</w:t>
+      </w:r>
+      <w:proofErr w:type="spellStart"/>
+      <w:r>
+        <w:t>cuenta_numero</w:t>
+      </w:r>
+      <w:proofErr w:type="spellEnd"/>
+      <w:r>
+        <w:t>}</w:t>
+      </w:r>
+      <w:r>
+        <w:t>. Siendo obligación del DEUDOR realizar el depósito en la fecha convenida e informar al ACREEDOR de dicho depósito. Asimismo, de acuerdo a lo estipulado en el Art. 1312 del Código Civil que precisa en su parte in fine que la transacción extrajudicial se ejecuta en vía ejecutiva.</w:t>
+      </w:r>
+    </w:p>
+    <w:p>
+      <w:pPr>
+        <w:pStyle w:val="ParrafopStyle"/>
+        <w:keepLines/>
+      </w:pPr>
+      <w:r>
+        <w:rPr>
+          <w:b/>
+          <w:u w:val="single"/>
+        </w:rPr>
+        <w:t>CLAUSULA TERCERA:</w:t>
+      </w:r>
+      <w:r>
+        <w:rPr>
+          <w:b/>
+        </w:rPr>
+        <w:t xml:space="preserve"> DE LA EJECUCIÓN POR INCUMPLIMIENTO PAGO DE CUOTAS</w:t>
+      </w:r>
+    </w:p>
+    <w:p>
+      <w:pPr>
+        <w:pStyle w:val="ParrafopStyle"/>
+        <w:keepLines/>
+      </w:pPr>
+      <w:r>
+        <w:t xml:space="preserve">EL DEUDOR se obliga a cumplir fielmente con el cronograma de pagos descritos en la cláusula novena de esta TRANSACCIÓN EXTRAJUDICIAL. Si el DEUDOR, Don(a) </w:t>
+      </w:r>
+      <w:r>
+        <w:rPr>
+          <w:b/>
         </w:rPr>
         <w:t>${nombre}</w:t>
       </w:r>
       <w:r>
-        <w:rPr>
-          <w:highlight w:val="yellow"/>
-        </w:rPr>
-        <w:t>,</w:t>
-      </w:r>
-      <w:r>
-        <w:t xml:space="preserve"> en su condición de </w:t>
-      </w:r>
-      <w:r>
-        <w:rPr>
-          <w:highlight w:val="yellow"/>
-        </w:rPr>
-        <w:t>${cargo}</w:t>
-      </w:r>
-      <w:r>
-        <w:rPr>
-          <w:highlight w:val="yellow"/>
-        </w:rPr>
-        <w:t>,</w:t>
-      </w:r>
-      <w:r>
-        <w:t xml:space="preserve"> identificado con DNI N° </w:t>
-      </w:r>
-      <w:r>
-        <w:rPr>
-          <w:b/>
-          <w:highlight w:val="yellow"/>
+        <w:t xml:space="preserve">, incumple con el pago de (02) cuotas pactadas, quedarán vencidas todas las demás </w:t>
+      </w:r>
+      <w:r>
+        <w:t>y,</w:t>
+      </w:r>
+      <w:r>
+        <w:t xml:space="preserve"> en consecuencia, </w:t>
+      </w:r>
+      <w:r>
+        <w:rPr>
+          <w:b/>
+        </w:rPr>
+        <w:t xml:space="preserve">LA DEUDA SUFRIRÁ UN INCREMENTO POR CONCEPTO DE PENALIDAD DEBIDO AL INCUMPLIMIENTO DE PAGO ASCENDENTE A LA SUMA DE S/. </w:t>
+      </w:r>
+      <w:r>
+        <w:rPr>
+          <w:b/>
         </w:rPr>
         <w:t>${</w:t>
       </w:r>
@@ -181,25 +551,54 @@
       <w:r>
         <w:rPr>
           <w:b/>
-          <w:highlight w:val="yellow"/>
-        </w:rPr>
-        <w:t>dni</w:t>
-      </w:r>
-      <w:proofErr w:type="spellEnd"/>
-      <w:r>
-        <w:rPr>
-          <w:b/>
-          <w:highlight w:val="yellow"/>
+        </w:rPr>
+        <w:t>monto_penalidad</w:t>
+      </w:r>
+      <w:proofErr w:type="spellEnd"/>
+      <w:r>
+        <w:rPr>
+          <w:b/>
+        </w:rPr>
+        <w:t xml:space="preserve">} </w:t>
+      </w:r>
+      <w:r>
+        <w:rPr>
+          <w:b/>
+        </w:rPr>
+        <w:t>(</w:t>
+      </w:r>
+      <w:r>
+        <w:rPr>
+          <w:b/>
+        </w:rPr>
+        <w:t>${</w:t>
+      </w:r>
+      <w:proofErr w:type="spellStart"/>
+      <w:r>
+        <w:rPr>
+          <w:b/>
+        </w:rPr>
+        <w:t>monto_penalidad_letras</w:t>
+      </w:r>
+      <w:proofErr w:type="spellEnd"/>
+      <w:r>
+        <w:rPr>
+          <w:b/>
         </w:rPr>
         <w:t>}</w:t>
       </w:r>
       <w:r>
-        <w:t xml:space="preserve">, con domicilio en </w:t>
-      </w:r>
-      <w:r>
-        <w:rPr>
-          <w:b/>
-          <w:highlight w:val="yellow"/>
+        <w:rPr>
+          <w:b/>
+        </w:rPr>
+        <w:t>)</w:t>
+      </w:r>
+      <w:r>
+        <w:t xml:space="preserve">, reconociendo como NUEVA DEUDA, LA MISMA QUE SERÁ CANCELADA en </w:t>
+      </w:r>
+      <w:r>
+        <w:rPr>
+          <w:b/>
         </w:rPr>
         <w:t>${</w:t>
       </w:r>
@@ -207,77 +606,77 @@
       <w:r>
         <w:rPr>
           <w:b/>
-          <w:highlight w:val="yellow"/>
-        </w:rPr>
-        <w:t>direccion</w:t>
-      </w:r>
-      <w:proofErr w:type="spellEnd"/>
-      <w:r>
-        <w:rPr>
-          <w:b/>
-          <w:highlight w:val="yellow"/>
+        </w:rPr>
+        <w:t>numero_cuotas_penalidad</w:t>
+      </w:r>
+      <w:proofErr w:type="spellEnd"/>
+      <w:r>
+        <w:rPr>
+          <w:b/>
         </w:rPr>
         <w:t>}</w:t>
       </w:r>
       <w:r>
-        <w:t xml:space="preserve">, con Casilla Electrónica del Poder Judicial (SINOE) Nro.: </w:t>
-      </w:r>
-      <w:r>
-        <w:rPr>
-          <w:b/>
-          <w:highlight w:val="yellow"/>
+        <w:rPr>
+          <w:b/>
+        </w:rPr>
+        <w:t xml:space="preserve"> (</w:t>
+      </w:r>
+      <w:r>
+        <w:rPr>
+          <w:b/>
         </w:rPr>
         <w:t>${</w:t>
       </w:r>
-      <w:r>
-        <w:rPr>
-          <w:b/>
-          <w:highlight w:val="yellow"/>
-        </w:rPr>
-        <w:t>casilla</w:t>
-      </w:r>
-      <w:r>
-        <w:rPr>
-          <w:b/>
-          <w:highlight w:val="yellow"/>
+      <w:proofErr w:type="spellStart"/>
+      <w:r>
+        <w:rPr>
+          <w:b/>
+        </w:rPr>
+        <w:t>numero_cuotas_penalidad_letras</w:t>
+      </w:r>
+      <w:proofErr w:type="spellEnd"/>
+      <w:r>
+        <w:rPr>
+          <w:b/>
         </w:rPr>
         <w:t>}</w:t>
       </w:r>
       <w:r>
-        <w:t>, conforme lo establece el artículo 35º del Código Civil y el Art.163 del C.P.C; bajo los términos y condiciones siguientes:</w:t>
-      </w:r>
-    </w:p>
-    <w:p>
-      <w:pPr>
-        <w:pStyle w:val="ParrafopStyle"/>
-        <w:keepLines/>
-      </w:pPr>
-      <w:r>
-        <w:rPr>
-          <w:b/>
-          <w:u w:val="single"/>
-        </w:rPr>
-        <w:t>CLAUSULA PRIMERA:</w:t>
-      </w:r>
-      <w:r>
-        <w:rPr>
-          <w:b/>
-        </w:rPr>
-        <w:t xml:space="preserve"> OBJETO DE LA TRANSACCIÓN</w:t>
-      </w:r>
-    </w:p>
-    <w:p>
-      <w:pPr>
-        <w:pStyle w:val="ParrafopStyle"/>
-        <w:keepLines/>
-      </w:pPr>
-      <w:r>
-        <w:t xml:space="preserve">Con fecha </w:t>
-      </w:r>
-      <w:r>
-        <w:rPr>
-          <w:b/>
-          <w:highlight w:val="yellow"/>
+        <w:rPr>
+          <w:b/>
+        </w:rPr>
+        <w:t>) CUOTAS DE S/.</w:t>
+      </w:r>
+      <w:r>
+        <w:rPr>
+          <w:b/>
+        </w:rPr>
+        <w:t xml:space="preserve"> ${</w:t>
+      </w:r>
+      <w:proofErr w:type="spellStart"/>
+      <w:r>
+        <w:rPr>
+          <w:b/>
+        </w:rPr>
+        <w:t>monto_cuota_penalidad</w:t>
+      </w:r>
+      <w:proofErr w:type="spellEnd"/>
+      <w:r>
+        <w:rPr>
+          <w:b/>
+        </w:rPr>
+        <w:t>}</w:t>
+      </w:r>
+      <w:r>
+        <w:rPr>
+          <w:b/>
+        </w:rPr>
+        <w:t xml:space="preserve"> (</w:t>
+      </w:r>
+      <w:r>
+        <w:rPr>
+          <w:b/>
         </w:rPr>
         <w:t>${</w:t>
       </w:r>
@@ -285,692 +684,12 @@
       <w:r>
         <w:rPr>
           <w:b/>
-          <w:highlight w:val="yellow"/>
-        </w:rPr>
-        <w:t>fecha_anterior</w:t>
-      </w:r>
-      <w:proofErr w:type="spellEnd"/>
-      <w:r>
-        <w:rPr>
-          <w:b/>
-          <w:highlight w:val="yellow"/>
-        </w:rPr>
-        <w:t>}</w:t>
-      </w:r>
-      <w:r>
-        <w:t xml:space="preserve"> </w:t>
-      </w:r>
-      <w:r>
-        <w:t>El ACREEDOR y El DEUDOR suscribieron un Contrato de Mutuo por un préstamo en dinero o venta de equipo celular y/</w:t>
-      </w:r>
-      <w:proofErr w:type="spellStart"/>
-      <w:r>
-        <w:t>o</w:t>
-      </w:r>
-      <w:proofErr w:type="spellEnd"/>
-      <w:r>
-        <w:t xml:space="preserve"> otros por la suma de </w:t>
-      </w:r>
-      <w:r>
-        <w:rPr>
-          <w:b/>
-        </w:rPr>
-        <w:t xml:space="preserve">S/. </w:t>
-      </w:r>
-      <w:r>
-        <w:rPr>
-          <w:b/>
-          <w:highlight w:val="yellow"/>
-        </w:rPr>
-        <w:t>${</w:t>
-      </w:r>
-      <w:proofErr w:type="spellStart"/>
-      <w:r>
-        <w:rPr>
-          <w:b/>
-          <w:highlight w:val="yellow"/>
-        </w:rPr>
-        <w:t>monto_total</w:t>
-      </w:r>
-      <w:proofErr w:type="spellEnd"/>
-      <w:r>
-        <w:rPr>
-          <w:b/>
-          <w:highlight w:val="yellow"/>
-        </w:rPr>
-        <w:t>}</w:t>
-      </w:r>
-      <w:r>
-        <w:rPr>
-          <w:b/>
-        </w:rPr>
-        <w:t xml:space="preserve"> (</w:t>
-      </w:r>
-      <w:r>
-        <w:rPr>
-          <w:b/>
-          <w:highlight w:val="yellow"/>
-        </w:rPr>
-        <w:t>${</w:t>
-      </w:r>
-      <w:proofErr w:type="spellStart"/>
-      <w:r>
-        <w:rPr>
-          <w:b/>
-          <w:highlight w:val="yellow"/>
-        </w:rPr>
-        <w:t>monto_total_letras</w:t>
-      </w:r>
-      <w:proofErr w:type="spellEnd"/>
-      <w:r>
-        <w:rPr>
-          <w:b/>
-          <w:highlight w:val="yellow"/>
-        </w:rPr>
-        <w:t>}</w:t>
-      </w:r>
-      <w:r>
-        <w:rPr>
-          <w:b/>
-        </w:rPr>
-        <w:t>)</w:t>
-      </w:r>
-      <w:r>
-        <w:t xml:space="preserve">, cuya suma de dinero fue entregado por el ACREEDOR al DEUDOR sin más constancia ni recibo que las firmas puestas en aquel </w:t>
-      </w:r>
-      <w:r>
-        <w:t>documento,</w:t>
-      </w:r>
-      <w:r>
-        <w:t xml:space="preserve"> Asimismo, de acuerdo lo establecido en los Artículos 1304 y 1312 del C.C, la transacción debe hacerse por escrito baja sanción de nulidad y es inexigible la legalización, de fama, y la misma se ejecuta en vía ejecutiva, el Art. 1310 del Código Civil referido a la indivisibilidad de la transacción.</w:t>
-      </w:r>
-    </w:p>
-    <w:p>
-      <w:pPr>
-        <w:pStyle w:val="ParrafopStyle"/>
-        <w:keepLines/>
-      </w:pPr>
-      <w:r>
-        <w:rPr>
-          <w:b/>
-          <w:u w:val="single"/>
-        </w:rPr>
-        <w:t>CLAUSULA SEGUNDA:</w:t>
-      </w:r>
-      <w:r>
-        <w:rPr>
-          <w:b/>
-        </w:rPr>
-        <w:t xml:space="preserve"> DEVOLUCIÓN DEL DINERO TRANSADO</w:t>
-      </w:r>
-    </w:p>
-    <w:p>
-      <w:pPr>
-        <w:pStyle w:val="ParrafopStyle"/>
-        <w:keepLines/>
-      </w:pPr>
-      <w:r>
-        <w:t xml:space="preserve">En tal virtud, la devolución del dinero transado por parte del DEUDOR al ACREEDOR será en un plazo de </w:t>
-      </w:r>
-      <w:r>
-        <w:rPr>
-          <w:b/>
-          <w:highlight w:val="yellow"/>
-        </w:rPr>
-        <w:t>${</w:t>
-      </w:r>
-      <w:proofErr w:type="spellStart"/>
-      <w:r>
-        <w:rPr>
-          <w:b/>
-          <w:highlight w:val="yellow"/>
-        </w:rPr>
-        <w:t>numero_cuotas</w:t>
-      </w:r>
-      <w:proofErr w:type="spellEnd"/>
-      <w:r>
-        <w:rPr>
-          <w:b/>
-          <w:highlight w:val="yellow"/>
-        </w:rPr>
-        <w:t>}</w:t>
-      </w:r>
-      <w:r>
-        <w:t xml:space="preserve"> </w:t>
-      </w:r>
-      <w:r>
-        <w:t>(</w:t>
-      </w:r>
-      <w:r>
-        <w:rPr>
-          <w:b/>
-          <w:highlight w:val="yellow"/>
-        </w:rPr>
-        <w:t>${</w:t>
-      </w:r>
-      <w:proofErr w:type="spellStart"/>
-      <w:r>
-        <w:rPr>
-          <w:b/>
-          <w:highlight w:val="yellow"/>
-        </w:rPr>
-        <w:t>numero_cuotas_letras</w:t>
-      </w:r>
-      <w:proofErr w:type="spellEnd"/>
-      <w:r>
-        <w:rPr>
-          <w:b/>
-        </w:rPr>
-        <w:t>}</w:t>
-      </w:r>
-      <w:r>
-        <w:t>)</w:t>
-      </w:r>
-      <w:r>
-        <w:t xml:space="preserve"> cuotas según el CRONOGRAMA DE PAGO DE LA TRANSACCIÓN EXTRAJUDICIAL, el mismo que es parte integrante de este documento); siendo cada cuota ascendente a la suma de </w:t>
-      </w:r>
-      <w:r>
-        <w:rPr>
-          <w:b/>
-        </w:rPr>
-        <w:t xml:space="preserve">S/. </w:t>
-      </w:r>
-      <w:r>
-        <w:rPr>
-          <w:b/>
-          <w:highlight w:val="yellow"/>
-        </w:rPr>
-        <w:t>${</w:t>
-      </w:r>
-      <w:proofErr w:type="spellStart"/>
-      <w:r>
-        <w:rPr>
-          <w:b/>
-          <w:highlight w:val="yellow"/>
-        </w:rPr>
-        <w:t>monto_cuotas</w:t>
-      </w:r>
-      <w:proofErr w:type="spellEnd"/>
-      <w:r>
-        <w:rPr>
-          <w:b/>
-          <w:highlight w:val="yellow"/>
-        </w:rPr>
-        <w:t>}</w:t>
-      </w:r>
-      <w:r>
-        <w:rPr>
-          <w:b/>
-        </w:rPr>
-        <w:t xml:space="preserve"> </w:t>
-      </w:r>
-      <w:r>
-        <w:rPr>
-          <w:b/>
-        </w:rPr>
-        <w:t>(</w:t>
-      </w:r>
-      <w:r>
-        <w:rPr>
-          <w:b/>
-          <w:highlight w:val="yellow"/>
-        </w:rPr>
-        <w:t>${</w:t>
-      </w:r>
-      <w:proofErr w:type="spellStart"/>
-      <w:r>
-        <w:rPr>
-          <w:b/>
-          <w:highlight w:val="yellow"/>
-        </w:rPr>
-        <w:t>monto_cuotas_letras</w:t>
-      </w:r>
-      <w:proofErr w:type="spellEnd"/>
-      <w:r>
-        <w:rPr>
-          <w:b/>
-          <w:highlight w:val="yellow"/>
-        </w:rPr>
-        <w:t>}</w:t>
-      </w:r>
-      <w:r>
-        <w:rPr>
-          <w:b/>
-        </w:rPr>
-        <w:t>)</w:t>
-      </w:r>
-      <w:r>
-        <w:t xml:space="preserve">, cuyo pago se efectuará cada </w:t>
-      </w:r>
-      <w:r>
-        <w:rPr>
-          <w:highlight w:val="yellow"/>
-        </w:rPr>
-        <w:t>${</w:t>
-      </w:r>
-      <w:proofErr w:type="spellStart"/>
-      <w:r>
-        <w:rPr>
-          <w:highlight w:val="yellow"/>
-        </w:rPr>
-        <w:t>fecha_dia</w:t>
-      </w:r>
-      <w:proofErr w:type="spellEnd"/>
-      <w:r>
-        <w:rPr>
-          <w:highlight w:val="yellow"/>
-        </w:rPr>
-        <w:t>}</w:t>
-      </w:r>
-      <w:r>
-        <w:t xml:space="preserve"> (</w:t>
-      </w:r>
-      <w:r>
-        <w:rPr>
-          <w:highlight w:val="yellow"/>
-        </w:rPr>
-        <w:t>${</w:t>
-      </w:r>
-      <w:proofErr w:type="spellStart"/>
-      <w:r>
-        <w:rPr>
-          <w:highlight w:val="yellow"/>
-        </w:rPr>
-        <w:t>fecha_dia_letras</w:t>
-      </w:r>
-      <w:proofErr w:type="spellEnd"/>
-      <w:r>
-        <w:rPr>
-          <w:highlight w:val="yellow"/>
-        </w:rPr>
-        <w:t>}</w:t>
-      </w:r>
-      <w:r>
-        <w:t xml:space="preserve">) de cada mes, en la cuenta bancaria indicada por el ACREEDOR: Cta. </w:t>
-      </w:r>
-      <w:r>
-        <w:rPr>
-          <w:highlight w:val="yellow"/>
-        </w:rPr>
-        <w:t>${</w:t>
-      </w:r>
-      <w:proofErr w:type="spellStart"/>
-      <w:r>
-        <w:rPr>
-          <w:highlight w:val="yellow"/>
-        </w:rPr>
-        <w:t>banco_nombre</w:t>
-      </w:r>
-      <w:proofErr w:type="spellEnd"/>
-      <w:r>
-        <w:rPr>
-          <w:highlight w:val="yellow"/>
-        </w:rPr>
-        <w:t>}</w:t>
-      </w:r>
-      <w:r>
-        <w:t xml:space="preserve"> </w:t>
-      </w:r>
-      <w:r>
-        <w:t xml:space="preserve">Nº </w:t>
-      </w:r>
-      <w:r>
-        <w:rPr>
-          <w:highlight w:val="yellow"/>
-        </w:rPr>
-        <w:t>${</w:t>
-      </w:r>
-      <w:proofErr w:type="spellStart"/>
-      <w:r>
-        <w:rPr>
-          <w:highlight w:val="yellow"/>
-        </w:rPr>
-        <w:t>cuenta_numero</w:t>
-      </w:r>
-      <w:proofErr w:type="spellEnd"/>
-      <w:r>
-        <w:rPr>
-          <w:highlight w:val="yellow"/>
-        </w:rPr>
-        <w:t>}</w:t>
-      </w:r>
-      <w:r>
-        <w:t>. Siendo obligación del DEUDOR realizar el depósito en la fecha convenida e informar al ACREEDOR de dicho depósito. Asimismo, de acuerdo a lo estipulado en el Art. 1312 del Código Civil que precisa en su parte in fine que la transacción extrajudicial se ejecuta en vía ejecutiva.</w:t>
-      </w:r>
-    </w:p>
-    <w:p>
-      <w:pPr>
-        <w:pStyle w:val="ParrafopStyle"/>
-        <w:keepLines/>
-      </w:pPr>
-      <w:r>
-        <w:rPr>
-          <w:b/>
-          <w:u w:val="single"/>
-        </w:rPr>
-        <w:t>CLAUSULA TERCERA:</w:t>
-      </w:r>
-      <w:r>
-        <w:rPr>
-          <w:b/>
-        </w:rPr>
-        <w:t xml:space="preserve"> DE LA EJECUCIÓN POR INCUMPLIMIENTO PAGO DE CUOTAS</w:t>
-      </w:r>
-    </w:p>
-    <w:p>
-      <w:pPr>
-        <w:pStyle w:val="ParrafopStyle"/>
-        <w:keepLines/>
-      </w:pPr>
-      <w:r>
-        <w:t xml:space="preserve">EL DEUDOR se obliga a cumplir fielmente con el cronograma de pagos descritos en la cláusula novena de esta TRANSACCIÓN EXTRAJUDICIAL. Si el DEUDOR, Don(a) </w:t>
-      </w:r>
-      <w:r>
-        <w:rPr>
-          <w:b/>
-          <w:highlight w:val="yellow"/>
-        </w:rPr>
-        <w:t>${</w:t>
-      </w:r>
-      <w:r>
-        <w:rPr>
-          <w:b/>
-          <w:highlight w:val="yellow"/>
-        </w:rPr>
-        <w:t>nombre</w:t>
-      </w:r>
-      <w:r>
-        <w:rPr>
-          <w:b/>
-          <w:highlight w:val="yellow"/>
-        </w:rPr>
-        <w:t>}</w:t>
-      </w:r>
-      <w:r>
-        <w:t xml:space="preserve">, incumple con el pago de (02) cuotas pactadas, quedarán vencidas todas las demás </w:t>
-      </w:r>
-      <w:r>
-        <w:t>y,</w:t>
-      </w:r>
-      <w:r>
-        <w:t xml:space="preserve"> en consecuencia, </w:t>
-      </w:r>
-      <w:r>
-        <w:rPr>
-          <w:b/>
-        </w:rPr>
-        <w:t xml:space="preserve">LA DEUDA SUFRIRÁ UN INCREMENTO POR CONCEPTO DE PENALIDAD DEBIDO AL INCUMPLIMIENTO DE PAGO ASCENDENTE A LA SUMA DE S/. </w:t>
-      </w:r>
-      <w:r>
-        <w:rPr>
-          <w:b/>
-          <w:highlight w:val="yellow"/>
-        </w:rPr>
-        <w:t>$</w:t>
-      </w:r>
-      <w:r>
-        <w:rPr>
-          <w:b/>
-          <w:highlight w:val="yellow"/>
-        </w:rPr>
-        <w:t>{</w:t>
-      </w:r>
-      <w:proofErr w:type="spellStart"/>
-      <w:r>
-        <w:rPr>
-          <w:b/>
-          <w:highlight w:val="yellow"/>
-        </w:rPr>
-        <w:t>monto_penalidad</w:t>
-      </w:r>
-      <w:proofErr w:type="spellEnd"/>
-      <w:r>
-        <w:rPr>
-          <w:b/>
-          <w:highlight w:val="yellow"/>
-        </w:rPr>
-        <w:t>}</w:t>
-      </w:r>
-      <w:r>
-        <w:rPr>
-          <w:b/>
-        </w:rPr>
-        <w:t xml:space="preserve"> </w:t>
-      </w:r>
-      <w:r>
-        <w:rPr>
-          <w:b/>
-        </w:rPr>
-        <w:t>(</w:t>
-      </w:r>
-      <w:r>
-        <w:rPr>
-          <w:b/>
-          <w:highlight w:val="yellow"/>
-        </w:rPr>
-        <w:t>$</w:t>
-      </w:r>
-      <w:r>
-        <w:rPr>
-          <w:b/>
-          <w:highlight w:val="yellow"/>
-        </w:rPr>
-        <w:t>{</w:t>
-      </w:r>
-      <w:proofErr w:type="spellStart"/>
-      <w:r>
-        <w:rPr>
-          <w:b/>
-          <w:highlight w:val="yellow"/>
-        </w:rPr>
-        <w:t>monto_penalidad</w:t>
-      </w:r>
-      <w:r>
-        <w:rPr>
-          <w:b/>
-          <w:highlight w:val="yellow"/>
-        </w:rPr>
-        <w:t>_letras</w:t>
-      </w:r>
-      <w:proofErr w:type="spellEnd"/>
-      <w:r>
-        <w:rPr>
-          <w:b/>
-          <w:highlight w:val="yellow"/>
-        </w:rPr>
-        <w:t>}</w:t>
-      </w:r>
-      <w:r>
-        <w:rPr>
-          <w:b/>
-        </w:rPr>
-        <w:t>)</w:t>
-      </w:r>
-      <w:r>
-        <w:t xml:space="preserve">, reconociendo como NUEVA DEUDA, LA MISMA QUE SERÁ CANCELADA en </w:t>
-      </w:r>
-      <w:r>
-        <w:rPr>
-          <w:b/>
-          <w:highlight w:val="yellow"/>
-        </w:rPr>
-        <w:t>$</w:t>
-      </w:r>
-      <w:r>
-        <w:rPr>
-          <w:b/>
-          <w:highlight w:val="yellow"/>
-        </w:rPr>
-        <w:t>{</w:t>
-      </w:r>
-      <w:proofErr w:type="spellStart"/>
-      <w:r>
-        <w:rPr>
-          <w:b/>
-          <w:highlight w:val="yellow"/>
-        </w:rPr>
-        <w:t>numero_cuotas</w:t>
-      </w:r>
-      <w:r>
-        <w:rPr>
-          <w:b/>
-          <w:highlight w:val="yellow"/>
-        </w:rPr>
-        <w:t>_penalidad</w:t>
-      </w:r>
-      <w:proofErr w:type="spellEnd"/>
-      <w:r>
-        <w:rPr>
-          <w:b/>
-          <w:highlight w:val="yellow"/>
-        </w:rPr>
-        <w:t>}</w:t>
-      </w:r>
-      <w:r>
-        <w:rPr>
-          <w:b/>
-        </w:rPr>
-        <w:t xml:space="preserve"> (</w:t>
-      </w:r>
-      <w:r>
-        <w:rPr>
-          <w:b/>
-          <w:highlight w:val="yellow"/>
-        </w:rPr>
-        <w:t>$</w:t>
-      </w:r>
-      <w:r>
-        <w:rPr>
-          <w:b/>
-          <w:highlight w:val="yellow"/>
-        </w:rPr>
-        <w:t>{</w:t>
-      </w:r>
-      <w:proofErr w:type="spellStart"/>
-      <w:r>
-        <w:rPr>
-          <w:b/>
-          <w:highlight w:val="yellow"/>
-        </w:rPr>
-        <w:t>numero_cuotas</w:t>
-      </w:r>
-      <w:r>
-        <w:rPr>
-          <w:b/>
-          <w:highlight w:val="yellow"/>
-        </w:rPr>
-        <w:t>_penalidad</w:t>
-      </w:r>
-      <w:r>
-        <w:rPr>
-          <w:b/>
-          <w:highlight w:val="yellow"/>
-        </w:rPr>
-        <w:t>_letras</w:t>
-      </w:r>
-      <w:proofErr w:type="spellEnd"/>
-      <w:r>
-        <w:rPr>
-          <w:b/>
-          <w:highlight w:val="yellow"/>
-        </w:rPr>
-        <w:t>}</w:t>
-      </w:r>
-      <w:r>
-        <w:rPr>
-          <w:b/>
-        </w:rPr>
-        <w:t>) CUOTAS DE S/.</w:t>
-      </w:r>
-      <w:r>
-        <w:rPr>
-          <w:b/>
-        </w:rPr>
-        <w:t xml:space="preserve"> </w:t>
-      </w:r>
-      <w:r>
-        <w:rPr>
-          <w:b/>
-          <w:highlight w:val="yellow"/>
-        </w:rPr>
-        <w:t>$</w:t>
-      </w:r>
-      <w:r>
-        <w:rPr>
-          <w:b/>
-          <w:highlight w:val="yellow"/>
-        </w:rPr>
-        <w:t>{</w:t>
-      </w:r>
-      <w:proofErr w:type="spellStart"/>
-      <w:r>
-        <w:rPr>
-          <w:b/>
-          <w:highlight w:val="yellow"/>
-        </w:rPr>
-        <w:t>monto</w:t>
-      </w:r>
-      <w:r>
-        <w:rPr>
-          <w:b/>
-          <w:highlight w:val="yellow"/>
-        </w:rPr>
-        <w:t>_cuota</w:t>
-      </w:r>
-      <w:r>
-        <w:rPr>
-          <w:b/>
-          <w:highlight w:val="yellow"/>
-        </w:rPr>
-        <w:t>_penalidad</w:t>
-      </w:r>
-      <w:proofErr w:type="spellEnd"/>
-      <w:r>
-        <w:rPr>
-          <w:b/>
-          <w:highlight w:val="yellow"/>
-        </w:rPr>
-        <w:t>}</w:t>
-      </w:r>
-      <w:r>
-        <w:rPr>
-          <w:b/>
-        </w:rPr>
-        <w:t xml:space="preserve"> (</w:t>
-      </w:r>
-      <w:r>
-        <w:rPr>
-          <w:b/>
-          <w:highlight w:val="yellow"/>
-        </w:rPr>
-        <w:t>$</w:t>
-      </w:r>
-      <w:r>
-        <w:rPr>
-          <w:b/>
-          <w:highlight w:val="yellow"/>
-        </w:rPr>
-        <w:t>{</w:t>
-      </w:r>
-      <w:proofErr w:type="spellStart"/>
-      <w:r>
-        <w:rPr>
-          <w:b/>
-          <w:highlight w:val="yellow"/>
-        </w:rPr>
-        <w:t>monto</w:t>
-      </w:r>
-      <w:r>
-        <w:rPr>
-          <w:b/>
-          <w:highlight w:val="yellow"/>
-        </w:rPr>
-        <w:t>_cuota</w:t>
-      </w:r>
-      <w:r>
-        <w:rPr>
-          <w:b/>
-          <w:highlight w:val="yellow"/>
+        </w:rPr>
+        <w:t>monto_cuota</w:t>
+      </w:r>
+      <w:r>
+        <w:rPr>
+          <w:b/>
         </w:rPr>
         <w:t>_penalidad_letras</w:t>
       </w:r>
@@ -978,7 +697,6 @@
       <w:r>
         <w:rPr>
           <w:b/>
-          <w:highlight w:val="yellow"/>
         </w:rPr>
         <w:t>}</w:t>
       </w:r>
@@ -1390,16 +1108,8 @@
       <w:r>
         <w:rPr>
           <w:b/>
-          <w:highlight w:val="yellow"/>
-        </w:rPr>
-        <w:t>$</w:t>
-      </w:r>
-      <w:r>
-        <w:rPr>
-          <w:b/>
-          <w:highlight w:val="yellow"/>
-        </w:rPr>
-        <w:t>{nombre}</w:t>
+        </w:rPr>
+        <w:t>${nombre}</w:t>
       </w:r>
       <w:r>
         <w:t xml:space="preserve">, en su condición de </w:t>
@@ -1414,23 +1124,14 @@
         <w:t xml:space="preserve"> De acuerdo con los siguientes términos y condiciones: El ACREEDOR y EL DEUDOR acuerdan que el crédito otorgado será cancelado mediante cuota (s) según el cronograma de pagos a aplicar en el presento TRANSACCIÓN EXTRAJUDICIAL suscrito el </w:t>
       </w:r>
       <w:r>
-        <w:rPr>
-          <w:highlight w:val="yellow"/>
-        </w:rPr>
         <w:t>${</w:t>
       </w:r>
       <w:proofErr w:type="spellStart"/>
       <w:r>
-        <w:rPr>
-          <w:highlight w:val="yellow"/>
-        </w:rPr>
         <w:t>fecha_letras</w:t>
       </w:r>
       <w:proofErr w:type="spellEnd"/>
       <w:r>
-        <w:rPr>
-          <w:highlight w:val="yellow"/>
-        </w:rPr>
         <w:t>}</w:t>
       </w:r>
       <w:r>
@@ -1686,125 +1387,86 @@
       <w:r>
         <w:rPr>
           <w:b/>
-          <w:highlight w:val="yellow"/>
         </w:rPr>
         <w:t>${</w:t>
       </w:r>
       <w:r>
         <w:rPr>
           <w:b/>
-          <w:highlight w:val="yellow"/>
-        </w:rPr>
-        <w:t>casilla</w:t>
-      </w:r>
-      <w:r>
-        <w:rPr>
-          <w:b/>
-          <w:highlight w:val="yellow"/>
+        </w:rPr>
+        <w:t>casilla}</w:t>
+      </w:r>
+      <w:r>
+        <w:t xml:space="preserve">, Correo Electrónico: </w:t>
+      </w:r>
+      <w:r>
+        <w:rPr>
+          <w:b/>
+        </w:rPr>
+        <w:t>${email}</w:t>
+      </w:r>
+      <w:r>
+        <w:t xml:space="preserve"> y/o WhatsApp Nro. Celular: </w:t>
+      </w:r>
+      <w:r>
+        <w:rPr>
+          <w:b/>
+        </w:rPr>
+        <w:t>${</w:t>
+      </w:r>
+      <w:proofErr w:type="spellStart"/>
+      <w:r>
+        <w:rPr>
+          <w:b/>
+        </w:rPr>
+        <w:t>whatsapp</w:t>
+      </w:r>
+      <w:proofErr w:type="spellEnd"/>
+      <w:r>
+        <w:rPr>
+          <w:b/>
         </w:rPr>
         <w:t>}</w:t>
       </w:r>
       <w:r>
-        <w:t xml:space="preserve">, Correo Electrónico: </w:t>
-      </w:r>
-      <w:r>
-        <w:rPr>
-          <w:b/>
-          <w:highlight w:val="yellow"/>
-        </w:rPr>
+        <w:t>, dándose por notificado, de conformidad por el Art.163 del C.P.C. a fin de que las comunicaciones de las resoluciones judiciales lleguen a sus destinatarios en forma segura y célere, a fin de evitar dilaciones, conforme lo detalla la R.A. N°768-2015-P-CSJLI/PJ.</w:t>
+      </w:r>
+    </w:p>
+    <w:p>
+      <w:pPr>
+        <w:pStyle w:val="ParrafopStyle"/>
+        <w:keepLines/>
+      </w:pPr>
+      <w:r>
+        <w:t xml:space="preserve"> </w:t>
+      </w:r>
+    </w:p>
+    <w:p>
+      <w:pPr>
+        <w:pStyle w:val="ParrafopStyle"/>
+        <w:keepLines/>
+      </w:pPr>
+      <w:r>
+        <w:t>En señal de absoluta conformidad con el contenido de este documento, las partes suscriben el presente documento en la ciudad de Acora</w:t>
+      </w:r>
+      <w:r>
+        <w:t xml:space="preserve"> el</w:t>
+      </w:r>
+      <w:r>
+        <w:t xml:space="preserve"> </w:t>
+      </w:r>
+      <w:r>
         <w:t>${</w:t>
       </w:r>
-      <w:r>
-        <w:rPr>
-          <w:b/>
-          <w:highlight w:val="yellow"/>
-        </w:rPr>
-        <w:t>email</w:t>
-      </w:r>
-      <w:r>
-        <w:rPr>
-          <w:b/>
-          <w:highlight w:val="yellow"/>
-        </w:rPr>
+      <w:proofErr w:type="spellStart"/>
+      <w:r>
+        <w:t>fecha_letras</w:t>
+      </w:r>
+      <w:proofErr w:type="spellEnd"/>
+      <w:r>
         <w:t>}</w:t>
       </w:r>
       <w:r>
-        <w:t xml:space="preserve"> y/o WhatsApp Nro. Celular: </w:t>
-      </w:r>
-      <w:r>
-        <w:rPr>
-          <w:b/>
-          <w:highlight w:val="yellow"/>
-        </w:rPr>
-        <w:t>${</w:t>
-      </w:r>
-      <w:proofErr w:type="spellStart"/>
-      <w:r>
-        <w:rPr>
-          <w:b/>
-          <w:highlight w:val="yellow"/>
-        </w:rPr>
-        <w:t>whatsapp</w:t>
-      </w:r>
-      <w:proofErr w:type="spellEnd"/>
-      <w:r>
-        <w:rPr>
-          <w:b/>
-          <w:highlight w:val="yellow"/>
-        </w:rPr>
-        <w:t>}</w:t>
-      </w:r>
-      <w:r>
-        <w:t>, dándose por notificado, de conformidad por el Art.163 del C.P.C. a fin de que las comunicaciones de las resoluciones judiciales lleguen a sus destinatarios en forma segura y célere, a fin de evitar dilaciones, conforme lo detalla la R.A. N°768-2015-P-CSJLI/PJ.</w:t>
-      </w:r>
-    </w:p>
-    <w:p>
-      <w:pPr>
-        <w:pStyle w:val="ParrafopStyle"/>
-        <w:keepLines/>
-      </w:pPr>
-      <w:r>
-        <w:t xml:space="preserve"> </w:t>
-      </w:r>
-    </w:p>
-    <w:p>
-      <w:pPr>
-        <w:pStyle w:val="ParrafopStyle"/>
-        <w:keepLines/>
-      </w:pPr>
-      <w:r>
-        <w:t>En señal de absoluta conformidad con el contenido de este documento, las partes suscriben el presente documento en la ciudad de Acora</w:t>
-      </w:r>
-      <w:r>
-        <w:t xml:space="preserve"> el</w:t>
-      </w:r>
-      <w:r>
-        <w:t xml:space="preserve"> </w:t>
-      </w:r>
-      <w:r>
-        <w:rPr>
-          <w:highlight w:val="yellow"/>
-        </w:rPr>
-        <w:t>${</w:t>
-      </w:r>
-      <w:proofErr w:type="spellStart"/>
-      <w:r>
-        <w:rPr>
-          <w:highlight w:val="yellow"/>
-        </w:rPr>
-        <w:t>fecha_letras</w:t>
-      </w:r>
-      <w:proofErr w:type="spellEnd"/>
-      <w:r>
-        <w:rPr>
-          <w:highlight w:val="yellow"/>
-        </w:rPr>
-        <w:t>}</w:t>
-      </w:r>
-      <w:r>
-        <w:rPr>
-          <w:highlight w:val="yellow"/>
-        </w:rPr>
         <w:t>.</w:t>
       </w:r>
     </w:p>
@@ -1876,13 +1538,7 @@
               <w:jc w:val="center"/>
             </w:pPr>
             <w:r>
-              <w:t>${</w:t>
-            </w:r>
-            <w:r>
-              <w:t>nombre</w:t>
-            </w:r>
-            <w:r>
-              <w:t>}</w:t>
+              <w:t>${nombre}</w:t>
             </w:r>
           </w:p>
         </w:tc>
@@ -1897,9 +1553,6 @@
               <w:jc w:val="center"/>
             </w:pPr>
             <w:r>
-              <w:rPr>
-                <w:highlight w:val="cyan"/>
-              </w:rPr>
               <w:t>${presidente}</w:t>
             </w:r>
           </w:p>
@@ -1959,7 +1612,6 @@
                 <w:b/>
                 <w:sz w:val="14"/>
                 <w:szCs w:val="14"/>
-                <w:highlight w:val="cyan"/>
               </w:rPr>
               <w:t>${cooperativa}</w:t>
             </w:r>
@@ -2042,8 +1694,6 @@
             <w:r>
               <w:t>${trabajador_linea}</w:t>
             </w:r>
-            <w:bookmarkStart w:id="0" w:name="_GoBack"/>
-            <w:bookmarkEnd w:id="0"/>
           </w:p>
         </w:tc>
         <w:tc>
@@ -2260,101 +1910,134 @@
         <w:keepLines/>
       </w:pPr>
       <w:r>
-        <w:t xml:space="preserve">1.- El Sr.(a) </w:t>
-      </w:r>
-      <w:r>
-        <w:rPr>
-          <w:highlight w:val="cyan"/>
-        </w:rPr>
-        <w:t>${presidente}</w:t>
-      </w:r>
-      <w:r>
-        <w:t>,</w:t>
-      </w:r>
-      <w:r>
-        <w:t xml:space="preserve"> debidamente identificado con DNI Nro. </w:t>
-      </w:r>
-      <w:r>
-        <w:rPr>
-          <w:highlight w:val="cyan"/>
+        <w:t>1.- El Sr.(a) ${presidente}, debidamente identificado con DNI Nro. ${</w:t>
+      </w:r>
+      <w:proofErr w:type="spellStart"/>
+      <w:r>
+        <w:t>presidente_dni</w:t>
+      </w:r>
+      <w:proofErr w:type="spellEnd"/>
+      <w:r>
+        <w:t>}, con domicilio real en ${</w:t>
+      </w:r>
+      <w:proofErr w:type="spellStart"/>
+      <w:r>
+        <w:t>presidente_direccion</w:t>
+      </w:r>
+      <w:proofErr w:type="spellEnd"/>
+      <w:r>
+        <w:t>}, en su calidad de el ACREEDOR; y de la otra parte.</w:t>
+      </w:r>
+    </w:p>
+    <w:p>
+      <w:pPr>
+        <w:pStyle w:val="ParrafopStyle"/>
+        <w:keepLines/>
+      </w:pPr>
+      <w:r>
+        <w:t xml:space="preserve">2.- El Sr.(a) </w:t>
+      </w:r>
+      <w:r>
+        <w:rPr>
+          <w:b/>
+        </w:rPr>
+        <w:t>${nombre}</w:t>
+      </w:r>
+      <w:r>
+        <w:t xml:space="preserve">, debidamente identificado(a) con DNI N° </w:t>
+      </w:r>
+      <w:r>
+        <w:rPr>
+          <w:b/>
         </w:rPr>
         <w:t>${</w:t>
       </w:r>
       <w:proofErr w:type="spellStart"/>
       <w:r>
         <w:rPr>
-          <w:highlight w:val="cyan"/>
-        </w:rPr>
-        <w:t>presidente_dni</w:t>
-      </w:r>
-      <w:proofErr w:type="spellEnd"/>
-      <w:r>
-        <w:rPr>
-          <w:highlight w:val="cyan"/>
+          <w:b/>
+        </w:rPr>
+        <w:t>dni</w:t>
+      </w:r>
+      <w:proofErr w:type="spellEnd"/>
+      <w:r>
+        <w:rPr>
+          <w:b/>
         </w:rPr>
         <w:t>}</w:t>
       </w:r>
       <w:r>
-        <w:t xml:space="preserve">, con domicilio real en </w:t>
-      </w:r>
-      <w:r>
-        <w:rPr>
-          <w:highlight w:val="cyan"/>
+        <w:t xml:space="preserve">, con domicilio real para estos efectos en </w:t>
+      </w:r>
+      <w:r>
+        <w:t xml:space="preserve">${cooperativa_direccion_1} </w:t>
+      </w:r>
+      <w:r>
+        <w:t xml:space="preserve">y/o </w:t>
+      </w:r>
+      <w:r>
+        <w:rPr>
+          <w:b/>
         </w:rPr>
         <w:t>${</w:t>
       </w:r>
       <w:proofErr w:type="spellStart"/>
       <w:r>
         <w:rPr>
-          <w:highlight w:val="cyan"/>
-        </w:rPr>
-        <w:t>presidente_d</w:t>
-      </w:r>
-      <w:r>
-        <w:rPr>
-          <w:highlight w:val="cyan"/>
-        </w:rPr>
-        <w:t>ireccion</w:t>
-      </w:r>
-      <w:proofErr w:type="spellEnd"/>
-      <w:r>
-        <w:rPr>
-          <w:highlight w:val="cyan"/>
+          <w:b/>
+        </w:rPr>
+        <w:t>direccion</w:t>
+      </w:r>
+      <w:proofErr w:type="spellEnd"/>
+      <w:r>
+        <w:rPr>
+          <w:b/>
         </w:rPr>
         <w:t>}</w:t>
       </w:r>
       <w:r>
-        <w:t>, en su calidad de el ACREEDOR; y de la otra parte.</w:t>
-      </w:r>
-    </w:p>
-    <w:p>
-      <w:pPr>
-        <w:pStyle w:val="ParrafopStyle"/>
-        <w:keepLines/>
-      </w:pPr>
-      <w:r>
-        <w:t xml:space="preserve">2.- El Sr.(a) </w:t>
-      </w:r>
-      <w:r>
-        <w:rPr>
-          <w:b/>
-          <w:highlight w:val="yellow"/>
-        </w:rPr>
-        <w:t>${nombre}</w:t>
-      </w:r>
-      <w:r>
-        <w:rPr>
-          <w:highlight w:val="yellow"/>
-        </w:rPr>
-        <w:t>,</w:t>
-      </w:r>
-      <w:r>
-        <w:t xml:space="preserve"> debidamente identificado(a) con DNI N° </w:t>
-      </w:r>
-      <w:r>
-        <w:rPr>
-          <w:b/>
-          <w:highlight w:val="yellow"/>
+        <w:t xml:space="preserve">, con Casilla Electrónica del Poder Judicial (SINOE) Nro. </w:t>
+      </w:r>
+      <w:r>
+        <w:rPr>
+          <w:b/>
+        </w:rPr>
+        <w:t>${casilla}</w:t>
+      </w:r>
+      <w:r>
+        <w:t>, en su calidad de El DEUDOR que posee pluralidad de domicilios, de conformidad por el artículo 35º, bajo los términos y condiciones siguientes:</w:t>
+      </w:r>
+    </w:p>
+    <w:p>
+      <w:pPr>
+        <w:pStyle w:val="ParrafopStyle"/>
+        <w:keepLines/>
+      </w:pPr>
+      <w:r>
+        <w:rPr>
+          <w:b/>
+          <w:u w:val="single"/>
+        </w:rPr>
+        <w:t>CLAUSULA PRIMERA:</w:t>
+      </w:r>
+      <w:r>
+        <w:rPr>
+          <w:b/>
+        </w:rPr>
+        <w:t xml:space="preserve"> ANTECEDENTES</w:t>
+      </w:r>
+    </w:p>
+    <w:p>
+      <w:pPr>
+        <w:pStyle w:val="ParrafopStyle"/>
+        <w:keepLines/>
+      </w:pPr>
+      <w:r>
+        <w:t xml:space="preserve">Con fecha </w:t>
+      </w:r>
+      <w:r>
+        <w:rPr>
+          <w:b/>
         </w:rPr>
         <w:t>${</w:t>
       </w:r>
@@ -2362,31 +2045,192 @@
       <w:r>
         <w:rPr>
           <w:b/>
-          <w:highlight w:val="yellow"/>
-        </w:rPr>
-        <w:t>dni</w:t>
-      </w:r>
-      <w:proofErr w:type="spellEnd"/>
-      <w:r>
-        <w:rPr>
-          <w:b/>
-          <w:highlight w:val="yellow"/>
+        </w:rPr>
+        <w:t>fecha_anterior</w:t>
+      </w:r>
+      <w:proofErr w:type="spellEnd"/>
+      <w:r>
+        <w:rPr>
+          <w:b/>
         </w:rPr>
         <w:t>}</w:t>
       </w:r>
       <w:r>
-        <w:t xml:space="preserve">, con domicilio real para estos efectos en </w:t>
-      </w:r>
-      <w:r>
-        <w:t xml:space="preserve">${cooperativa_direccion_1} </w:t>
-      </w:r>
-      <w:r>
-        <w:t xml:space="preserve">y/o </w:t>
-      </w:r>
-      <w:r>
-        <w:rPr>
-          <w:b/>
-          <w:highlight w:val="yellow"/>
+        <w:t xml:space="preserve"> el ACREEDOR y el DEUDOR suscribieron un Contrato de Mutuo hasta por la suma de </w:t>
+      </w:r>
+      <w:r>
+        <w:rPr>
+          <w:b/>
+        </w:rPr>
+        <w:t>S/. ${</w:t>
+      </w:r>
+      <w:proofErr w:type="spellStart"/>
+      <w:r>
+        <w:rPr>
+          <w:b/>
+        </w:rPr>
+        <w:t>monto_total</w:t>
+      </w:r>
+      <w:proofErr w:type="spellEnd"/>
+      <w:r>
+        <w:rPr>
+          <w:b/>
+        </w:rPr>
+        <w:t>} (${</w:t>
+      </w:r>
+      <w:proofErr w:type="spellStart"/>
+      <w:r>
+        <w:rPr>
+          <w:b/>
+        </w:rPr>
+        <w:t>monto_total_letras</w:t>
+      </w:r>
+      <w:proofErr w:type="spellEnd"/>
+      <w:r>
+        <w:rPr>
+          <w:b/>
+        </w:rPr>
+        <w:t>})</w:t>
+      </w:r>
+      <w:r>
+        <w:t xml:space="preserve">, dicha suma de dinero fue entregada en dicho acto por el ACREEDOR al DEUDOR sin más constancia ni recibo que las firmas puestas en aquel contrato. </w:t>
+      </w:r>
+      <w:proofErr w:type="gramStart"/>
+      <w:r>
+        <w:t>Asimismo</w:t>
+      </w:r>
+      <w:proofErr w:type="gramEnd"/>
+      <w:r>
+        <w:t xml:space="preserve"> el DEUDOR se compromete depositar mensualmente del cronograma de pago a la cuenta ${</w:t>
+      </w:r>
+      <w:proofErr w:type="spellStart"/>
+      <w:r>
+        <w:t>cooperativa_cuenta_banco</w:t>
+      </w:r>
+      <w:proofErr w:type="spellEnd"/>
+      <w:r>
+        <w:t>}. Nro. ${</w:t>
+      </w:r>
+      <w:proofErr w:type="spellStart"/>
+      <w:r>
+        <w:t>cooperativa_cuenta_numero</w:t>
+      </w:r>
+      <w:proofErr w:type="spellEnd"/>
+      <w:r>
+        <w:t>}. Siendo obligación del DEUDOR realizar el depósito en la fecha convenida e informar al ACREEDOR de dicho depósito. Asimismo, de acuerdo lo establecido en los Artículos 1304 y 1312 del C.C, la transacción debe hacerse por escrito baja sanción de nulidad y es inexigible la legalización de firma, y la misma se ejecuta en vía ejecutiva.</w:t>
+      </w:r>
+    </w:p>
+    <w:p>
+      <w:pPr>
+        <w:pStyle w:val="ParrafopStyle"/>
+        <w:keepLines/>
+      </w:pPr>
+      <w:r>
+        <w:rPr>
+          <w:b/>
+          <w:u w:val="single"/>
+        </w:rPr>
+        <w:t>CLAUSULA SEGUNDA:</w:t>
+      </w:r>
+      <w:r>
+        <w:rPr>
+          <w:b/>
+        </w:rPr>
+        <w:t xml:space="preserve"> DEL INCUMPLIMIENTO DE PAGO</w:t>
+      </w:r>
+    </w:p>
+    <w:p>
+      <w:pPr>
+        <w:pStyle w:val="ParrafopStyle"/>
+        <w:keepLines/>
+      </w:pPr>
+      <w:r>
+        <w:t>A la fecha el DEUDOR no ha cumplido con cancelarle una cuota al ACREEDOR de conformidad con la cláusula segunda y el Anexo 1 del Contrato de Mutuo arriba indicado, habiéndose comprometido depositar a la cuenta del ${</w:t>
+      </w:r>
+      <w:proofErr w:type="spellStart"/>
+      <w:r>
+        <w:t>cooperativa_cuenta_banco</w:t>
+      </w:r>
+      <w:proofErr w:type="spellEnd"/>
+      <w:r>
+        <w:t>}. Nro. ${</w:t>
+      </w:r>
+      <w:proofErr w:type="spellStart"/>
+      <w:r>
+        <w:t>cooperativa_cuenta_numero</w:t>
+      </w:r>
+      <w:proofErr w:type="spellEnd"/>
+      <w:r>
+        <w:t>} e informar al ACREEDOR de dicho deposito.</w:t>
+      </w:r>
+    </w:p>
+    <w:p>
+      <w:pPr>
+        <w:pStyle w:val="ParrafopStyle"/>
+        <w:keepLines/>
+      </w:pPr>
+      <w:r>
+        <w:rPr>
+          <w:b/>
+          <w:u w:val="single"/>
+        </w:rPr>
+        <w:t>CLAUSULA TERCERA:</w:t>
+      </w:r>
+      <w:r>
+        <w:rPr>
+          <w:b/>
+        </w:rPr>
+        <w:t xml:space="preserve"> RECONOCIMIENTO DE DEUDA</w:t>
+      </w:r>
+    </w:p>
+    <w:p>
+      <w:pPr>
+        <w:pStyle w:val="ParrafopStyle"/>
+        <w:keepLines/>
+      </w:pPr>
+      <w:r>
+        <w:t xml:space="preserve">En tal virtud el DEUDOR reconoce adeudarle al ACREEDOR la suma de </w:t>
+      </w:r>
+      <w:r>
+        <w:rPr>
+          <w:b/>
+        </w:rPr>
+        <w:t>S/. ${</w:t>
+      </w:r>
+      <w:proofErr w:type="spellStart"/>
+      <w:r>
+        <w:rPr>
+          <w:b/>
+        </w:rPr>
+        <w:t>monto_total</w:t>
+      </w:r>
+      <w:proofErr w:type="spellEnd"/>
+      <w:r>
+        <w:rPr>
+          <w:b/>
+        </w:rPr>
+        <w:t>} (${</w:t>
+      </w:r>
+      <w:proofErr w:type="spellStart"/>
+      <w:r>
+        <w:rPr>
+          <w:b/>
+        </w:rPr>
+        <w:t>monto_total_letras</w:t>
+      </w:r>
+      <w:proofErr w:type="spellEnd"/>
+      <w:r>
+        <w:rPr>
+          <w:b/>
+        </w:rPr>
+        <w:t>})</w:t>
+      </w:r>
+      <w:r>
+        <w:t xml:space="preserve">, por un contrato mutuo de </w:t>
+      </w:r>
+      <w:r>
+        <w:rPr>
+          <w:b/>
         </w:rPr>
         <w:t>${</w:t>
       </w:r>
@@ -2394,9 +2238,8 @@
       <w:r>
         <w:rPr>
           <w:b/>
-          <w:highlight w:val="yellow"/>
-        </w:rPr>
-        <w:t>direccion</w:t>
+        </w:rPr>
+        <w:t>fecha_anterior</w:t>
       </w:r>
       <w:proofErr w:type="spellEnd"/>
       <w:r>
@@ -2406,31 +2249,228 @@
         <w:t>}</w:t>
       </w:r>
       <w:r>
-        <w:t xml:space="preserve">, con Casilla Electrónica del Poder Judicial (SINOE) Nro. </w:t>
-      </w:r>
-      <w:r>
-        <w:rPr>
-          <w:b/>
-          <w:highlight w:val="yellow"/>
+        <w:t xml:space="preserve"> que será reemplazado por este último documento privado de fecha cierta de transacción extrajudicial</w:t>
+      </w:r>
+    </w:p>
+    <w:p>
+      <w:pPr>
+        <w:pStyle w:val="ParrafopStyle"/>
+        <w:keepLines/>
+      </w:pPr>
+      <w:r>
+        <w:rPr>
+          <w:b/>
+          <w:u w:val="single"/>
+        </w:rPr>
+        <w:t>CLAUSULA CUARTA:</w:t>
+      </w:r>
+      <w:r>
+        <w:rPr>
+          <w:b/>
+        </w:rPr>
+        <w:t xml:space="preserve"> SOBRE LA EJECUCIÓN POR INCUMPLIMIENTO PAGO</w:t>
+      </w:r>
+    </w:p>
+    <w:p>
+      <w:pPr>
+        <w:pStyle w:val="ParrafopStyle"/>
+        <w:keepLines/>
+      </w:pPr>
+      <w:r>
+        <w:t xml:space="preserve">Ambas partes, El ACREEDOR y El DEUDOR con el fin de llegar a un acuerdo de evitar la dilación en el pago y/o la devolución del dinero, llegan a transar extrajudicialmente, comprometiéndose EL DEUDOR a pagar la suma adeudada en el domicilio de El ACREEDOR en </w:t>
+      </w:r>
+      <w:r>
+        <w:rPr>
+          <w:b/>
         </w:rPr>
         <w:t>${</w:t>
       </w:r>
-      <w:r>
-        <w:rPr>
-          <w:b/>
-          <w:highlight w:val="yellow"/>
-        </w:rPr>
-        <w:t>casilla</w:t>
-      </w:r>
-      <w:r>
-        <w:rPr>
-          <w:b/>
-          <w:highlight w:val="yellow"/>
+      <w:proofErr w:type="spellStart"/>
+      <w:r>
+        <w:rPr>
+          <w:b/>
+        </w:rPr>
+        <w:t>numero_cuotas</w:t>
+      </w:r>
+      <w:proofErr w:type="spellEnd"/>
+      <w:r>
+        <w:rPr>
+          <w:b/>
         </w:rPr>
         <w:t>}</w:t>
       </w:r>
       <w:r>
-        <w:t>, en su calidad de El DEUDOR que posee pluralidad de domicilios, de conformidad por el artículo 35º, bajo los términos y condiciones siguientes:</w:t>
+        <w:t xml:space="preserve"> (</w:t>
+      </w:r>
+      <w:r>
+        <w:rPr>
+          <w:b/>
+        </w:rPr>
+        <w:t>${</w:t>
+      </w:r>
+      <w:proofErr w:type="spellStart"/>
+      <w:r>
+        <w:rPr>
+          <w:b/>
+        </w:rPr>
+        <w:t>numero_cuotas_letras</w:t>
+      </w:r>
+      <w:proofErr w:type="spellEnd"/>
+      <w:r>
+        <w:rPr>
+          <w:b/>
+        </w:rPr>
+        <w:t>}</w:t>
+      </w:r>
+      <w:r>
+        <w:t xml:space="preserve">) </w:t>
+      </w:r>
+      <w:r>
+        <w:rPr>
+          <w:b/>
+        </w:rPr>
+        <w:t>cuotas mensuales de S/. ${</w:t>
+      </w:r>
+      <w:proofErr w:type="spellStart"/>
+      <w:r>
+        <w:rPr>
+          <w:b/>
+        </w:rPr>
+        <w:t>monto_cuotas</w:t>
+      </w:r>
+      <w:proofErr w:type="spellEnd"/>
+      <w:r>
+        <w:rPr>
+          <w:b/>
+        </w:rPr>
+        <w:t>} (${</w:t>
+      </w:r>
+      <w:proofErr w:type="spellStart"/>
+      <w:r>
+        <w:rPr>
+          <w:b/>
+        </w:rPr>
+        <w:t>monto_cuotas_letras</w:t>
+      </w:r>
+      <w:proofErr w:type="spellEnd"/>
+      <w:r>
+        <w:rPr>
+          <w:b/>
+        </w:rPr>
+        <w:t>}).</w:t>
+      </w:r>
+      <w:r>
+        <w:t xml:space="preserve"> EL DEUDOR, en caso de incumplimiento de pago de 02 (Dos) cuotas consecutivas según el CRONOGRAMA DE PAGO indicado en la Cláusula Decima Primera, </w:t>
+      </w:r>
+      <w:r>
+        <w:rPr>
+          <w:b/>
+        </w:rPr>
+        <w:t>LA DEUDA SUFRIRÁ UN INCREMENTO POR CONCEPTO DE PENALIDAD DEBIDO AL INCUMPLIMIENTO DE PAGO ASCENDENTE A LA SUMA DE S/. ${</w:t>
+      </w:r>
+      <w:proofErr w:type="spellStart"/>
+      <w:r>
+        <w:rPr>
+          <w:b/>
+        </w:rPr>
+        <w:t>monto_penalidad</w:t>
+      </w:r>
+      <w:proofErr w:type="spellEnd"/>
+      <w:r>
+        <w:rPr>
+          <w:b/>
+        </w:rPr>
+        <w:t>} (${</w:t>
+      </w:r>
+      <w:proofErr w:type="spellStart"/>
+      <w:r>
+        <w:rPr>
+          <w:b/>
+        </w:rPr>
+        <w:t>monto_penalidad_letras</w:t>
+      </w:r>
+      <w:proofErr w:type="spellEnd"/>
+      <w:r>
+        <w:rPr>
+          <w:b/>
+        </w:rPr>
+        <w:t>})</w:t>
+      </w:r>
+      <w:r>
+        <w:t xml:space="preserve">, reconociendo como NUEVA DEUDA, LA MISMA QUE SERÁ CANCELADA en </w:t>
+      </w:r>
+      <w:r>
+        <w:rPr>
+          <w:b/>
+        </w:rPr>
+        <w:t>${</w:t>
+      </w:r>
+      <w:proofErr w:type="spellStart"/>
+      <w:r>
+        <w:rPr>
+          <w:b/>
+        </w:rPr>
+        <w:t>numero_cuotas_penalidad</w:t>
+      </w:r>
+      <w:proofErr w:type="spellEnd"/>
+      <w:r>
+        <w:rPr>
+          <w:b/>
+        </w:rPr>
+        <w:t>} (${</w:t>
+      </w:r>
+      <w:proofErr w:type="spellStart"/>
+      <w:r>
+        <w:rPr>
+          <w:b/>
+        </w:rPr>
+        <w:t>numero_cuotas_penalidad_letras</w:t>
+      </w:r>
+      <w:proofErr w:type="spellEnd"/>
+      <w:r>
+        <w:rPr>
+          <w:b/>
+        </w:rPr>
+        <w:t>}) CUOTAS DE S/. ${</w:t>
+      </w:r>
+      <w:proofErr w:type="spellStart"/>
+      <w:r>
+        <w:rPr>
+          <w:b/>
+        </w:rPr>
+        <w:t>monto_cuota_penalidad</w:t>
+      </w:r>
+      <w:proofErr w:type="spellEnd"/>
+      <w:r>
+        <w:rPr>
+          <w:b/>
+        </w:rPr>
+        <w:t>} (${</w:t>
+      </w:r>
+      <w:proofErr w:type="spellStart"/>
+      <w:r>
+        <w:rPr>
+          <w:b/>
+        </w:rPr>
+        <w:t>monto_cuota_penalidad_letras</w:t>
+      </w:r>
+      <w:proofErr w:type="spellEnd"/>
+      <w:r>
+        <w:rPr>
+          <w:b/>
+        </w:rPr>
+        <w:t>})</w:t>
+      </w:r>
+      <w:r>
+        <w:t xml:space="preserve">, y que SI incumpliera nuevamente El DEUDOR en pagar (03) cuotas consecutivas se darán por vencidas todas las demás cuotas restantes quedando El ACREEDOR expedito para iniciar las acciones judiciales contra El DEUDOR ante cualquiera de los Juzgados de Paz Letrado de la jurisdicciones establecidas en la transacción extrajudicial, RENUNCIANDO EL DEUDOR en este acto a su jurisdicción de su domicilio natural y sometiéndose voluntariamente a las Jurisdicciones de los Jueces de Paz Letrados mencionados en la </w:t>
+      </w:r>
+      <w:proofErr w:type="spellStart"/>
+      <w:r>
+        <w:t>Clausula</w:t>
+      </w:r>
+      <w:proofErr w:type="spellEnd"/>
+      <w:r>
+        <w:t xml:space="preserve"> Octava del documento privado de transacción extrajudicial.</w:t>
       </w:r>
     </w:p>
     <w:p>
@@ -2443,850 +2483,6 @@
           <w:b/>
           <w:u w:val="single"/>
         </w:rPr>
-        <w:t>CLAUSULA PRIMERA:</w:t>
-      </w:r>
-      <w:r>
-        <w:rPr>
-          <w:b/>
-        </w:rPr>
-        <w:t xml:space="preserve"> ANTECEDENTES</w:t>
-      </w:r>
-    </w:p>
-    <w:p>
-      <w:pPr>
-        <w:pStyle w:val="ParrafopStyle"/>
-        <w:keepLines/>
-      </w:pPr>
-      <w:r>
-        <w:t xml:space="preserve">Con fecha </w:t>
-      </w:r>
-      <w:r>
-        <w:rPr>
-          <w:b/>
-          <w:highlight w:val="yellow"/>
-        </w:rPr>
-        <w:t>${</w:t>
-      </w:r>
-      <w:proofErr w:type="spellStart"/>
-      <w:r>
-        <w:rPr>
-          <w:b/>
-          <w:highlight w:val="yellow"/>
-        </w:rPr>
-        <w:t>fecha_anterior</w:t>
-      </w:r>
-      <w:proofErr w:type="spellEnd"/>
-      <w:r>
-        <w:rPr>
-          <w:b/>
-          <w:highlight w:val="yellow"/>
-        </w:rPr>
-        <w:t>}</w:t>
-      </w:r>
-      <w:r>
-        <w:t xml:space="preserve"> el ACREEDOR y el DEUDOR suscribieron un Contrato de Mutuo hasta por la suma de </w:t>
-      </w:r>
-      <w:r>
-        <w:rPr>
-          <w:b/>
-        </w:rPr>
-        <w:t xml:space="preserve">S/. </w:t>
-      </w:r>
-      <w:r>
-        <w:rPr>
-          <w:b/>
-          <w:highlight w:val="yellow"/>
-        </w:rPr>
-        <w:t>${</w:t>
-      </w:r>
-      <w:proofErr w:type="spellStart"/>
-      <w:r>
-        <w:rPr>
-          <w:b/>
-          <w:highlight w:val="yellow"/>
-        </w:rPr>
-        <w:t>monto_total</w:t>
-      </w:r>
-      <w:proofErr w:type="spellEnd"/>
-      <w:r>
-        <w:rPr>
-          <w:b/>
-          <w:highlight w:val="yellow"/>
-        </w:rPr>
-        <w:t>}</w:t>
-      </w:r>
-      <w:r>
-        <w:rPr>
-          <w:b/>
-        </w:rPr>
-        <w:t xml:space="preserve"> (</w:t>
-      </w:r>
-      <w:r>
-        <w:rPr>
-          <w:b/>
-          <w:highlight w:val="yellow"/>
-        </w:rPr>
-        <w:t>${</w:t>
-      </w:r>
-      <w:proofErr w:type="spellStart"/>
-      <w:r>
-        <w:rPr>
-          <w:b/>
-          <w:highlight w:val="yellow"/>
-        </w:rPr>
-        <w:t>monto_total_letras</w:t>
-      </w:r>
-      <w:proofErr w:type="spellEnd"/>
-      <w:r>
-        <w:rPr>
-          <w:b/>
-          <w:highlight w:val="yellow"/>
-        </w:rPr>
-        <w:t>}</w:t>
-      </w:r>
-      <w:r>
-        <w:rPr>
-          <w:b/>
-        </w:rPr>
-        <w:t>)</w:t>
-      </w:r>
-      <w:r>
-        <w:t xml:space="preserve">, dicha suma de dinero fue entregada en dicho acto por el ACREEDOR al DEUDOR sin más constancia ni recibo que las firmas puestas en aquel contrato. </w:t>
-      </w:r>
-      <w:proofErr w:type="gramStart"/>
-      <w:r>
-        <w:t>Asimismo</w:t>
-      </w:r>
-      <w:proofErr w:type="gramEnd"/>
-      <w:r>
-        <w:t xml:space="preserve"> el DEUDOR se compromete depositar mensualmente del cronograma de pago a la cuenta </w:t>
-      </w:r>
-      <w:r>
-        <w:rPr>
-          <w:highlight w:val="cyan"/>
-        </w:rPr>
-        <w:t>${</w:t>
-      </w:r>
-      <w:proofErr w:type="spellStart"/>
-      <w:r>
-        <w:rPr>
-          <w:highlight w:val="cyan"/>
-        </w:rPr>
-        <w:t>cooperativa_cuenta</w:t>
-      </w:r>
-      <w:r>
-        <w:rPr>
-          <w:highlight w:val="cyan"/>
-        </w:rPr>
-        <w:t>_banco</w:t>
-      </w:r>
-      <w:proofErr w:type="spellEnd"/>
-      <w:r>
-        <w:rPr>
-          <w:highlight w:val="cyan"/>
-        </w:rPr>
-        <w:t>}.</w:t>
-      </w:r>
-      <w:r>
-        <w:t xml:space="preserve"> Nro. </w:t>
-      </w:r>
-      <w:r>
-        <w:rPr>
-          <w:highlight w:val="cyan"/>
-        </w:rPr>
-        <w:t>${</w:t>
-      </w:r>
-      <w:proofErr w:type="spellStart"/>
-      <w:r>
-        <w:rPr>
-          <w:highlight w:val="cyan"/>
-        </w:rPr>
-        <w:t>cooperativa_cuenta</w:t>
-      </w:r>
-      <w:r>
-        <w:rPr>
-          <w:highlight w:val="cyan"/>
-        </w:rPr>
-        <w:t>_numero</w:t>
-      </w:r>
-      <w:proofErr w:type="spellEnd"/>
-      <w:r>
-        <w:rPr>
-          <w:highlight w:val="cyan"/>
-        </w:rPr>
-        <w:t>}.</w:t>
-      </w:r>
-      <w:r>
-        <w:t xml:space="preserve"> Siendo obligación del DEUDOR realizar el depósito en la fecha convenida e informar al ACREEDOR de dicho depósito. Asimismo, de acuerdo lo establecido en los Artículos 1304 y 1312 del C.C, la transacción debe hacerse por escrito baja sanción de nulidad y es inexigible la legalización de firma, y la misma se ejecuta en vía ejecutiva.</w:t>
-      </w:r>
-    </w:p>
-    <w:p>
-      <w:pPr>
-        <w:pStyle w:val="ParrafopStyle"/>
-        <w:keepLines/>
-      </w:pPr>
-      <w:r>
-        <w:rPr>
-          <w:b/>
-          <w:u w:val="single"/>
-        </w:rPr>
-        <w:t>CLAUSULA SEGUNDA:</w:t>
-      </w:r>
-      <w:r>
-        <w:rPr>
-          <w:b/>
-        </w:rPr>
-        <w:t xml:space="preserve"> DEL INCUMPLIMIENTO DE PAGO</w:t>
-      </w:r>
-    </w:p>
-    <w:p>
-      <w:pPr>
-        <w:pStyle w:val="ParrafopStyle"/>
-        <w:keepLines/>
-      </w:pPr>
-      <w:r>
-        <w:t xml:space="preserve">A la fecha el DEUDOR no ha cumplido con cancelarle una cuota al ACREEDOR de conformidad con la cláusula segunda y el Anexo 1 del Contrato de Mutuo arriba indicado, habiéndose comprometido depositar a la cuenta del </w:t>
-      </w:r>
-      <w:r>
-        <w:rPr>
-          <w:highlight w:val="cyan"/>
-        </w:rPr>
-        <w:t>${</w:t>
-      </w:r>
-      <w:proofErr w:type="spellStart"/>
-      <w:r>
-        <w:rPr>
-          <w:highlight w:val="cyan"/>
-        </w:rPr>
-        <w:t>cooperativa_cuenta</w:t>
-      </w:r>
-      <w:r>
-        <w:rPr>
-          <w:highlight w:val="cyan"/>
-        </w:rPr>
-        <w:t>_banco</w:t>
-      </w:r>
-      <w:proofErr w:type="spellEnd"/>
-      <w:r>
-        <w:rPr>
-          <w:highlight w:val="cyan"/>
-        </w:rPr>
-        <w:t>}.</w:t>
-      </w:r>
-      <w:r>
-        <w:t xml:space="preserve"> Nro. </w:t>
-      </w:r>
-      <w:r>
-        <w:rPr>
-          <w:highlight w:val="cyan"/>
-        </w:rPr>
-        <w:t>${</w:t>
-      </w:r>
-      <w:proofErr w:type="spellStart"/>
-      <w:r>
-        <w:rPr>
-          <w:highlight w:val="cyan"/>
-        </w:rPr>
-        <w:t>cooperativa_cuenta</w:t>
-      </w:r>
-      <w:r>
-        <w:rPr>
-          <w:highlight w:val="cyan"/>
-        </w:rPr>
-        <w:t>_numero</w:t>
-      </w:r>
-      <w:proofErr w:type="spellEnd"/>
-      <w:r>
-        <w:rPr>
-          <w:highlight w:val="cyan"/>
-        </w:rPr>
-        <w:t>}</w:t>
-      </w:r>
-      <w:r>
-        <w:rPr>
-          <w:highlight w:val="cyan"/>
-        </w:rPr>
-        <w:t xml:space="preserve"> </w:t>
-      </w:r>
-      <w:r>
-        <w:t>e informar al ACREEDOR de dicho deposito.</w:t>
-      </w:r>
-    </w:p>
-    <w:p>
-      <w:pPr>
-        <w:pStyle w:val="ParrafopStyle"/>
-        <w:keepLines/>
-      </w:pPr>
-      <w:r>
-        <w:rPr>
-          <w:b/>
-          <w:u w:val="single"/>
-        </w:rPr>
-        <w:t>CLAUSULA TERCERA:</w:t>
-      </w:r>
-      <w:r>
-        <w:rPr>
-          <w:b/>
-        </w:rPr>
-        <w:t xml:space="preserve"> RECONOCIMIENTO DE DEUDA</w:t>
-      </w:r>
-    </w:p>
-    <w:p>
-      <w:pPr>
-        <w:pStyle w:val="ParrafopStyle"/>
-        <w:keepLines/>
-      </w:pPr>
-      <w:r>
-        <w:t xml:space="preserve">En tal virtud el DEUDOR reconoce adeudarle al ACREEDOR la suma de </w:t>
-      </w:r>
-      <w:r>
-        <w:rPr>
-          <w:b/>
-        </w:rPr>
-        <w:t xml:space="preserve">S/. </w:t>
-      </w:r>
-      <w:r>
-        <w:rPr>
-          <w:b/>
-          <w:highlight w:val="yellow"/>
-        </w:rPr>
-        <w:t>${</w:t>
-      </w:r>
-      <w:proofErr w:type="spellStart"/>
-      <w:r>
-        <w:rPr>
-          <w:b/>
-          <w:highlight w:val="yellow"/>
-        </w:rPr>
-        <w:t>monto_total</w:t>
-      </w:r>
-      <w:proofErr w:type="spellEnd"/>
-      <w:r>
-        <w:rPr>
-          <w:b/>
-          <w:highlight w:val="yellow"/>
-        </w:rPr>
-        <w:t>}</w:t>
-      </w:r>
-      <w:r>
-        <w:rPr>
-          <w:b/>
-        </w:rPr>
-        <w:t xml:space="preserve"> (</w:t>
-      </w:r>
-      <w:r>
-        <w:rPr>
-          <w:b/>
-          <w:highlight w:val="yellow"/>
-        </w:rPr>
-        <w:t>${</w:t>
-      </w:r>
-      <w:proofErr w:type="spellStart"/>
-      <w:r>
-        <w:rPr>
-          <w:b/>
-          <w:highlight w:val="yellow"/>
-        </w:rPr>
-        <w:t>monto_total_letras</w:t>
-      </w:r>
-      <w:proofErr w:type="spellEnd"/>
-      <w:r>
-        <w:rPr>
-          <w:b/>
-          <w:highlight w:val="yellow"/>
-        </w:rPr>
-        <w:t>}</w:t>
-      </w:r>
-      <w:r>
-        <w:rPr>
-          <w:b/>
-        </w:rPr>
-        <w:t>)</w:t>
-      </w:r>
-      <w:r>
-        <w:t xml:space="preserve">, por un contrato mutuo de </w:t>
-      </w:r>
-      <w:r>
-        <w:rPr>
-          <w:b/>
-          <w:highlight w:val="yellow"/>
-        </w:rPr>
-        <w:t>${</w:t>
-      </w:r>
-      <w:proofErr w:type="spellStart"/>
-      <w:r>
-        <w:rPr>
-          <w:b/>
-          <w:highlight w:val="yellow"/>
-        </w:rPr>
-        <w:t>fecha_anterior</w:t>
-      </w:r>
-      <w:proofErr w:type="spellEnd"/>
-      <w:r>
-        <w:rPr>
-          <w:b/>
-          <w:highlight w:val="yellow"/>
-        </w:rPr>
-        <w:t>}</w:t>
-      </w:r>
-      <w:r>
-        <w:t xml:space="preserve"> que será reemplazado por este último documento privado de fecha cierta de transacción extrajudicial</w:t>
-      </w:r>
-    </w:p>
-    <w:p>
-      <w:pPr>
-        <w:pStyle w:val="ParrafopStyle"/>
-        <w:keepLines/>
-      </w:pPr>
-      <w:r>
-        <w:rPr>
-          <w:b/>
-          <w:u w:val="single"/>
-        </w:rPr>
-        <w:t>CLAUSULA CUARTA:</w:t>
-      </w:r>
-      <w:r>
-        <w:rPr>
-          <w:b/>
-        </w:rPr>
-        <w:t xml:space="preserve"> SOBRE LA EJECUCIÓN POR INCUMPLIMIENTO PAGO</w:t>
-      </w:r>
-    </w:p>
-    <w:p>
-      <w:pPr>
-        <w:pStyle w:val="ParrafopStyle"/>
-        <w:keepLines/>
-      </w:pPr>
-      <w:r>
-        <w:t xml:space="preserve">Ambas partes, El ACREEDOR y El DEUDOR con el fin de llegar a un acuerdo de evitar la dilación en el pago y/o la devolución del dinero, llegan a transar extrajudicialmente, comprometiéndose EL DEUDOR a pagar la suma adeudada en el domicilio de El ACREEDOR en </w:t>
-      </w:r>
-      <w:r>
-        <w:rPr>
-          <w:b/>
-          <w:highlight w:val="yellow"/>
-        </w:rPr>
-        <w:t>${</w:t>
-      </w:r>
-      <w:proofErr w:type="spellStart"/>
-      <w:r>
-        <w:rPr>
-          <w:b/>
-          <w:highlight w:val="yellow"/>
-        </w:rPr>
-        <w:t>numero_cuotas</w:t>
-      </w:r>
-      <w:proofErr w:type="spellEnd"/>
-      <w:r>
-        <w:rPr>
-          <w:b/>
-          <w:highlight w:val="yellow"/>
-        </w:rPr>
-        <w:t>}</w:t>
-      </w:r>
-      <w:r>
-        <w:t xml:space="preserve"> </w:t>
-      </w:r>
-      <w:r>
-        <w:t>(</w:t>
-      </w:r>
-      <w:r>
-        <w:rPr>
-          <w:b/>
-          <w:highlight w:val="yellow"/>
-        </w:rPr>
-        <w:t>${</w:t>
-      </w:r>
-      <w:proofErr w:type="spellStart"/>
-      <w:r>
-        <w:rPr>
-          <w:b/>
-          <w:highlight w:val="yellow"/>
-        </w:rPr>
-        <w:t>numero_cuotas_letras</w:t>
-      </w:r>
-      <w:proofErr w:type="spellEnd"/>
-      <w:r>
-        <w:rPr>
-          <w:b/>
-        </w:rPr>
-        <w:t>}</w:t>
-      </w:r>
-      <w:r>
-        <w:t>)</w:t>
-      </w:r>
-      <w:r>
-        <w:t xml:space="preserve"> </w:t>
-      </w:r>
-      <w:r>
-        <w:rPr>
-          <w:b/>
-        </w:rPr>
-        <w:t xml:space="preserve">cuotas mensuales de S/. </w:t>
-      </w:r>
-      <w:r>
-        <w:rPr>
-          <w:b/>
-          <w:highlight w:val="yellow"/>
-        </w:rPr>
-        <w:t>${</w:t>
-      </w:r>
-      <w:proofErr w:type="spellStart"/>
-      <w:r>
-        <w:rPr>
-          <w:b/>
-          <w:highlight w:val="yellow"/>
-        </w:rPr>
-        <w:t>monto_cuotas</w:t>
-      </w:r>
-      <w:proofErr w:type="spellEnd"/>
-      <w:r>
-        <w:rPr>
-          <w:b/>
-          <w:highlight w:val="yellow"/>
-        </w:rPr>
-        <w:t>}</w:t>
-      </w:r>
-      <w:r>
-        <w:rPr>
-          <w:b/>
-        </w:rPr>
-        <w:t xml:space="preserve"> (</w:t>
-      </w:r>
-      <w:r>
-        <w:rPr>
-          <w:b/>
-          <w:highlight w:val="yellow"/>
-        </w:rPr>
-        <w:t>${</w:t>
-      </w:r>
-      <w:proofErr w:type="spellStart"/>
-      <w:r>
-        <w:rPr>
-          <w:b/>
-          <w:highlight w:val="yellow"/>
-        </w:rPr>
-        <w:t>monto_cuotas_letras</w:t>
-      </w:r>
-      <w:proofErr w:type="spellEnd"/>
-      <w:r>
-        <w:rPr>
-          <w:b/>
-          <w:highlight w:val="yellow"/>
-        </w:rPr>
-        <w:t>}</w:t>
-      </w:r>
-      <w:r>
-        <w:rPr>
-          <w:b/>
-        </w:rPr>
-        <w:t>).</w:t>
-      </w:r>
-      <w:r>
-        <w:t xml:space="preserve"> EL DEUDOR, en caso de incumplimiento de pago de 02 (Dos) cuotas consecutivas según el CRONOGRAMA DE PAGO indicado en la Cláusula Decima Primera, </w:t>
-      </w:r>
-      <w:r>
-        <w:rPr>
-          <w:b/>
-        </w:rPr>
-        <w:t xml:space="preserve">LA DEUDA SUFRIRÁ UN INCREMENTO POR CONCEPTO DE PENALIDAD DEBIDO AL INCUMPLIMIENTO DE PAGO ASCENDENTE A LA SUMA DE S/. </w:t>
-      </w:r>
-      <w:r>
-        <w:rPr>
-          <w:b/>
-          <w:highlight w:val="yellow"/>
-        </w:rPr>
-        <w:t>$</w:t>
-      </w:r>
-      <w:r>
-        <w:rPr>
-          <w:b/>
-          <w:highlight w:val="yellow"/>
-        </w:rPr>
-        <w:t>{</w:t>
-      </w:r>
-      <w:proofErr w:type="spellStart"/>
-      <w:r>
-        <w:rPr>
-          <w:b/>
-          <w:highlight w:val="yellow"/>
-        </w:rPr>
-        <w:t>monto_penalidad</w:t>
-      </w:r>
-      <w:proofErr w:type="spellEnd"/>
-      <w:r>
-        <w:rPr>
-          <w:b/>
-          <w:highlight w:val="yellow"/>
-        </w:rPr>
-        <w:t>}</w:t>
-      </w:r>
-      <w:r>
-        <w:rPr>
-          <w:b/>
-        </w:rPr>
-        <w:t xml:space="preserve"> (</w:t>
-      </w:r>
-      <w:r>
-        <w:rPr>
-          <w:b/>
-          <w:highlight w:val="yellow"/>
-        </w:rPr>
-        <w:t>$</w:t>
-      </w:r>
-      <w:r>
-        <w:rPr>
-          <w:b/>
-          <w:highlight w:val="yellow"/>
-        </w:rPr>
-        <w:t>{</w:t>
-      </w:r>
-      <w:proofErr w:type="spellStart"/>
-      <w:r>
-        <w:rPr>
-          <w:b/>
-          <w:highlight w:val="yellow"/>
-        </w:rPr>
-        <w:t>monto_penalidad</w:t>
-      </w:r>
-      <w:r>
-        <w:rPr>
-          <w:b/>
-          <w:highlight w:val="yellow"/>
-        </w:rPr>
-        <w:t>_letras</w:t>
-      </w:r>
-      <w:proofErr w:type="spellEnd"/>
-      <w:r>
-        <w:rPr>
-          <w:b/>
-          <w:highlight w:val="yellow"/>
-        </w:rPr>
-        <w:t>}</w:t>
-      </w:r>
-      <w:r>
-        <w:rPr>
-          <w:b/>
-        </w:rPr>
-        <w:t>)</w:t>
-      </w:r>
-      <w:r>
-        <w:t xml:space="preserve">, reconociendo como NUEVA DEUDA, LA MISMA QUE SERÁ CANCELADA en </w:t>
-      </w:r>
-      <w:r>
-        <w:rPr>
-          <w:b/>
-          <w:highlight w:val="yellow"/>
-        </w:rPr>
-        <w:t>$</w:t>
-      </w:r>
-      <w:r>
-        <w:rPr>
-          <w:b/>
-          <w:highlight w:val="yellow"/>
-        </w:rPr>
-        <w:t>{</w:t>
-      </w:r>
-      <w:proofErr w:type="spellStart"/>
-      <w:r>
-        <w:rPr>
-          <w:b/>
-          <w:highlight w:val="yellow"/>
-        </w:rPr>
-        <w:t>numero_cuotas</w:t>
-      </w:r>
-      <w:r>
-        <w:rPr>
-          <w:b/>
-          <w:highlight w:val="yellow"/>
-        </w:rPr>
-        <w:t>_penalidad</w:t>
-      </w:r>
-      <w:proofErr w:type="spellEnd"/>
-      <w:r>
-        <w:rPr>
-          <w:b/>
-          <w:highlight w:val="yellow"/>
-        </w:rPr>
-        <w:t>}</w:t>
-      </w:r>
-      <w:r>
-        <w:rPr>
-          <w:b/>
-        </w:rPr>
-        <w:t xml:space="preserve"> (</w:t>
-      </w:r>
-      <w:r>
-        <w:rPr>
-          <w:b/>
-          <w:highlight w:val="yellow"/>
-        </w:rPr>
-        <w:t>$</w:t>
-      </w:r>
-      <w:r>
-        <w:rPr>
-          <w:b/>
-          <w:highlight w:val="yellow"/>
-        </w:rPr>
-        <w:t>{</w:t>
-      </w:r>
-      <w:proofErr w:type="spellStart"/>
-      <w:r>
-        <w:rPr>
-          <w:b/>
-          <w:highlight w:val="yellow"/>
-        </w:rPr>
-        <w:t>numero_cuotas</w:t>
-      </w:r>
-      <w:r>
-        <w:rPr>
-          <w:b/>
-          <w:highlight w:val="yellow"/>
-        </w:rPr>
-        <w:t>_penalidad</w:t>
-      </w:r>
-      <w:r>
-        <w:rPr>
-          <w:b/>
-          <w:highlight w:val="yellow"/>
-        </w:rPr>
-        <w:t>_letras</w:t>
-      </w:r>
-      <w:proofErr w:type="spellEnd"/>
-      <w:r>
-        <w:rPr>
-          <w:b/>
-          <w:highlight w:val="yellow"/>
-        </w:rPr>
-        <w:t>}</w:t>
-      </w:r>
-      <w:r>
-        <w:rPr>
-          <w:b/>
-        </w:rPr>
-        <w:t xml:space="preserve">) CUOTAS DE S/. </w:t>
-      </w:r>
-      <w:r>
-        <w:rPr>
-          <w:b/>
-          <w:highlight w:val="yellow"/>
-        </w:rPr>
-        <w:t>$</w:t>
-      </w:r>
-      <w:r>
-        <w:rPr>
-          <w:b/>
-          <w:highlight w:val="yellow"/>
-        </w:rPr>
-        <w:t>{</w:t>
-      </w:r>
-      <w:proofErr w:type="spellStart"/>
-      <w:r>
-        <w:rPr>
-          <w:b/>
-          <w:highlight w:val="yellow"/>
-        </w:rPr>
-        <w:t>monto</w:t>
-      </w:r>
-      <w:r>
-        <w:rPr>
-          <w:b/>
-          <w:highlight w:val="yellow"/>
-        </w:rPr>
-        <w:t>_cuota</w:t>
-      </w:r>
-      <w:r>
-        <w:rPr>
-          <w:b/>
-          <w:highlight w:val="yellow"/>
-        </w:rPr>
-        <w:t>_penalidad</w:t>
-      </w:r>
-      <w:proofErr w:type="spellEnd"/>
-      <w:r>
-        <w:rPr>
-          <w:b/>
-          <w:highlight w:val="yellow"/>
-        </w:rPr>
-        <w:t>}</w:t>
-      </w:r>
-      <w:r>
-        <w:rPr>
-          <w:b/>
-        </w:rPr>
-        <w:t xml:space="preserve"> (</w:t>
-      </w:r>
-      <w:r>
-        <w:rPr>
-          <w:b/>
-          <w:highlight w:val="yellow"/>
-        </w:rPr>
-        <w:t>$</w:t>
-      </w:r>
-      <w:r>
-        <w:rPr>
-          <w:b/>
-          <w:highlight w:val="yellow"/>
-        </w:rPr>
-        <w:t>{</w:t>
-      </w:r>
-      <w:proofErr w:type="spellStart"/>
-      <w:r>
-        <w:rPr>
-          <w:b/>
-          <w:highlight w:val="yellow"/>
-        </w:rPr>
-        <w:t>monto</w:t>
-      </w:r>
-      <w:r>
-        <w:rPr>
-          <w:b/>
-          <w:highlight w:val="yellow"/>
-        </w:rPr>
-        <w:t>_cuota</w:t>
-      </w:r>
-      <w:r>
-        <w:rPr>
-          <w:b/>
-          <w:highlight w:val="yellow"/>
-        </w:rPr>
-        <w:t>_penalidad_letras</w:t>
-      </w:r>
-      <w:proofErr w:type="spellEnd"/>
-      <w:r>
-        <w:rPr>
-          <w:b/>
-          <w:highlight w:val="yellow"/>
-        </w:rPr>
-        <w:t>}</w:t>
-      </w:r>
-      <w:r>
-        <w:rPr>
-          <w:b/>
-        </w:rPr>
-        <w:t>)</w:t>
-      </w:r>
-      <w:r>
-        <w:t xml:space="preserve">, y que SI incumpliera nuevamente El DEUDOR en pagar (03) cuotas consecutivas se darán por vencidas todas las demás cuotas restantes quedando El ACREEDOR expedito para iniciar las acciones judiciales contra El DEUDOR ante cualquiera de los Juzgados de Paz Letrado de la jurisdicciones establecidas en la transacción extrajudicial, RENUNCIANDO EL DEUDOR en este acto a su jurisdicción de su domicilio natural y sometiéndose voluntariamente a las Jurisdicciones de los Jueces de Paz Letrados mencionados en la </w:t>
-      </w:r>
-      <w:proofErr w:type="spellStart"/>
-      <w:r>
-        <w:t>Clausula</w:t>
-      </w:r>
-      <w:proofErr w:type="spellEnd"/>
-      <w:r>
-        <w:t xml:space="preserve"> Octava del documento privado de transacción extrajudicial.</w:t>
-      </w:r>
-    </w:p>
-    <w:p>
-      <w:pPr>
-        <w:pStyle w:val="ParrafopStyle"/>
-        <w:keepLines/>
-      </w:pPr>
-      <w:r>
-        <w:rPr>
-          <w:b/>
-          <w:u w:val="single"/>
-        </w:rPr>
         <w:t>CLAUSULA QUINTA:</w:t>
       </w:r>
       <w:r>
@@ -3302,13 +2498,7 @@
         <w:keepLines/>
       </w:pPr>
       <w:r>
-        <w:t xml:space="preserve">Para el cumplimiento de este compromiso de pago, EL DEUDOR autoriza de manera expresa y voluntaria que se le descuente de sus haberes, pensión de retiro o afectando el beneficio no pensionable de combustible por planilla, el monto de cada cuota hasta llegar a la devolución del monto transado a favor del ACREEDOR </w:t>
-      </w:r>
-      <w:r>
-        <w:t>ante la División de Producción de Planillas - DIREJPER-PNP, Dirección de Economía y Finanzas, Dirección de Recursos Humanos de la PNP, Caja de Pensiones Policial, debiendo ejecutarse este acuerdo, vía mandato judicial de conformidad con el Art. 4° del TUO</w:t>
-      </w:r>
-      <w:r>
-        <w:t xml:space="preserve"> de la LOPJ y bajo responsabilidad, ratificando, en este acto, y en todos sus extremos el contenido presente Transacción, no teniendo ninguna objeción ni duda en su aplicación, de llegar el caso.</w:t>
+        <w:t>Para el cumplimiento de este compromiso de pago, EL DEUDOR autoriza de manera expresa y voluntaria que se le descuente de sus haberes, pensión de retiro o afectando el beneficio no pensionable de combustible por planilla, el monto de cada cuota hasta llegar a la devolución del monto transado a favor del ACREEDOR ante la División de Producción de Planillas - DIREJPER-PNP, Dirección de Economía y Finanzas, Dirección de Recursos Humanos de la PNP, Caja de Pensiones Policial, debiendo ejecutarse este acuerdo, vía mandato judicial de conformidad con el Art. 4° del TUO de la LOPJ y bajo responsabilidad, ratificando, en este acto, y en todos sus extremos el contenido presente Transacción, no teniendo ninguna objeción ni duda en su aplicación, de llegar el caso.</w:t>
       </w:r>
     </w:p>
     <w:p>
@@ -3580,75 +2770,42 @@
       <w:r>
         <w:rPr>
           <w:b/>
-          <w:highlight w:val="yellow"/>
+        </w:rPr>
+        <w:t>${casilla}</w:t>
+      </w:r>
+      <w:r>
+        <w:t xml:space="preserve">, Correo Electrónico: </w:t>
+      </w:r>
+      <w:r>
+        <w:rPr>
+          <w:b/>
+        </w:rPr>
+        <w:t>${email}</w:t>
+      </w:r>
+      <w:r>
+        <w:t xml:space="preserve"> y/o WhatsApp Nro. Celular: </w:t>
+      </w:r>
+      <w:r>
+        <w:rPr>
+          <w:b/>
         </w:rPr>
         <w:t>${</w:t>
       </w:r>
-      <w:r>
-        <w:rPr>
-          <w:b/>
-          <w:highlight w:val="yellow"/>
-        </w:rPr>
-        <w:t>casilla</w:t>
-      </w:r>
-      <w:r>
-        <w:rPr>
-          <w:b/>
-          <w:highlight w:val="yellow"/>
+      <w:proofErr w:type="spellStart"/>
+      <w:r>
+        <w:rPr>
+          <w:b/>
+        </w:rPr>
+        <w:t>whatsapp</w:t>
+      </w:r>
+      <w:proofErr w:type="spellEnd"/>
+      <w:r>
+        <w:rPr>
+          <w:b/>
         </w:rPr>
         <w:t>}</w:t>
       </w:r>
       <w:r>
-        <w:t xml:space="preserve">, Correo Electrónico: </w:t>
-      </w:r>
-      <w:r>
-        <w:rPr>
-          <w:b/>
-          <w:highlight w:val="yellow"/>
-        </w:rPr>
-        <w:t>${</w:t>
-      </w:r>
-      <w:r>
-        <w:rPr>
-          <w:b/>
-          <w:highlight w:val="yellow"/>
-        </w:rPr>
-        <w:t>email</w:t>
-      </w:r>
-      <w:r>
-        <w:rPr>
-          <w:b/>
-          <w:highlight w:val="yellow"/>
-        </w:rPr>
-        <w:t>}</w:t>
-      </w:r>
-      <w:r>
-        <w:t xml:space="preserve"> y/o WhatsApp Nro. Celular: </w:t>
-      </w:r>
-      <w:r>
-        <w:rPr>
-          <w:b/>
-          <w:highlight w:val="yellow"/>
-        </w:rPr>
-        <w:t>${</w:t>
-      </w:r>
-      <w:proofErr w:type="spellStart"/>
-      <w:r>
-        <w:rPr>
-          <w:b/>
-          <w:highlight w:val="yellow"/>
-        </w:rPr>
-        <w:t>whatsapp</w:t>
-      </w:r>
-      <w:proofErr w:type="spellEnd"/>
-      <w:r>
-        <w:rPr>
-          <w:b/>
-          <w:highlight w:val="yellow"/>
-        </w:rPr>
-        <w:t>}</w:t>
-      </w:r>
-      <w:r>
         <w:t xml:space="preserve">, dándose por </w:t>
       </w:r>
       <w:proofErr w:type="spellStart"/>
@@ -3693,30 +2850,15 @@
       </w:r>
       <w:proofErr w:type="spellEnd"/>
       <w:r>
-        <w:t xml:space="preserve"> extrajudicial suscrito el día </w:t>
-      </w:r>
-      <w:r>
-        <w:rPr>
-          <w:highlight w:val="yellow"/>
-        </w:rPr>
-        <w:t>${</w:t>
-      </w:r>
-      <w:proofErr w:type="spellStart"/>
-      <w:r>
-        <w:rPr>
-          <w:highlight w:val="yellow"/>
-        </w:rPr>
+        <w:t xml:space="preserve"> extrajudicial suscrito el día ${</w:t>
+      </w:r>
+      <w:proofErr w:type="spellStart"/>
+      <w:r>
         <w:t>fecha_letras</w:t>
       </w:r>
       <w:proofErr w:type="spellEnd"/>
       <w:r>
-        <w:rPr>
-          <w:highlight w:val="yellow"/>
-        </w:rPr>
-        <w:t>}</w:t>
-      </w:r>
-      <w:r>
-        <w:t>. será el siguiente:</w:t>
+        <w:t>}. será el siguiente:</w:t>
       </w:r>
     </w:p>
     <w:p>
@@ -3833,26 +2975,14 @@
         <w:keepLines/>
       </w:pPr>
       <w:r>
-        <w:t xml:space="preserve">En lo que se refiere a las concesiones reciprocas, que ambas partes, en armonía con lo previsto por los artículos 1302 y 1303 último párrafo del Código Civil, dejan expresa constancia de sus renuncias a todas las acciones que recíprocamente tuvieran o pudieran tener una contra la otra con respecto al objeto de controversia entre las partes la transacción tiene valor de cosa juzgada, el presente documento en la ciudad de ${lugar} a los </w:t>
-      </w:r>
-      <w:r>
-        <w:rPr>
-          <w:highlight w:val="yellow"/>
-        </w:rPr>
-        <w:t>${</w:t>
-      </w:r>
-      <w:proofErr w:type="spellStart"/>
-      <w:r>
-        <w:rPr>
-          <w:highlight w:val="yellow"/>
-        </w:rPr>
+        <w:t>En lo que se refiere a las concesiones reciprocas, que ambas partes, en armonía con lo previsto por los artículos 1302 y 1303 último párrafo del Código Civil, dejan expresa constancia de sus renuncias a todas las acciones que recíprocamente tuvieran o pudieran tener una contra la otra con respecto al objeto de controversia entre las partes la transacción tiene valor de cosa juzgada, el presente documento en la ciudad de ${lugar} a los ${</w:t>
+      </w:r>
+      <w:proofErr w:type="spellStart"/>
+      <w:r>
         <w:t>fecha_letras</w:t>
       </w:r>
       <w:proofErr w:type="spellEnd"/>
       <w:r>
-        <w:rPr>
-          <w:highlight w:val="yellow"/>
-        </w:rPr>
         <w:t>}.</w:t>
       </w:r>
     </w:p>
@@ -4118,101 +3248,315 @@
         <w:keepLines/>
       </w:pPr>
       <w:r>
-        <w:t xml:space="preserve">1.- El Sr.(a) </w:t>
-      </w:r>
-      <w:r>
-        <w:rPr>
-          <w:highlight w:val="cyan"/>
-        </w:rPr>
-        <w:t>${presidente}</w:t>
-      </w:r>
-      <w:r>
-        <w:t>,</w:t>
-      </w:r>
-      <w:r>
-        <w:t xml:space="preserve"> debidamente identificado con DNI Nro. </w:t>
-      </w:r>
-      <w:r>
-        <w:rPr>
-          <w:highlight w:val="cyan"/>
+        <w:t>1.- El Sr.(a) ${presidente}, debidamente identificado con DNI Nro. ${</w:t>
+      </w:r>
+      <w:proofErr w:type="spellStart"/>
+      <w:r>
+        <w:t>presidente_dni</w:t>
+      </w:r>
+      <w:proofErr w:type="spellEnd"/>
+      <w:r>
+        <w:t>}, con domicilio real en ${</w:t>
+      </w:r>
+      <w:proofErr w:type="spellStart"/>
+      <w:r>
+        <w:t>presidente_direccion</w:t>
+      </w:r>
+      <w:proofErr w:type="spellEnd"/>
+      <w:r>
+        <w:t>}, en su calidad de el ACREEDOR; y de la otra parte.</w:t>
+      </w:r>
+    </w:p>
+    <w:p>
+      <w:pPr>
+        <w:pStyle w:val="ParrafopStyle"/>
+        <w:keepLines/>
+      </w:pPr>
+      <w:r>
+        <w:t xml:space="preserve">2.- El Sr.(a) </w:t>
+      </w:r>
+      <w:r>
+        <w:rPr>
+          <w:b/>
+        </w:rPr>
+        <w:t>${nombre}</w:t>
+      </w:r>
+      <w:r>
+        <w:t xml:space="preserve">, debidamente identificado(a) con DNI N° </w:t>
+      </w:r>
+      <w:r>
+        <w:rPr>
+          <w:b/>
         </w:rPr>
         <w:t>${</w:t>
       </w:r>
       <w:proofErr w:type="spellStart"/>
       <w:r>
         <w:rPr>
-          <w:highlight w:val="cyan"/>
-        </w:rPr>
-        <w:t>presidente_dni</w:t>
-      </w:r>
-      <w:proofErr w:type="spellEnd"/>
-      <w:r>
-        <w:rPr>
-          <w:highlight w:val="cyan"/>
+          <w:b/>
+        </w:rPr>
+        <w:t>dni</w:t>
+      </w:r>
+      <w:proofErr w:type="spellEnd"/>
+      <w:r>
+        <w:rPr>
+          <w:b/>
         </w:rPr>
         <w:t>}</w:t>
       </w:r>
       <w:r>
-        <w:t xml:space="preserve">, con domicilio real en </w:t>
-      </w:r>
-      <w:r>
-        <w:rPr>
-          <w:highlight w:val="cyan"/>
+        <w:t xml:space="preserve">, con domicilio real para estos efectos en la </w:t>
+      </w:r>
+      <w:r>
+        <w:t>${cooperativa_direccion_2}</w:t>
+      </w:r>
+      <w:r>
+        <w:t xml:space="preserve"> y/o en ${</w:t>
+      </w:r>
+      <w:proofErr w:type="spellStart"/>
+      <w:r>
+        <w:t>direccion</w:t>
+      </w:r>
+      <w:proofErr w:type="spellEnd"/>
+      <w:r>
+        <w:t>}, con Casilla Electrónica del Poder Judicial (SINOE) Nro. ${casilla}, en su calidad de DEUDOR conforme lo establece el artículo 35º del Código Civil de conformidad por el Art.163 del C.P.C; bajo los términos y condiciones siguientes:</w:t>
+      </w:r>
+    </w:p>
+    <w:p>
+      <w:pPr>
+        <w:pStyle w:val="ParrafopStyle"/>
+        <w:keepLines/>
+      </w:pPr>
+      <w:r>
+        <w:rPr>
+          <w:b/>
+          <w:u w:val="single"/>
+        </w:rPr>
+        <w:t>CLAUSULA PRIMERA:</w:t>
+      </w:r>
+      <w:r>
+        <w:rPr>
+          <w:b/>
+        </w:rPr>
+        <w:t xml:space="preserve"> ANTECEDENTES</w:t>
+      </w:r>
+    </w:p>
+    <w:p>
+      <w:pPr>
+        <w:pStyle w:val="ParrafopStyle"/>
+        <w:keepLines/>
+      </w:pPr>
+      <w:r>
+        <w:t>Con fecha ${</w:t>
+      </w:r>
+      <w:proofErr w:type="spellStart"/>
+      <w:r>
+        <w:t>fecha_anterior</w:t>
+      </w:r>
+      <w:proofErr w:type="spellEnd"/>
+      <w:r>
+        <w:t xml:space="preserve">} el ACREEDOR y el DEUDOR suscribieron un Contrato de Mutuo hasta por la suma de </w:t>
+      </w:r>
+      <w:r>
+        <w:rPr>
+          <w:b/>
+        </w:rPr>
+        <w:t>S/. ${</w:t>
+      </w:r>
+      <w:proofErr w:type="spellStart"/>
+      <w:r>
+        <w:rPr>
+          <w:b/>
+        </w:rPr>
+        <w:t>monto_total</w:t>
+      </w:r>
+      <w:proofErr w:type="spellEnd"/>
+      <w:r>
+        <w:rPr>
+          <w:b/>
+        </w:rPr>
+        <w:t>} (${</w:t>
+      </w:r>
+      <w:proofErr w:type="spellStart"/>
+      <w:r>
+        <w:rPr>
+          <w:b/>
+        </w:rPr>
+        <w:t>monto_total_letras</w:t>
+      </w:r>
+      <w:proofErr w:type="spellEnd"/>
+      <w:r>
+        <w:rPr>
+          <w:b/>
+        </w:rPr>
+        <w:t xml:space="preserve">}), </w:t>
+      </w:r>
+      <w:r>
+        <w:t xml:space="preserve">dicha suma de dinero fue entregada en dicho acto por el ACREEDOR al DEUDOR sin más constancia ni recibo que las firmas puestas en aquel contrato, asimismo el DEUDOR se compromete depositar mensualmente del cronograma de pago a la cuenta Banco de La Nación Nro. 04091316019. Siendo obligación del DEUDOR realizar el depósito en la fecha convenida e informar al ACREEDOR de dicho depósito. Asimismo, de acuerdo lo establecido en los </w:t>
+      </w:r>
+      <w:proofErr w:type="spellStart"/>
+      <w:r>
+        <w:t>articulos</w:t>
+      </w:r>
+      <w:proofErr w:type="spellEnd"/>
+      <w:r>
+        <w:t xml:space="preserve"> Artículos 1304 y 1312 del C.C. la transacción debe hacerse por escrito baja sanción de nulidad y es inexigible la legalización de fama, y la misma se ejecuta en vía ejecutiva.</w:t>
+      </w:r>
+    </w:p>
+    <w:p>
+      <w:pPr>
+        <w:pStyle w:val="ParrafopStyle"/>
+        <w:keepLines/>
+      </w:pPr>
+      <w:r>
+        <w:rPr>
+          <w:b/>
+          <w:u w:val="single"/>
+        </w:rPr>
+        <w:t>CLAUSULA SEGUNDA:</w:t>
+      </w:r>
+      <w:r>
+        <w:rPr>
+          <w:b/>
+        </w:rPr>
+        <w:t xml:space="preserve"> DEL INCUMPLIMIENTO DE PAGO</w:t>
+      </w:r>
+    </w:p>
+    <w:p>
+      <w:pPr>
+        <w:pStyle w:val="ParrafopStyle"/>
+        <w:keepLines/>
+      </w:pPr>
+      <w:r>
+        <w:t>A la fecha el DEUDOR no ha cumplido con cancelarle una cuota al ACREEDOR de conformidad con la cláusula segunda y el Anexo 1 del Contrato de Mutuo arriba indicado, habiéndose comprometido depositar a la cuenta del Banco de la Nación Nro. 04091316019 e informar al ACREEDOR de dicho deposito.</w:t>
+      </w:r>
+    </w:p>
+    <w:p>
+      <w:pPr>
+        <w:pStyle w:val="ParrafopStyle"/>
+        <w:keepLines/>
+      </w:pPr>
+      <w:r>
+        <w:rPr>
+          <w:b/>
+          <w:u w:val="single"/>
+        </w:rPr>
+        <w:t>CLAUSULA TERCERA:</w:t>
+      </w:r>
+      <w:r>
+        <w:rPr>
+          <w:b/>
+        </w:rPr>
+        <w:t xml:space="preserve"> RECONOCIMIENTO DE DEUDA</w:t>
+      </w:r>
+    </w:p>
+    <w:p>
+      <w:pPr>
+        <w:pStyle w:val="ParrafopStyle"/>
+        <w:keepLines/>
+      </w:pPr>
+      <w:r>
+        <w:t xml:space="preserve">En tal virtud el DEUDOR reconoce adeudarle al ACREEDOR la suma de </w:t>
+      </w:r>
+      <w:r>
+        <w:rPr>
+          <w:b/>
+        </w:rPr>
+        <w:t>S/. ${</w:t>
+      </w:r>
+      <w:proofErr w:type="spellStart"/>
+      <w:r>
+        <w:rPr>
+          <w:b/>
+        </w:rPr>
+        <w:t>monto_total</w:t>
+      </w:r>
+      <w:proofErr w:type="spellEnd"/>
+      <w:r>
+        <w:rPr>
+          <w:b/>
+        </w:rPr>
+        <w:t>} (${</w:t>
+      </w:r>
+      <w:proofErr w:type="spellStart"/>
+      <w:r>
+        <w:rPr>
+          <w:b/>
+        </w:rPr>
+        <w:t>monto_total_letras</w:t>
+      </w:r>
+      <w:proofErr w:type="spellEnd"/>
+      <w:r>
+        <w:rPr>
+          <w:b/>
+        </w:rPr>
+        <w:t>}),</w:t>
+      </w:r>
+      <w:r>
+        <w:t xml:space="preserve"> por el mutuo otorgado, con fecha ${</w:t>
+      </w:r>
+      <w:proofErr w:type="spellStart"/>
+      <w:r>
+        <w:t>fecha_anterior</w:t>
+      </w:r>
+      <w:proofErr w:type="spellEnd"/>
+      <w:r>
+        <w:t>}.</w:t>
+      </w:r>
+    </w:p>
+    <w:p>
+      <w:pPr>
+        <w:pStyle w:val="ParrafopStyle"/>
+        <w:keepLines/>
+      </w:pPr>
+      <w:r>
+        <w:rPr>
+          <w:b/>
+          <w:u w:val="single"/>
+        </w:rPr>
+        <w:t>CLAUSULA CUARTA:</w:t>
+      </w:r>
+      <w:r>
+        <w:rPr>
+          <w:b/>
+        </w:rPr>
+        <w:t xml:space="preserve"> SOBRE LA EJECUCIÓN POR INCUMPLIMIENTO PAGO</w:t>
+      </w:r>
+    </w:p>
+    <w:p>
+      <w:pPr>
+        <w:pStyle w:val="ParrafopStyle"/>
+        <w:keepLines/>
+      </w:pPr>
+      <w:r>
+        <w:t xml:space="preserve">Ambas partes, El ACREEDOR y El DEUDOR con el fin de llegar a un acuerdo de evitar la dilación en el pago y/o la devolución del dinero, llegan a transar extrajudicialmente, comprometiéndose EL DEUDOR a pagar la suma adeudada en el domicilio de El ACREEDOR en </w:t>
+      </w:r>
+      <w:r>
+        <w:rPr>
+          <w:b/>
         </w:rPr>
         <w:t>${</w:t>
       </w:r>
       <w:proofErr w:type="spellStart"/>
       <w:r>
         <w:rPr>
-          <w:highlight w:val="cyan"/>
-        </w:rPr>
-        <w:t>presidente_d</w:t>
-      </w:r>
-      <w:r>
-        <w:rPr>
-          <w:highlight w:val="cyan"/>
-        </w:rPr>
-        <w:t>ireccion</w:t>
-      </w:r>
-      <w:proofErr w:type="spellEnd"/>
-      <w:r>
-        <w:rPr>
-          <w:highlight w:val="cyan"/>
+          <w:b/>
+        </w:rPr>
+        <w:t>numero_cuotas</w:t>
+      </w:r>
+      <w:proofErr w:type="spellEnd"/>
+      <w:r>
+        <w:rPr>
+          <w:b/>
         </w:rPr>
         <w:t>}</w:t>
       </w:r>
       <w:r>
-        <w:t>, en su calidad de el ACREEDOR; y de la otra parte.</w:t>
-      </w:r>
-    </w:p>
-    <w:p>
-      <w:pPr>
-        <w:pStyle w:val="ParrafopStyle"/>
-        <w:keepLines/>
-      </w:pPr>
-      <w:r>
-        <w:t xml:space="preserve">2.- El Sr.(a) </w:t>
-      </w:r>
-      <w:r>
-        <w:rPr>
-          <w:b/>
-          <w:highlight w:val="yellow"/>
-        </w:rPr>
-        <w:t>${nombre}</w:t>
-      </w:r>
-      <w:r>
-        <w:rPr>
-          <w:highlight w:val="yellow"/>
-        </w:rPr>
-        <w:t>,</w:t>
-      </w:r>
-      <w:r>
-        <w:t xml:space="preserve"> debidamente identificado(a) con DNI N° </w:t>
-      </w:r>
-      <w:r>
-        <w:rPr>
-          <w:b/>
-          <w:highlight w:val="yellow"/>
+        <w:t xml:space="preserve"> (</w:t>
+      </w:r>
+      <w:r>
+        <w:rPr>
+          <w:b/>
         </w:rPr>
         <w:t>${</w:t>
       </w:r>
@@ -4220,58 +3564,157 @@
       <w:r>
         <w:rPr>
           <w:b/>
-          <w:highlight w:val="yellow"/>
-        </w:rPr>
-        <w:t>dni</w:t>
-      </w:r>
-      <w:proofErr w:type="spellEnd"/>
-      <w:r>
-        <w:rPr>
-          <w:b/>
-          <w:highlight w:val="yellow"/>
+        </w:rPr>
+        <w:t>numero_cuotas_letras</w:t>
+      </w:r>
+      <w:proofErr w:type="spellEnd"/>
+      <w:r>
+        <w:rPr>
+          <w:b/>
         </w:rPr>
         <w:t>}</w:t>
       </w:r>
       <w:r>
-        <w:t xml:space="preserve">, con domicilio real para estos efectos en la </w:t>
-      </w:r>
-      <w:r>
-        <w:t>${cooperativa_direccion_2}</w:t>
-      </w:r>
-      <w:r>
-        <w:t xml:space="preserve"> y/o en </w:t>
-      </w:r>
-      <w:r>
-        <w:rPr>
-          <w:highlight w:val="yellow"/>
+        <w:t xml:space="preserve">) </w:t>
+      </w:r>
+      <w:r>
+        <w:rPr>
+          <w:b/>
+        </w:rPr>
+        <w:t>cuotas mensuales de S/. ${</w:t>
+      </w:r>
+      <w:proofErr w:type="spellStart"/>
+      <w:r>
+        <w:rPr>
+          <w:b/>
+        </w:rPr>
+        <w:t>monto_cuotas</w:t>
+      </w:r>
+      <w:proofErr w:type="spellEnd"/>
+      <w:r>
+        <w:rPr>
+          <w:b/>
+        </w:rPr>
+        <w:t>} (${</w:t>
+      </w:r>
+      <w:proofErr w:type="spellStart"/>
+      <w:r>
+        <w:rPr>
+          <w:b/>
+        </w:rPr>
+        <w:t>monto_cuotas_letras</w:t>
+      </w:r>
+      <w:proofErr w:type="spellEnd"/>
+      <w:r>
+        <w:rPr>
+          <w:b/>
+        </w:rPr>
+        <w:t>}).</w:t>
+      </w:r>
+      <w:r>
+        <w:t xml:space="preserve"> EL DEUDOR, en caso de incumplimiento de pago de 02 (Dos) cuotas consecutivas según el CRONOGRAMA DE PAGO indicado en la Cláusula Decima Primera, </w:t>
+      </w:r>
+      <w:r>
+        <w:rPr>
+          <w:b/>
+        </w:rPr>
+        <w:t>LA DEUDA SUFRIRÁ UN INCREMENTO POR CONCEPTO DE PENALIDAD DEBIDO AL INCUMPLIMIENTO DE PAGO ASCENDENTE A LA SUMA DE S/. ${</w:t>
+      </w:r>
+      <w:proofErr w:type="spellStart"/>
+      <w:r>
+        <w:rPr>
+          <w:b/>
+        </w:rPr>
+        <w:t>monto_penalidad</w:t>
+      </w:r>
+      <w:proofErr w:type="spellEnd"/>
+      <w:r>
+        <w:rPr>
+          <w:b/>
+        </w:rPr>
+        <w:t>} (${</w:t>
+      </w:r>
+      <w:proofErr w:type="spellStart"/>
+      <w:r>
+        <w:rPr>
+          <w:b/>
+        </w:rPr>
+        <w:t>monto_penalidad_letras</w:t>
+      </w:r>
+      <w:proofErr w:type="spellEnd"/>
+      <w:r>
+        <w:rPr>
+          <w:b/>
+        </w:rPr>
+        <w:t>})</w:t>
+      </w:r>
+      <w:r>
+        <w:t xml:space="preserve">, reconociendo como NUEVA DEUDA, LA MISMA QUE SERÁ CANCELADA en </w:t>
+      </w:r>
+      <w:r>
+        <w:rPr>
+          <w:b/>
         </w:rPr>
         <w:t>${</w:t>
       </w:r>
       <w:proofErr w:type="spellStart"/>
       <w:r>
         <w:rPr>
-          <w:highlight w:val="yellow"/>
-        </w:rPr>
-        <w:t>direccion</w:t>
-      </w:r>
-      <w:proofErr w:type="spellEnd"/>
-      <w:r>
-        <w:rPr>
-          <w:highlight w:val="yellow"/>
-        </w:rPr>
-        <w:t>},</w:t>
-      </w:r>
-      <w:r>
-        <w:t xml:space="preserve"> con Casilla Electrónica del Poder Judicial (SINOE) Nro. </w:t>
-      </w:r>
-      <w:r>
-        <w:rPr>
-          <w:highlight w:val="yellow"/>
-        </w:rPr>
-        <w:t>${casilla},</w:t>
-      </w:r>
-      <w:r>
-        <w:t xml:space="preserve"> en su calidad de DEUDOR conforme lo establece el artículo 35º del Código Civil de conformidad por el Art.163 del C.P.C; bajo los términos y condiciones siguientes:</w:t>
+          <w:b/>
+        </w:rPr>
+        <w:t>numero_cuotas_penalidad</w:t>
+      </w:r>
+      <w:proofErr w:type="spellEnd"/>
+      <w:r>
+        <w:rPr>
+          <w:b/>
+        </w:rPr>
+        <w:t>} (${</w:t>
+      </w:r>
+      <w:proofErr w:type="spellStart"/>
+      <w:r>
+        <w:rPr>
+          <w:b/>
+        </w:rPr>
+        <w:t>numero_cuotas_penalidad_letras</w:t>
+      </w:r>
+      <w:proofErr w:type="spellEnd"/>
+      <w:r>
+        <w:rPr>
+          <w:b/>
+        </w:rPr>
+        <w:t>}) CUOTAS DE S/. ${</w:t>
+      </w:r>
+      <w:proofErr w:type="spellStart"/>
+      <w:r>
+        <w:rPr>
+          <w:b/>
+        </w:rPr>
+        <w:t>monto_cuota_penalidad</w:t>
+      </w:r>
+      <w:proofErr w:type="spellEnd"/>
+      <w:r>
+        <w:rPr>
+          <w:b/>
+        </w:rPr>
+        <w:t>} (${</w:t>
+      </w:r>
+      <w:proofErr w:type="spellStart"/>
+      <w:r>
+        <w:rPr>
+          <w:b/>
+        </w:rPr>
+        <w:t>monto_cuota_penalidad_letras</w:t>
+      </w:r>
+      <w:proofErr w:type="spellEnd"/>
+      <w:r>
+        <w:rPr>
+          <w:b/>
+        </w:rPr>
+        <w:t>})</w:t>
+      </w:r>
+      <w:r>
+        <w:t>, y que SI incumpliera nuevamente El DEUDOR en pagar (03) cuotas consecutivas se darán por vencidas todas las demás cuotas restantes quedando El ACREEDOR expedito para iniciar las acciones judiciales contra El DEUDOR ante cualquiera de los Juzgados de Paz Letrado de la jurisdicciones establecidas en la transacción extrajudicial, RENUNCIANDO EL DEUDOR en este acto a su jurisdicción de su domicilio natural y sometiéndose voluntariamente a las Jurisdicciones de los Jueces de Paz Letrados mencionados en la Cláusula Octava del documento privado de transacción extrajudicial.</w:t>
       </w:r>
     </w:p>
     <w:p>
@@ -4284,636 +3727,6 @@
           <w:b/>
           <w:u w:val="single"/>
         </w:rPr>
-        <w:t>CLAUSULA PRIMERA:</w:t>
-      </w:r>
-      <w:r>
-        <w:rPr>
-          <w:b/>
-        </w:rPr>
-        <w:t xml:space="preserve"> ANTECEDENTES</w:t>
-      </w:r>
-    </w:p>
-    <w:p>
-      <w:pPr>
-        <w:pStyle w:val="ParrafopStyle"/>
-        <w:keepLines/>
-      </w:pPr>
-      <w:r>
-        <w:t>Con fecha ${</w:t>
-      </w:r>
-      <w:proofErr w:type="spellStart"/>
-      <w:r>
-        <w:t>fecha_anterior</w:t>
-      </w:r>
-      <w:proofErr w:type="spellEnd"/>
-      <w:r>
-        <w:t xml:space="preserve">} el ACREEDOR y el DEUDOR suscribieron un Contrato de Mutuo hasta por la suma de </w:t>
-      </w:r>
-      <w:r>
-        <w:rPr>
-          <w:b/>
-        </w:rPr>
-        <w:t xml:space="preserve">S/. </w:t>
-      </w:r>
-      <w:r>
-        <w:rPr>
-          <w:b/>
-        </w:rPr>
-        <w:t>${</w:t>
-      </w:r>
-      <w:proofErr w:type="spellStart"/>
-      <w:r>
-        <w:rPr>
-          <w:b/>
-        </w:rPr>
-        <w:t>monto_total</w:t>
-      </w:r>
-      <w:proofErr w:type="spellEnd"/>
-      <w:r>
-        <w:rPr>
-          <w:b/>
-        </w:rPr>
-        <w:t>} (${</w:t>
-      </w:r>
-      <w:proofErr w:type="spellStart"/>
-      <w:r>
-        <w:rPr>
-          <w:b/>
-        </w:rPr>
-        <w:t>monto_total_letras</w:t>
-      </w:r>
-      <w:proofErr w:type="spellEnd"/>
-      <w:r>
-        <w:rPr>
-          <w:b/>
-        </w:rPr>
-        <w:t xml:space="preserve">}), </w:t>
-      </w:r>
-      <w:r>
-        <w:t xml:space="preserve">dicha suma de dinero fue entregada en dicho acto por el ACREEDOR al DEUDOR sin más constancia ni recibo que las firmas puestas en aquel contrato, asimismo el DEUDOR se compromete depositar mensualmente del cronograma de pago a la cuenta Banco de La Nación Nro. 04091316019. Siendo obligación del DEUDOR realizar el depósito en la fecha convenida e informar al ACREEDOR de dicho depósito. Asimismo, de acuerdo lo establecido en los </w:t>
-      </w:r>
-      <w:proofErr w:type="spellStart"/>
-      <w:r>
-        <w:t>articulos</w:t>
-      </w:r>
-      <w:proofErr w:type="spellEnd"/>
-      <w:r>
-        <w:t xml:space="preserve"> Artículos 1304 y 1312 del C.C. la transacción debe hacerse por escrito baja sanción de nulidad y es inexigible la legalización de fama, y la misma se ejecuta en vía ejecutiva.</w:t>
-      </w:r>
-    </w:p>
-    <w:p>
-      <w:pPr>
-        <w:pStyle w:val="ParrafopStyle"/>
-        <w:keepLines/>
-      </w:pPr>
-      <w:r>
-        <w:rPr>
-          <w:b/>
-          <w:u w:val="single"/>
-        </w:rPr>
-        <w:t>CLAUSULA SEGUNDA:</w:t>
-      </w:r>
-      <w:r>
-        <w:rPr>
-          <w:b/>
-        </w:rPr>
-        <w:t xml:space="preserve"> DEL INCUMPLIMIENTO DE PAGO</w:t>
-      </w:r>
-    </w:p>
-    <w:p>
-      <w:pPr>
-        <w:pStyle w:val="ParrafopStyle"/>
-        <w:keepLines/>
-      </w:pPr>
-      <w:r>
-        <w:t>A la fecha el DEUDOR no ha cumplido con cancelarle una cuota al ACREEDOR de conformidad con la cláusula segunda y el Anexo 1 del Contrato de Mutuo arriba indicado, habiéndose comprometido depositar a la cuenta del Banco de la Nación Nro. 04091316019 e informar al ACREEDOR de dicho deposito.</w:t>
-      </w:r>
-    </w:p>
-    <w:p>
-      <w:pPr>
-        <w:pStyle w:val="ParrafopStyle"/>
-        <w:keepLines/>
-      </w:pPr>
-      <w:r>
-        <w:rPr>
-          <w:b/>
-          <w:u w:val="single"/>
-        </w:rPr>
-        <w:t>CLAUSULA TERCERA:</w:t>
-      </w:r>
-      <w:r>
-        <w:rPr>
-          <w:b/>
-        </w:rPr>
-        <w:t xml:space="preserve"> RECONOCIMIENTO DE DEUDA</w:t>
-      </w:r>
-    </w:p>
-    <w:p>
-      <w:pPr>
-        <w:pStyle w:val="ParrafopStyle"/>
-        <w:keepLines/>
-      </w:pPr>
-      <w:r>
-        <w:t xml:space="preserve">En tal virtud el DEUDOR reconoce adeudarle al ACREEDOR la suma de </w:t>
-      </w:r>
-      <w:r>
-        <w:rPr>
-          <w:b/>
-        </w:rPr>
-        <w:t xml:space="preserve">S/. </w:t>
-      </w:r>
-      <w:r>
-        <w:rPr>
-          <w:b/>
-        </w:rPr>
-        <w:t>${</w:t>
-      </w:r>
-      <w:proofErr w:type="spellStart"/>
-      <w:r>
-        <w:rPr>
-          <w:b/>
-        </w:rPr>
-        <w:t>monto_total</w:t>
-      </w:r>
-      <w:proofErr w:type="spellEnd"/>
-      <w:r>
-        <w:rPr>
-          <w:b/>
-        </w:rPr>
-        <w:t>} (${</w:t>
-      </w:r>
-      <w:proofErr w:type="spellStart"/>
-      <w:r>
-        <w:rPr>
-          <w:b/>
-        </w:rPr>
-        <w:t>monto_total_letras</w:t>
-      </w:r>
-      <w:proofErr w:type="spellEnd"/>
-      <w:r>
-        <w:rPr>
-          <w:b/>
-        </w:rPr>
-        <w:t>}),</w:t>
-      </w:r>
-      <w:r>
-        <w:t xml:space="preserve"> por el mutuo otorgado, con fecha ${</w:t>
-      </w:r>
-      <w:proofErr w:type="spellStart"/>
-      <w:r>
-        <w:t>fecha_anterior</w:t>
-      </w:r>
-      <w:proofErr w:type="spellEnd"/>
-      <w:r>
-        <w:t>}.</w:t>
-      </w:r>
-    </w:p>
-    <w:p>
-      <w:pPr>
-        <w:pStyle w:val="ParrafopStyle"/>
-        <w:keepLines/>
-      </w:pPr>
-      <w:r>
-        <w:rPr>
-          <w:b/>
-          <w:u w:val="single"/>
-        </w:rPr>
-        <w:t>CLAUSULA CUARTA:</w:t>
-      </w:r>
-      <w:r>
-        <w:rPr>
-          <w:b/>
-        </w:rPr>
-        <w:t xml:space="preserve"> SOBRE LA EJECUCIÓN POR INCUMPLIMIENTO PAGO</w:t>
-      </w:r>
-    </w:p>
-    <w:p>
-      <w:pPr>
-        <w:pStyle w:val="ParrafopStyle"/>
-        <w:keepLines/>
-      </w:pPr>
-      <w:r>
-        <w:t xml:space="preserve">Ambas partes, El ACREEDOR y El DEUDOR con el fin de llegar a un acuerdo de evitar la dilación en el pago y/o la devolución del dinero, llegan a transar extrajudicialmente, comprometiéndose EL DEUDOR a pagar la suma adeudada en el domicilio de El ACREEDOR en </w:t>
-      </w:r>
-      <w:r>
-        <w:rPr>
-          <w:b/>
-          <w:highlight w:val="yellow"/>
-        </w:rPr>
-        <w:t>${</w:t>
-      </w:r>
-      <w:proofErr w:type="spellStart"/>
-      <w:r>
-        <w:rPr>
-          <w:b/>
-          <w:highlight w:val="yellow"/>
-        </w:rPr>
-        <w:t>numero_cuotas</w:t>
-      </w:r>
-      <w:proofErr w:type="spellEnd"/>
-      <w:r>
-        <w:rPr>
-          <w:b/>
-          <w:highlight w:val="yellow"/>
-        </w:rPr>
-        <w:t>}</w:t>
-      </w:r>
-      <w:r>
-        <w:t xml:space="preserve"> </w:t>
-      </w:r>
-      <w:r>
-        <w:t>(</w:t>
-      </w:r>
-      <w:r>
-        <w:rPr>
-          <w:b/>
-          <w:highlight w:val="yellow"/>
-        </w:rPr>
-        <w:t>${</w:t>
-      </w:r>
-      <w:proofErr w:type="spellStart"/>
-      <w:r>
-        <w:rPr>
-          <w:b/>
-          <w:highlight w:val="yellow"/>
-        </w:rPr>
-        <w:t>numero_cuotas_letras</w:t>
-      </w:r>
-      <w:proofErr w:type="spellEnd"/>
-      <w:r>
-        <w:rPr>
-          <w:b/>
-        </w:rPr>
-        <w:t>}</w:t>
-      </w:r>
-      <w:r>
-        <w:t>)</w:t>
-      </w:r>
-      <w:r>
-        <w:t xml:space="preserve"> </w:t>
-      </w:r>
-      <w:r>
-        <w:rPr>
-          <w:b/>
-        </w:rPr>
-        <w:t xml:space="preserve">cuotas mensuales de S/. </w:t>
-      </w:r>
-      <w:r>
-        <w:rPr>
-          <w:b/>
-          <w:highlight w:val="yellow"/>
-        </w:rPr>
-        <w:t>${</w:t>
-      </w:r>
-      <w:proofErr w:type="spellStart"/>
-      <w:r>
-        <w:rPr>
-          <w:b/>
-          <w:highlight w:val="yellow"/>
-        </w:rPr>
-        <w:t>monto_cuotas</w:t>
-      </w:r>
-      <w:proofErr w:type="spellEnd"/>
-      <w:r>
-        <w:rPr>
-          <w:b/>
-          <w:highlight w:val="yellow"/>
-        </w:rPr>
-        <w:t>}</w:t>
-      </w:r>
-      <w:r>
-        <w:rPr>
-          <w:b/>
-        </w:rPr>
-        <w:t xml:space="preserve"> (</w:t>
-      </w:r>
-      <w:r>
-        <w:rPr>
-          <w:b/>
-          <w:highlight w:val="yellow"/>
-        </w:rPr>
-        <w:t>${</w:t>
-      </w:r>
-      <w:proofErr w:type="spellStart"/>
-      <w:r>
-        <w:rPr>
-          <w:b/>
-          <w:highlight w:val="yellow"/>
-        </w:rPr>
-        <w:t>monto_cuotas_letras</w:t>
-      </w:r>
-      <w:proofErr w:type="spellEnd"/>
-      <w:r>
-        <w:rPr>
-          <w:b/>
-          <w:highlight w:val="yellow"/>
-        </w:rPr>
-        <w:t>}</w:t>
-      </w:r>
-      <w:r>
-        <w:rPr>
-          <w:b/>
-        </w:rPr>
-        <w:t>).</w:t>
-      </w:r>
-      <w:r>
-        <w:t xml:space="preserve"> EL DEUDOR, en caso de incumplimiento de pago de 02 (Dos) cuotas consecutivas según el CRONOGRAMA DE PAGO indicado en la Cláusula Decima Primera, </w:t>
-      </w:r>
-      <w:r>
-        <w:rPr>
-          <w:b/>
-        </w:rPr>
-        <w:t xml:space="preserve">LA DEUDA SUFRIRÁ UN INCREMENTO POR CONCEPTO DE PENALIDAD DEBIDO AL INCUMPLIMIENTO DE PAGO ASCENDENTE A LA SUMA DE S/. </w:t>
-      </w:r>
-      <w:r>
-        <w:rPr>
-          <w:b/>
-          <w:highlight w:val="yellow"/>
-        </w:rPr>
-        <w:t>$</w:t>
-      </w:r>
-      <w:r>
-        <w:rPr>
-          <w:b/>
-          <w:highlight w:val="yellow"/>
-        </w:rPr>
-        <w:t>{</w:t>
-      </w:r>
-      <w:proofErr w:type="spellStart"/>
-      <w:r>
-        <w:rPr>
-          <w:b/>
-          <w:highlight w:val="yellow"/>
-        </w:rPr>
-        <w:t>monto_penalidad</w:t>
-      </w:r>
-      <w:proofErr w:type="spellEnd"/>
-      <w:r>
-        <w:rPr>
-          <w:b/>
-          <w:highlight w:val="yellow"/>
-        </w:rPr>
-        <w:t>}</w:t>
-      </w:r>
-      <w:r>
-        <w:rPr>
-          <w:b/>
-        </w:rPr>
-        <w:t xml:space="preserve"> (</w:t>
-      </w:r>
-      <w:r>
-        <w:rPr>
-          <w:b/>
-          <w:highlight w:val="yellow"/>
-        </w:rPr>
-        <w:t>$</w:t>
-      </w:r>
-      <w:r>
-        <w:rPr>
-          <w:b/>
-          <w:highlight w:val="yellow"/>
-        </w:rPr>
-        <w:t>{</w:t>
-      </w:r>
-      <w:proofErr w:type="spellStart"/>
-      <w:r>
-        <w:rPr>
-          <w:b/>
-          <w:highlight w:val="yellow"/>
-        </w:rPr>
-        <w:t>monto_penalidad</w:t>
-      </w:r>
-      <w:r>
-        <w:rPr>
-          <w:b/>
-          <w:highlight w:val="yellow"/>
-        </w:rPr>
-        <w:t>_letras</w:t>
-      </w:r>
-      <w:proofErr w:type="spellEnd"/>
-      <w:r>
-        <w:rPr>
-          <w:b/>
-          <w:highlight w:val="yellow"/>
-        </w:rPr>
-        <w:t>}</w:t>
-      </w:r>
-      <w:r>
-        <w:rPr>
-          <w:b/>
-        </w:rPr>
-        <w:t>)</w:t>
-      </w:r>
-      <w:r>
-        <w:t xml:space="preserve">, reconociendo como NUEVA DEUDA, LA MISMA QUE SERÁ CANCELADA en </w:t>
-      </w:r>
-      <w:r>
-        <w:rPr>
-          <w:b/>
-          <w:highlight w:val="yellow"/>
-        </w:rPr>
-        <w:t>$</w:t>
-      </w:r>
-      <w:r>
-        <w:rPr>
-          <w:b/>
-          <w:highlight w:val="yellow"/>
-        </w:rPr>
-        <w:t>{</w:t>
-      </w:r>
-      <w:proofErr w:type="spellStart"/>
-      <w:r>
-        <w:rPr>
-          <w:b/>
-          <w:highlight w:val="yellow"/>
-        </w:rPr>
-        <w:t>numero_cuotas</w:t>
-      </w:r>
-      <w:r>
-        <w:rPr>
-          <w:b/>
-          <w:highlight w:val="yellow"/>
-        </w:rPr>
-        <w:t>_penalidad</w:t>
-      </w:r>
-      <w:proofErr w:type="spellEnd"/>
-      <w:r>
-        <w:rPr>
-          <w:b/>
-          <w:highlight w:val="yellow"/>
-        </w:rPr>
-        <w:t>}</w:t>
-      </w:r>
-      <w:r>
-        <w:rPr>
-          <w:b/>
-        </w:rPr>
-        <w:t xml:space="preserve"> (</w:t>
-      </w:r>
-      <w:r>
-        <w:rPr>
-          <w:b/>
-          <w:highlight w:val="yellow"/>
-        </w:rPr>
-        <w:t>$</w:t>
-      </w:r>
-      <w:r>
-        <w:rPr>
-          <w:b/>
-          <w:highlight w:val="yellow"/>
-        </w:rPr>
-        <w:t>{</w:t>
-      </w:r>
-      <w:proofErr w:type="spellStart"/>
-      <w:r>
-        <w:rPr>
-          <w:b/>
-          <w:highlight w:val="yellow"/>
-        </w:rPr>
-        <w:t>numero_cuotas</w:t>
-      </w:r>
-      <w:r>
-        <w:rPr>
-          <w:b/>
-          <w:highlight w:val="yellow"/>
-        </w:rPr>
-        <w:t>_penalidad</w:t>
-      </w:r>
-      <w:r>
-        <w:rPr>
-          <w:b/>
-          <w:highlight w:val="yellow"/>
-        </w:rPr>
-        <w:t>_letras</w:t>
-      </w:r>
-      <w:proofErr w:type="spellEnd"/>
-      <w:r>
-        <w:rPr>
-          <w:b/>
-          <w:highlight w:val="yellow"/>
-        </w:rPr>
-        <w:t>}</w:t>
-      </w:r>
-      <w:r>
-        <w:rPr>
-          <w:b/>
-        </w:rPr>
-        <w:t xml:space="preserve">) CUOTAS DE S/. </w:t>
-      </w:r>
-      <w:r>
-        <w:rPr>
-          <w:b/>
-          <w:highlight w:val="yellow"/>
-        </w:rPr>
-        <w:t>$</w:t>
-      </w:r>
-      <w:r>
-        <w:rPr>
-          <w:b/>
-          <w:highlight w:val="yellow"/>
-        </w:rPr>
-        <w:t>{</w:t>
-      </w:r>
-      <w:proofErr w:type="spellStart"/>
-      <w:r>
-        <w:rPr>
-          <w:b/>
-          <w:highlight w:val="yellow"/>
-        </w:rPr>
-        <w:t>monto</w:t>
-      </w:r>
-      <w:r>
-        <w:rPr>
-          <w:b/>
-          <w:highlight w:val="yellow"/>
-        </w:rPr>
-        <w:t>_cuota</w:t>
-      </w:r>
-      <w:r>
-        <w:rPr>
-          <w:b/>
-          <w:highlight w:val="yellow"/>
-        </w:rPr>
-        <w:t>_penalidad</w:t>
-      </w:r>
-      <w:proofErr w:type="spellEnd"/>
-      <w:r>
-        <w:rPr>
-          <w:b/>
-          <w:highlight w:val="yellow"/>
-        </w:rPr>
-        <w:t>}</w:t>
-      </w:r>
-      <w:r>
-        <w:rPr>
-          <w:b/>
-        </w:rPr>
-        <w:t xml:space="preserve"> (</w:t>
-      </w:r>
-      <w:r>
-        <w:rPr>
-          <w:b/>
-          <w:highlight w:val="yellow"/>
-        </w:rPr>
-        <w:t>$</w:t>
-      </w:r>
-      <w:r>
-        <w:rPr>
-          <w:b/>
-          <w:highlight w:val="yellow"/>
-        </w:rPr>
-        <w:t>{</w:t>
-      </w:r>
-      <w:proofErr w:type="spellStart"/>
-      <w:r>
-        <w:rPr>
-          <w:b/>
-          <w:highlight w:val="yellow"/>
-        </w:rPr>
-        <w:t>monto</w:t>
-      </w:r>
-      <w:r>
-        <w:rPr>
-          <w:b/>
-          <w:highlight w:val="yellow"/>
-        </w:rPr>
-        <w:t>_cuota</w:t>
-      </w:r>
-      <w:r>
-        <w:rPr>
-          <w:b/>
-          <w:highlight w:val="yellow"/>
-        </w:rPr>
-        <w:t>_penalidad_letras</w:t>
-      </w:r>
-      <w:proofErr w:type="spellEnd"/>
-      <w:r>
-        <w:rPr>
-          <w:b/>
-          <w:highlight w:val="yellow"/>
-        </w:rPr>
-        <w:t>}</w:t>
-      </w:r>
-      <w:r>
-        <w:rPr>
-          <w:b/>
-        </w:rPr>
-        <w:t>)</w:t>
-      </w:r>
-      <w:r>
-        <w:t>, y que SI incumpliera nuevamente El DEUDOR en pagar (03) cuotas consecutivas se darán por vencidas todas las demás cuotas restantes quedando El ACREEDOR expedito para iniciar las acciones judiciales contra El DEUDOR ante cualquiera de los Juzgados de Paz Letrado de la jurisdicciones establecidas en la transacción extrajudicial, RENUNCIANDO EL DEUDOR en este acto a su jurisdicción de su domicilio natural y sometiéndose voluntariamente a las Jurisdicciones de los Jueces de Paz Letrados mencionados en la Cláusula Octava del documento privado de transacción extrajudicial.</w:t>
-      </w:r>
-    </w:p>
-    <w:p>
-      <w:pPr>
-        <w:pStyle w:val="ParrafopStyle"/>
-        <w:keepLines/>
-      </w:pPr>
-      <w:r>
-        <w:rPr>
-          <w:b/>
-          <w:u w:val="single"/>
-        </w:rPr>
         <w:t>CLAUSULA QUINTA:</w:t>
       </w:r>
       <w:r>
@@ -4929,13 +3742,7 @@
         <w:keepLines/>
       </w:pPr>
       <w:r>
-        <w:t xml:space="preserve">Para el cumplimiento de este compromiso de pago, EL DEUDOR autoriza de manera expresa y voluntaria que se le descuente de sus haberes, pensión de retiro o afectando el beneficio no pensionable de combustible por planilla, el monto de cada cuota hasta llegar a la devolución del monto mutuado a favor del ACREEDOR ante </w:t>
-      </w:r>
-      <w:r>
-        <w:t>la División de Producción de Planillas - DIREJPER-PNP, Dirección de Economía y Finanzas, Dirección de Recursos Humanos de la PNP, Caja de Pensiones Policial</w:t>
-      </w:r>
-      <w:r>
-        <w:t>, debiendo ejecutarse este acuerdo, vía mandato judicial de conformidad con el Art. 4° del TUO de la LOPJ y bajo responsabilidad, ratificando, en este acto, y en todos sus extremos el contenido de la Cláusula Quinta del Contrato de Mutuo arriba indicado, no teniendo ninguna objeción ni duda en su aplicación, de llegar el caso.</w:t>
+        <w:t>Para el cumplimiento de este compromiso de pago, EL DEUDOR autoriza de manera expresa y voluntaria que se le descuente de sus haberes, pensión de retiro o afectando el beneficio no pensionable de combustible por planilla, el monto de cada cuota hasta llegar a la devolución del monto mutuado a favor del ACREEDOR ante la División de Producción de Planillas - DIREJPER-PNP, Dirección de Economía y Finanzas, Dirección de Recursos Humanos de la PNP, Caja de Pensiones Policial, debiendo ejecutarse este acuerdo, vía mandato judicial de conformidad con el Art. 4° del TUO de la LOPJ y bajo responsabilidad, ratificando, en este acto, y en todos sus extremos el contenido de la Cláusula Quinta del Contrato de Mutuo arriba indicado, no teniendo ninguna objeción ni duda en su aplicación, de llegar el caso.</w:t>
       </w:r>
     </w:p>
     <w:p>
@@ -5203,75 +4010,42 @@
       <w:r>
         <w:rPr>
           <w:b/>
-          <w:highlight w:val="yellow"/>
+        </w:rPr>
+        <w:t>${casilla}</w:t>
+      </w:r>
+      <w:r>
+        <w:t xml:space="preserve">, Correo Electrónico: </w:t>
+      </w:r>
+      <w:r>
+        <w:rPr>
+          <w:b/>
+        </w:rPr>
+        <w:t>${email}</w:t>
+      </w:r>
+      <w:r>
+        <w:t xml:space="preserve"> y/o WhatsApp Nro. Celular: </w:t>
+      </w:r>
+      <w:r>
+        <w:rPr>
+          <w:b/>
         </w:rPr>
         <w:t>${</w:t>
       </w:r>
-      <w:r>
-        <w:rPr>
-          <w:b/>
-          <w:highlight w:val="yellow"/>
-        </w:rPr>
-        <w:t>casilla</w:t>
-      </w:r>
-      <w:r>
-        <w:rPr>
-          <w:b/>
-          <w:highlight w:val="yellow"/>
+      <w:proofErr w:type="spellStart"/>
+      <w:r>
+        <w:rPr>
+          <w:b/>
+        </w:rPr>
+        <w:t>whatsapp</w:t>
+      </w:r>
+      <w:proofErr w:type="spellEnd"/>
+      <w:r>
+        <w:rPr>
+          <w:b/>
         </w:rPr>
         <w:t>}</w:t>
       </w:r>
       <w:r>
-        <w:t xml:space="preserve">, Correo Electrónico: </w:t>
-      </w:r>
-      <w:r>
-        <w:rPr>
-          <w:b/>
-          <w:highlight w:val="yellow"/>
-        </w:rPr>
-        <w:t>${</w:t>
-      </w:r>
-      <w:r>
-        <w:rPr>
-          <w:b/>
-          <w:highlight w:val="yellow"/>
-        </w:rPr>
-        <w:t>email</w:t>
-      </w:r>
-      <w:r>
-        <w:rPr>
-          <w:b/>
-          <w:highlight w:val="yellow"/>
-        </w:rPr>
-        <w:t>}</w:t>
-      </w:r>
-      <w:r>
-        <w:t xml:space="preserve"> y/o WhatsApp Nro. Celular: </w:t>
-      </w:r>
-      <w:r>
-        <w:rPr>
-          <w:b/>
-          <w:highlight w:val="yellow"/>
-        </w:rPr>
-        <w:t>${</w:t>
-      </w:r>
-      <w:proofErr w:type="spellStart"/>
-      <w:r>
-        <w:rPr>
-          <w:b/>
-          <w:highlight w:val="yellow"/>
-        </w:rPr>
-        <w:t>whatsapp</w:t>
-      </w:r>
-      <w:proofErr w:type="spellEnd"/>
-      <w:r>
-        <w:rPr>
-          <w:b/>
-          <w:highlight w:val="yellow"/>
-        </w:rPr>
-        <w:t>}</w:t>
-      </w:r>
-      <w:r>
         <w:t>, dándose por notificado, de conformidad por el Art.163 del C.P.C. a fin de que las comunicaciones de las resoluciones judiciales lleguen a sus destinatarios en forma segura y célere, para evitar dilaciones.</w:t>
       </w:r>
     </w:p>
@@ -5308,30 +4082,15 @@
       </w:r>
       <w:proofErr w:type="spellEnd"/>
       <w:r>
-        <w:t xml:space="preserve"> extrajudicial suscrito el día </w:t>
-      </w:r>
-      <w:r>
-        <w:rPr>
-          <w:highlight w:val="yellow"/>
-        </w:rPr>
-        <w:t>${</w:t>
-      </w:r>
-      <w:proofErr w:type="spellStart"/>
-      <w:r>
-        <w:rPr>
-          <w:highlight w:val="yellow"/>
-        </w:rPr>
+        <w:t xml:space="preserve"> extrajudicial suscrito el día ${</w:t>
+      </w:r>
+      <w:proofErr w:type="spellStart"/>
+      <w:r>
         <w:t>fecha_letras</w:t>
       </w:r>
       <w:proofErr w:type="spellEnd"/>
       <w:r>
-        <w:rPr>
-          <w:highlight w:val="yellow"/>
-        </w:rPr>
-        <w:t>}</w:t>
-      </w:r>
-      <w:r>
-        <w:t xml:space="preserve"> será el siguiente:</w:t>
+        <w:t>} será el siguiente:</w:t>
       </w:r>
     </w:p>
     <w:p>
@@ -5456,26 +4215,14 @@
       </w:r>
       <w:proofErr w:type="gramEnd"/>
       <w:r>
-        <w:t xml:space="preserve"> expresa constancia de sus renuncias a todas las acciones que recíprocamente tuvieran o pudieran tener una contra la otra con respecto al objeto de controversia entre las partes la transacción tiene valor de cosa juzgada, el presente documento en la ciudad de ${lugar} a los </w:t>
-      </w:r>
-      <w:r>
-        <w:rPr>
-          <w:highlight w:val="yellow"/>
-        </w:rPr>
-        <w:t>${</w:t>
-      </w:r>
-      <w:proofErr w:type="spellStart"/>
-      <w:r>
-        <w:rPr>
-          <w:highlight w:val="yellow"/>
-        </w:rPr>
+        <w:t xml:space="preserve"> expresa constancia de sus renuncias a todas las acciones que recíprocamente tuvieran o pudieran tener una contra la otra con respecto al objeto de controversia entre las partes la transacción tiene valor de cosa juzgada, el presente documento en la ciudad de ${lugar} a los ${</w:t>
+      </w:r>
+      <w:proofErr w:type="spellStart"/>
+      <w:r>
         <w:t>fecha_letras</w:t>
       </w:r>
       <w:proofErr w:type="spellEnd"/>
       <w:r>
-        <w:rPr>
-          <w:highlight w:val="yellow"/>
-        </w:rPr>
         <w:t>}.</w:t>
       </w:r>
     </w:p>
@@ -5655,6 +4402,8 @@
               </w:rPr>
               <w:t>EL DEUDOR</w:t>
             </w:r>
+            <w:bookmarkStart w:id="0" w:name="_GoBack"/>
+            <w:bookmarkEnd w:id="0"/>
           </w:p>
         </w:tc>
       </w:tr>

</xml_diff>

<commit_message>
Refinanciamiento puede crear credito
</commit_message>
<xml_diff>
--- a/WS_SCC/plantillas/archivos/transaccion_1.docx
+++ b/WS_SCC/plantillas/archivos/transaccion_1.docx
@@ -314,6 +314,157 @@
         <w:rPr>
           <w:b/>
         </w:rPr>
+        <w:t>S/. ${monto_total} (${</w:t>
+      </w:r>
+      <w:proofErr w:type="spellStart"/>
+      <w:r>
+        <w:rPr>
+          <w:b/>
+        </w:rPr>
+        <w:t>monto_total_letras</w:t>
+      </w:r>
+      <w:proofErr w:type="spellEnd"/>
+      <w:r>
+        <w:rPr>
+          <w:b/>
+        </w:rPr>
+        <w:t>}</w:t>
+      </w:r>
+      <w:proofErr w:type="gramStart"/>
+      <w:r>
+        <w:rPr>
+          <w:b/>
+        </w:rPr>
+        <w:t xml:space="preserve">), </w:t>
+      </w:r>
+      <w:r>
+        <w:rPr>
+          <w:b/>
+        </w:rPr>
+        <w:t xml:space="preserve"> </w:t>
+      </w:r>
+      <w:r>
+        <w:t>dicha</w:t>
+      </w:r>
+      <w:proofErr w:type="gramEnd"/>
+      <w:r>
+        <w:t xml:space="preserve"> suma de dinero fue entregada en dicho acto por el ACREEDOR al DEUDOR sin más constancia ni recibo que las firmas puestas en aquel contrato. </w:t>
+      </w:r>
+      <w:r>
+        <w:t>Asimismo,</w:t>
+      </w:r>
+      <w:r>
+        <w:t xml:space="preserve"> el DEUDOR se </w:t>
+      </w:r>
+      <w:r>
+        <w:t>comprometió</w:t>
+      </w:r>
+      <w:r>
+        <w:t xml:space="preserve"> depositar mensualmente </w:t>
+      </w:r>
+      <w:r>
+        <w:t>según</w:t>
+      </w:r>
+      <w:r>
+        <w:t xml:space="preserve"> cronograma de pago a la cuenta Banco de La Nación Nro. </w:t>
+      </w:r>
+      <w:r>
+        <w:rPr>
+          <w:b/>
+        </w:rPr>
+        <w:t>04091228055</w:t>
+      </w:r>
+      <w:r>
+        <w:t>. Siendo obligación del DEUDOR realizar el depósito en la fecha convenida e informar al ACREEDOR de dicho depósito.</w:t>
+      </w:r>
+    </w:p>
+    <w:p>
+      <w:pPr>
+        <w:pStyle w:val="ParrafopStyle"/>
+      </w:pPr>
+      <w:r>
+        <w:rPr>
+          <w:b/>
+          <w:u w:val="single"/>
+        </w:rPr>
+        <w:t>CLAUSULA SEGUNDO:</w:t>
+      </w:r>
+      <w:r>
+        <w:rPr>
+          <w:b/>
+        </w:rPr>
+        <w:t xml:space="preserve"> OBJETO DE LA TRANSACCIÓN</w:t>
+      </w:r>
+    </w:p>
+    <w:p>
+      <w:pPr>
+        <w:pStyle w:val="ParrafopStyle"/>
+      </w:pPr>
+      <w:r>
+        <w:t xml:space="preserve">El objeto de la presente transacción extrajudicial es dar solución pacífica y de buena fe a la deuda que el DEUDOR mantiene con el ACREEDOR, </w:t>
+      </w:r>
+      <w:r>
+        <w:t>en relación con el</w:t>
+      </w:r>
+      <w:r>
+        <w:t xml:space="preserve"> contrato de mutuo de fecha c</w:t>
+      </w:r>
+      <w:r>
+        <w:t xml:space="preserve">on fecha </w:t>
+      </w:r>
+      <w:r>
+        <w:t>${</w:t>
+      </w:r>
+      <w:proofErr w:type="spellStart"/>
+      <w:r>
+        <w:t>fecha_anterior</w:t>
+      </w:r>
+      <w:proofErr w:type="spellEnd"/>
+      <w:r>
+        <w:t>}</w:t>
+      </w:r>
+      <w:r>
+        <w:t>, referido en la cláusula anterior.</w:t>
+      </w:r>
+    </w:p>
+    <w:p>
+      <w:pPr>
+        <w:pStyle w:val="ParrafopStyle"/>
+      </w:pPr>
+      <w:r>
+        <w:rPr>
+          <w:b/>
+          <w:u w:val="single"/>
+        </w:rPr>
+        <w:t>CLAUSULA TERCERO:</w:t>
+      </w:r>
+      <w:r>
+        <w:rPr>
+          <w:b/>
+        </w:rPr>
+        <w:t xml:space="preserve"> CONCESIONES RECIPROCAS</w:t>
+      </w:r>
+    </w:p>
+    <w:p>
+      <w:pPr>
+        <w:pStyle w:val="ParrafopStyle"/>
+        <w:rPr>
+          <w:lang w:val="es-MX"/>
+        </w:rPr>
+      </w:pPr>
+      <w:r>
+        <w:t>En lo que se refiere a las concesiones reciprocas, que ambas partes, en armonía con lo previsto por los artículos 1302 y 1312 del Código Civil, dejan expresa constancia de sus renuncias a todas las acciones que recíprocamente tuvieran o pudieran tener una contra la otra con respecto al objeto de controversia entre las partes</w:t>
+      </w:r>
+      <w:r>
+        <w:t xml:space="preserve"> por lo que </w:t>
+      </w:r>
+      <w:r>
+        <w:t xml:space="preserve">la transacción tiene valor de cosa juzgada. El DEUDOR por la presente TRANSACCIÓN EXTRAJUDICIAL reconoce adeudar la suma de </w:t>
+      </w:r>
+      <w:r>
+        <w:rPr>
+          <w:b/>
+        </w:rPr>
         <w:t>S/. ${</w:t>
       </w:r>
       <w:proofErr w:type="spellStart"/>
@@ -342,37 +493,36 @@
         <w:rPr>
           <w:b/>
         </w:rPr>
-        <w:t xml:space="preserve">}), </w:t>
-      </w:r>
-      <w:r>
-        <w:t xml:space="preserve">dicha suma de dinero fue entregada en dicho acto por el ACREEDOR al DEUDOR sin más constancia ni recibo que las firmas puestas en aquel contrato. </w:t>
-      </w:r>
-      <w:r>
-        <w:t>Asimismo,</w:t>
-      </w:r>
-      <w:r>
-        <w:t xml:space="preserve"> el DEUDOR se </w:t>
-      </w:r>
-      <w:r>
-        <w:t>comprometió</w:t>
-      </w:r>
-      <w:r>
-        <w:t xml:space="preserve"> depositar mensualmente </w:t>
-      </w:r>
-      <w:r>
-        <w:t>según</w:t>
-      </w:r>
-      <w:r>
-        <w:t xml:space="preserve"> cronograma de pago a la cuenta Banco de La Nación Nro. </w:t>
-      </w:r>
-      <w:r>
-        <w:rPr>
-          <w:b/>
-        </w:rPr>
-        <w:t>04091228055</w:t>
-      </w:r>
-      <w:r>
-        <w:t>. Siendo obligación del DEUDOR realizar el depósito en la fecha convenida e informar al ACREEDOR de dicho depósito.</w:t>
+        <w:t>}),</w:t>
+      </w:r>
+      <w:r>
+        <w:rPr>
+          <w:b/>
+        </w:rPr>
+        <w:t xml:space="preserve"> </w:t>
+      </w:r>
+      <w:proofErr w:type="spellStart"/>
+      <w:r>
+        <w:t>a el</w:t>
+      </w:r>
+      <w:proofErr w:type="spellEnd"/>
+      <w:r>
+        <w:t xml:space="preserve"> ACREEDOR, para lo cual se </w:t>
+      </w:r>
+      <w:r>
+        <w:t>compromete a cancelar dicha deuda</w:t>
+      </w:r>
+      <w:r>
+        <w:t xml:space="preserve"> mediante un cronograma de pagos señalados por el ACREEDOR. Asimismo, el ACREEDOR </w:t>
+      </w:r>
+      <w:r>
+        <w:t xml:space="preserve">se abstendrá de iniciar acciones judiciales de cobro en contra del DEUDOR, así como cualquier otro reclamo legal. siempre y cuando </w:t>
+      </w:r>
+      <w:r>
+        <w:t>el DEUDOR cumpla con los acuerdos pactados en la presente transacción extrajudicial</w:t>
+      </w:r>
+      <w:r>
+        <w:t>.</w:t>
       </w:r>
     </w:p>
     <w:p>
@@ -384,30 +534,85 @@
           <w:b/>
           <w:u w:val="single"/>
         </w:rPr>
-        <w:t>CLAUSULA SEGUNDO:</w:t>
-      </w:r>
-      <w:r>
-        <w:rPr>
-          <w:b/>
-        </w:rPr>
-        <w:t xml:space="preserve"> OBJETO DE LA TRANSACCIÓN</w:t>
-      </w:r>
-    </w:p>
-    <w:p>
-      <w:pPr>
-        <w:pStyle w:val="ParrafopStyle"/>
-      </w:pPr>
-      <w:r>
-        <w:t xml:space="preserve">El objeto de la presente transacción extrajudicial es dar solución pacífica y de buena fe a la deuda que el DEUDOR mantiene con el ACREEDOR, </w:t>
-      </w:r>
-      <w:r>
-        <w:t>en relación con el</w:t>
-      </w:r>
-      <w:r>
-        <w:t xml:space="preserve"> contrato de mutuo de fecha c</w:t>
-      </w:r>
-      <w:r>
-        <w:t xml:space="preserve">on fecha </w:t>
+        <w:t>CLAUSULA CUARTA:</w:t>
+      </w:r>
+      <w:r>
+        <w:rPr>
+          <w:b/>
+        </w:rPr>
+        <w:t xml:space="preserve"> </w:t>
+      </w:r>
+      <w:r>
+        <w:rPr>
+          <w:b/>
+        </w:rPr>
+        <w:t>ACUERDOS</w:t>
+      </w:r>
+    </w:p>
+    <w:p>
+      <w:pPr>
+        <w:pStyle w:val="ParrafopStyle"/>
+      </w:pPr>
+      <w:r>
+        <w:rPr>
+          <w:b/>
+        </w:rPr>
+        <w:t>4.1</w:t>
+      </w:r>
+      <w:r>
+        <w:t xml:space="preserve"> </w:t>
+      </w:r>
+      <w:r>
+        <w:t xml:space="preserve">En tal virtud el DEUDOR reconoce adeudarle al ACREEDOR la suma de </w:t>
+      </w:r>
+      <w:r>
+        <w:rPr>
+          <w:b/>
+        </w:rPr>
+        <w:t>S/. ${</w:t>
+      </w:r>
+      <w:proofErr w:type="spellStart"/>
+      <w:r>
+        <w:rPr>
+          <w:b/>
+        </w:rPr>
+        <w:t>monto_total</w:t>
+      </w:r>
+      <w:proofErr w:type="spellEnd"/>
+      <w:r>
+        <w:rPr>
+          <w:b/>
+        </w:rPr>
+        <w:t>} (${</w:t>
+      </w:r>
+      <w:proofErr w:type="spellStart"/>
+      <w:r>
+        <w:rPr>
+          <w:b/>
+        </w:rPr>
+        <w:t>monto_total_letras</w:t>
+      </w:r>
+      <w:proofErr w:type="spellEnd"/>
+      <w:r>
+        <w:rPr>
+          <w:b/>
+        </w:rPr>
+        <w:t>})</w:t>
+      </w:r>
+      <w:r>
+        <w:rPr>
+          <w:b/>
+        </w:rPr>
+        <w:t>,</w:t>
+      </w:r>
+      <w:r>
+        <w:rPr>
+          <w:b/>
+        </w:rPr>
+        <w:t xml:space="preserve"> </w:t>
+      </w:r>
+      <w:r>
+        <w:t xml:space="preserve">por un contrato mutuo de </w:t>
       </w:r>
       <w:r>
         <w:t>${</w:t>
@@ -418,79 +623,111 @@
       </w:r>
       <w:proofErr w:type="spellEnd"/>
       <w:r>
+        <w:t xml:space="preserve">} </w:t>
+      </w:r>
+      <w:r>
+        <w:t>que será reemplazado por este último documento privado de transacción extrajudicial</w:t>
+      </w:r>
+      <w:r>
+        <w:t xml:space="preserve"> de fecha cierta.</w:t>
+      </w:r>
+    </w:p>
+    <w:p>
+      <w:pPr>
+        <w:pStyle w:val="ParrafopStyle"/>
+        <w:rPr>
+          <w:b/>
+        </w:rPr>
+      </w:pPr>
+      <w:r>
+        <w:rPr>
+          <w:b/>
+        </w:rPr>
+        <w:t>4.2</w:t>
+      </w:r>
+      <w:r>
+        <w:t xml:space="preserve"> </w:t>
+      </w:r>
+      <w:r>
+        <w:t>Ambas partes, el ACREEDOR y el DEUDOR con el fin de llegar a un acuerdo de evitar la dilación en el pago y/o la devolución del dinero, transa</w:t>
+      </w:r>
+      <w:r>
+        <w:t>n</w:t>
+      </w:r>
+      <w:r>
+        <w:t xml:space="preserve"> extrajudicialmente, comprometiéndose el DEUDOR a pagar la suma adeudada en el domicilio del ACREEDOR, en </w:t>
+      </w:r>
+      <w:r>
+        <w:t>${</w:t>
+      </w:r>
+      <w:proofErr w:type="spellStart"/>
+      <w:r>
+        <w:t>numero_cuotas</w:t>
+      </w:r>
+      <w:proofErr w:type="spellEnd"/>
+      <w:r>
+        <w:t>} (${</w:t>
+      </w:r>
+      <w:proofErr w:type="spellStart"/>
+      <w:r>
+        <w:t>numero_cuotas_letras</w:t>
+      </w:r>
+      <w:proofErr w:type="spellEnd"/>
+      <w:r>
+        <w:t xml:space="preserve">}) </w:t>
+      </w:r>
+      <w:r>
+        <w:t xml:space="preserve">cuotas mensuales </w:t>
+      </w:r>
+      <w:r>
+        <w:t>hasta c</w:t>
+      </w:r>
+      <w:r>
+        <w:t>ompletar la suma de</w:t>
+      </w:r>
+      <w:r>
+        <w:t xml:space="preserve"> </w:t>
+      </w:r>
+      <w:r>
+        <w:rPr>
+          <w:b/>
+        </w:rPr>
+        <w:t>${</w:t>
+      </w:r>
+      <w:proofErr w:type="spellStart"/>
+      <w:r>
+        <w:rPr>
+          <w:b/>
+        </w:rPr>
+        <w:t>monto_total</w:t>
+      </w:r>
+      <w:proofErr w:type="spellEnd"/>
+      <w:r>
+        <w:rPr>
+          <w:b/>
+        </w:rPr>
+        <w:t>} (${</w:t>
+      </w:r>
+      <w:proofErr w:type="spellStart"/>
+      <w:r>
+        <w:rPr>
+          <w:b/>
+        </w:rPr>
+        <w:t>monto_total_letras</w:t>
+      </w:r>
+      <w:proofErr w:type="spellEnd"/>
+      <w:r>
+        <w:rPr>
+          <w:b/>
+        </w:rPr>
         <w:t>}</w:t>
       </w:r>
-      <w:r>
-        <w:t>, referido en la cláusula anterior.</w:t>
-      </w:r>
-    </w:p>
-    <w:p>
-      <w:pPr>
-        <w:pStyle w:val="ParrafopStyle"/>
-      </w:pPr>
-      <w:r>
-        <w:rPr>
-          <w:b/>
-          <w:u w:val="single"/>
-        </w:rPr>
-        <w:t>CLAUSULA TERCERO:</w:t>
-      </w:r>
-      <w:r>
-        <w:rPr>
-          <w:b/>
-        </w:rPr>
-        <w:t xml:space="preserve"> CONCESIONES RECIPROCAS</w:t>
-      </w:r>
-    </w:p>
-    <w:p>
-      <w:pPr>
-        <w:pStyle w:val="ParrafopStyle"/>
-        <w:rPr>
-          <w:lang w:val="es-MX"/>
-        </w:rPr>
-      </w:pPr>
-      <w:r>
-        <w:t>En lo que se refiere a las concesiones reciprocas, que ambas partes, en armonía con lo previsto por los artículos 1302 y 1312 del Código Civil, dejan expresa constancia de sus renuncias a todas las acciones que recíprocamente tuvieran o pudieran tener una contra la otra con respecto al objeto de controversia entre las partes</w:t>
-      </w:r>
-      <w:r>
-        <w:t xml:space="preserve"> por lo que </w:t>
-      </w:r>
-      <w:r>
-        <w:t xml:space="preserve">la transacción tiene valor de cosa juzgada. El DEUDOR por la presente TRANSACCIÓN EXTRAJUDICIAL reconoce adeudar la suma de </w:t>
-      </w:r>
-      <w:r>
-        <w:rPr>
-          <w:b/>
-        </w:rPr>
-        <w:t>S/. ${</w:t>
-      </w:r>
-      <w:proofErr w:type="spellStart"/>
-      <w:r>
-        <w:rPr>
-          <w:b/>
-        </w:rPr>
-        <w:t>monto_total</w:t>
-      </w:r>
-      <w:proofErr w:type="spellEnd"/>
-      <w:r>
-        <w:rPr>
-          <w:b/>
-        </w:rPr>
-        <w:t>} (${</w:t>
-      </w:r>
-      <w:proofErr w:type="spellStart"/>
-      <w:r>
-        <w:rPr>
-          <w:b/>
-        </w:rPr>
-        <w:t>monto_total_letras</w:t>
-      </w:r>
-      <w:proofErr w:type="spellEnd"/>
-      <w:r>
-        <w:rPr>
-          <w:b/>
-        </w:rPr>
-        <w:t>}),</w:t>
+      <w:proofErr w:type="gramStart"/>
+      <w:r>
+        <w:rPr>
+          <w:b/>
+        </w:rPr>
+        <w:t xml:space="preserve">), </w:t>
       </w:r>
       <w:r>
         <w:rPr>
@@ -498,229 +735,12 @@
         </w:rPr>
         <w:t xml:space="preserve"> </w:t>
       </w:r>
-      <w:proofErr w:type="spellStart"/>
-      <w:r>
-        <w:t>a el</w:t>
-      </w:r>
-      <w:proofErr w:type="spellEnd"/>
-      <w:r>
-        <w:t xml:space="preserve"> ACREEDOR, para lo cual se </w:t>
-      </w:r>
-      <w:r>
-        <w:t>compromete a cancelar dicha deuda</w:t>
-      </w:r>
-      <w:r>
-        <w:t xml:space="preserve"> mediante un cronograma de pagos señalados por el ACREEDOR. Asimismo, el ACREEDOR </w:t>
-      </w:r>
-      <w:r>
-        <w:t xml:space="preserve">se abstendrá de iniciar acciones judiciales de cobro en contra del DEUDOR, así como cualquier otro reclamo legal. siempre y cuando </w:t>
-      </w:r>
-      <w:r>
-        <w:t>el DEUDOR cumpla con los acuerdos pactados en la presente transacción extrajudicial</w:t>
-      </w:r>
-      <w:r>
-        <w:t>.</w:t>
-      </w:r>
-    </w:p>
-    <w:p>
-      <w:pPr>
-        <w:pStyle w:val="ParrafopStyle"/>
-      </w:pPr>
-      <w:r>
-        <w:rPr>
-          <w:b/>
-          <w:u w:val="single"/>
-        </w:rPr>
-        <w:t>CLAUSULA CUARTA:</w:t>
-      </w:r>
-      <w:r>
-        <w:rPr>
-          <w:b/>
-        </w:rPr>
-        <w:t xml:space="preserve"> </w:t>
-      </w:r>
-      <w:r>
-        <w:rPr>
-          <w:b/>
-        </w:rPr>
-        <w:t>ACUERDOS</w:t>
-      </w:r>
-    </w:p>
-    <w:p>
-      <w:pPr>
-        <w:pStyle w:val="ParrafopStyle"/>
-      </w:pPr>
-      <w:r>
-        <w:rPr>
-          <w:b/>
-        </w:rPr>
-        <w:t>4.1</w:t>
-      </w:r>
-      <w:r>
-        <w:t xml:space="preserve"> </w:t>
-      </w:r>
-      <w:r>
-        <w:t xml:space="preserve">En tal virtud el DEUDOR reconoce adeudarle al ACREEDOR la suma de </w:t>
-      </w:r>
-      <w:r>
-        <w:rPr>
-          <w:b/>
-        </w:rPr>
-        <w:t>S/. ${</w:t>
-      </w:r>
-      <w:proofErr w:type="spellStart"/>
-      <w:r>
-        <w:rPr>
-          <w:b/>
-        </w:rPr>
-        <w:t>monto_total</w:t>
-      </w:r>
-      <w:proofErr w:type="spellEnd"/>
-      <w:r>
-        <w:rPr>
-          <w:b/>
-        </w:rPr>
-        <w:t>} (${</w:t>
-      </w:r>
-      <w:proofErr w:type="spellStart"/>
-      <w:r>
-        <w:rPr>
-          <w:b/>
-        </w:rPr>
-        <w:t>monto_total_letras</w:t>
-      </w:r>
-      <w:proofErr w:type="spellEnd"/>
-      <w:r>
-        <w:rPr>
-          <w:b/>
-        </w:rPr>
-        <w:t>})</w:t>
-      </w:r>
-      <w:r>
-        <w:rPr>
-          <w:b/>
-        </w:rPr>
-        <w:t>,</w:t>
-      </w:r>
-      <w:r>
-        <w:rPr>
-          <w:b/>
-        </w:rPr>
-        <w:t xml:space="preserve"> </w:t>
-      </w:r>
-      <w:r>
-        <w:t xml:space="preserve">por un contrato mutuo de </w:t>
-      </w:r>
-      <w:r>
-        <w:t>${</w:t>
-      </w:r>
-      <w:proofErr w:type="spellStart"/>
-      <w:r>
-        <w:t>fecha_anterior</w:t>
-      </w:r>
-      <w:proofErr w:type="spellEnd"/>
-      <w:r>
-        <w:t xml:space="preserve">} </w:t>
-      </w:r>
-      <w:r>
-        <w:t>que será reemplazado por este último documento privado de transacción extrajudicial</w:t>
-      </w:r>
-      <w:r>
-        <w:t xml:space="preserve"> de fecha cierta.</w:t>
-      </w:r>
-    </w:p>
-    <w:p>
-      <w:pPr>
-        <w:pStyle w:val="ParrafopStyle"/>
-        <w:rPr>
-          <w:b/>
-        </w:rPr>
-      </w:pPr>
-      <w:r>
-        <w:rPr>
-          <w:b/>
-        </w:rPr>
-        <w:t>4.2</w:t>
-      </w:r>
-      <w:r>
-        <w:t xml:space="preserve"> </w:t>
-      </w:r>
-      <w:r>
-        <w:t>Ambas partes, el ACREEDOR y el DEUDOR con el fin de llegar a un acuerdo de evitar la dilación en el pago y/o la devolución del dinero, transa</w:t>
-      </w:r>
-      <w:r>
-        <w:t>n</w:t>
-      </w:r>
-      <w:r>
-        <w:t xml:space="preserve"> extrajudicialmente, comprometiéndose el DEUDOR a pagar la suma adeudada en el domicilio del ACREEDOR, en </w:t>
-      </w:r>
-      <w:r>
-        <w:t>${</w:t>
-      </w:r>
-      <w:proofErr w:type="spellStart"/>
-      <w:r>
-        <w:t>numero_cuotas</w:t>
-      </w:r>
-      <w:proofErr w:type="spellEnd"/>
-      <w:r>
-        <w:t>} (${</w:t>
-      </w:r>
-      <w:proofErr w:type="spellStart"/>
-      <w:r>
-        <w:t>numero_cuotas_letras</w:t>
-      </w:r>
-      <w:proofErr w:type="spellEnd"/>
-      <w:r>
-        <w:t xml:space="preserve">}) </w:t>
-      </w:r>
-      <w:r>
-        <w:t xml:space="preserve">cuotas mensuales </w:t>
-      </w:r>
-      <w:r>
-        <w:t>hasta c</w:t>
-      </w:r>
-      <w:r>
-        <w:t>ompletar la suma de</w:t>
-      </w:r>
-      <w:r>
-        <w:t xml:space="preserve"> </w:t>
-      </w:r>
-      <w:r>
-        <w:rPr>
-          <w:b/>
-        </w:rPr>
-        <w:t>${</w:t>
-      </w:r>
-      <w:proofErr w:type="spellStart"/>
-      <w:r>
-        <w:rPr>
-          <w:b/>
-        </w:rPr>
-        <w:t>monto_total</w:t>
-      </w:r>
-      <w:proofErr w:type="spellEnd"/>
-      <w:r>
-        <w:rPr>
-          <w:b/>
-        </w:rPr>
-        <w:t>} (${</w:t>
-      </w:r>
-      <w:proofErr w:type="spellStart"/>
-      <w:r>
-        <w:rPr>
-          <w:b/>
-        </w:rPr>
-        <w:t>monto_total_letras</w:t>
-      </w:r>
-      <w:proofErr w:type="spellEnd"/>
-      <w:r>
-        <w:rPr>
-          <w:b/>
-        </w:rPr>
-        <w:t xml:space="preserve">}), </w:t>
-      </w:r>
-      <w:r>
-        <w:t xml:space="preserve">en la cuenta de Banco de la </w:t>
+      <w:r>
+        <w:t>en</w:t>
+      </w:r>
+      <w:proofErr w:type="gramEnd"/>
+      <w:r>
+        <w:t xml:space="preserve"> la cuenta de Banco de la </w:t>
       </w:r>
       <w:r>
         <w:t>Nación</w:t>
@@ -1015,7 +1035,12 @@
         <w:t>}),</w:t>
       </w:r>
       <w:r>
-        <w:t xml:space="preserve"> reconociendo como NUEVA DEUDA, LA MISMA QUE SERÁ CANCELADA en </w:t>
+        <w:t xml:space="preserve"> </w:t>
+      </w:r>
+      <w:bookmarkStart w:id="0" w:name="_GoBack"/>
+      <w:bookmarkEnd w:id="0"/>
+      <w:r>
+        <w:t xml:space="preserve">reconociendo como NUEVA DEUDA, LA MISMA QUE SERÁ CANCELADA en </w:t>
       </w:r>
       <w:r>
         <w:rPr>
@@ -1089,10 +1114,27 @@
         <w:rPr>
           <w:b/>
         </w:rPr>
-        <w:t xml:space="preserve">}), </w:t>
-      </w:r>
-      <w:r>
-        <w:t xml:space="preserve">descontándose las cuotas que hubiere pagado el DEUDOR. En caso de incumplimiento más de 2 (Dos) cuotas mensuales por el </w:t>
+        <w:t>}</w:t>
+      </w:r>
+      <w:proofErr w:type="gramStart"/>
+      <w:r>
+        <w:rPr>
+          <w:b/>
+        </w:rPr>
+        <w:t xml:space="preserve">), </w:t>
+      </w:r>
+      <w:r>
+        <w:rPr>
+          <w:b/>
+        </w:rPr>
+        <w:t xml:space="preserve"> </w:t>
+      </w:r>
+      <w:r>
+        <w:t>descontándose</w:t>
+      </w:r>
+      <w:proofErr w:type="gramEnd"/>
+      <w:r>
+        <w:t xml:space="preserve"> las cuotas que hubiere pagado el DEUDOR. En caso de incumplimiento más de 2 (Dos) cuotas mensuales por el </w:t>
       </w:r>
       <w:r>
         <w:rPr>
@@ -2858,7 +2900,7 @@
       <w:r>
         <w:t xml:space="preserve"> </w:t>
       </w:r>
-      <w:bookmarkStart w:id="0" w:name="_Hlk14866996"/>
+      <w:bookmarkStart w:id="1" w:name="_Hlk14866996"/>
       <w:r>
         <w:fldChar w:fldCharType="begin"/>
       </w:r>
@@ -2878,7 +2920,7 @@
       <w:r>
         <w:fldChar w:fldCharType="end"/>
       </w:r>
-      <w:bookmarkEnd w:id="0"/>
+      <w:bookmarkEnd w:id="1"/>
       <w:r>
         <w:t xml:space="preserve"> o </w:t>
       </w:r>
@@ -4061,8 +4103,6 @@
       <w:r>
         <w:t>}</w:t>
       </w:r>
-      <w:bookmarkStart w:id="1" w:name="_GoBack"/>
-      <w:bookmarkEnd w:id="1"/>
       <w:r>
         <w:t xml:space="preserve">, </w:t>
       </w:r>

</xml_diff>

<commit_message>
Reporte deuda por cliente
</commit_message>
<xml_diff>
--- a/WS_SCC/plantillas/archivos/transaccion_1.docx
+++ b/WS_SCC/plantillas/archivos/transaccion_1.docx
@@ -99,7 +99,7 @@
         <w:t xml:space="preserve">, en su condición de </w:t>
       </w:r>
       <w:r>
-        <w:t xml:space="preserve">${cargo} </w:t>
+        <w:t xml:space="preserve">PNP </w:t>
       </w:r>
       <w:r>
         <w:t xml:space="preserve">con </w:t>
@@ -228,7 +228,45 @@
         <w:t>,</w:t>
       </w:r>
       <w:r>
-        <w:t xml:space="preserve"> conforme lo establece el artículo 35º del Código Civil y el Art.163 del C.P.C; bajo los términos y condiciones siguientes:</w:t>
+        <w:t xml:space="preserve"> </w:t>
+      </w:r>
+      <w:r>
+        <w:t xml:space="preserve">correo electrónico </w:t>
+      </w:r>
+      <w:r>
+        <w:rPr>
+          <w:b/>
+        </w:rPr>
+        <w:t>${email}</w:t>
+      </w:r>
+      <w:r>
+        <w:t xml:space="preserve">, y/o WhatsApp Nro. Celular: </w:t>
+      </w:r>
+      <w:r>
+        <w:rPr>
+          <w:b/>
+        </w:rPr>
+        <w:t>${</w:t>
+      </w:r>
+      <w:proofErr w:type="spellStart"/>
+      <w:r>
+        <w:rPr>
+          <w:b/>
+        </w:rPr>
+        <w:t>whatsapp</w:t>
+      </w:r>
+      <w:proofErr w:type="spellEnd"/>
+      <w:r>
+        <w:rPr>
+          <w:b/>
+        </w:rPr>
+        <w:t>}</w:t>
+      </w:r>
+      <w:r>
+        <w:t xml:space="preserve"> dándose por notificado, </w:t>
+      </w:r>
+      <w:r>
+        <w:t>conforme lo establece el artículo 35º del Código Civil y el Art.163 del C.P.C; bajo los términos y condiciones siguientes:</w:t>
       </w:r>
     </w:p>
     <w:p>
@@ -271,6 +309,9 @@
         <w:t xml:space="preserve"> </w:t>
       </w:r>
       <w:r>
+        <w:t xml:space="preserve"> </w:t>
+      </w:r>
+      <w:r>
         <w:t xml:space="preserve">el ACREEDOR y el DEUDOR suscribieron un </w:t>
       </w:r>
       <w:r>
@@ -290,11 +331,7 @@
       </w:r>
       <w:proofErr w:type="spellStart"/>
       <w:r>
-        <w:t>tipo_</w:t>
-      </w:r>
-      <w:proofErr w:type="gramStart"/>
-      <w:r>
-        <w:t>transaccion</w:t>
+        <w:t>tipo_transaccion</w:t>
       </w:r>
       <w:proofErr w:type="spellEnd"/>
       <w:r>
@@ -304,17 +341,27 @@
         <w:t xml:space="preserve"> </w:t>
       </w:r>
       <w:r>
-        <w:t>hasta</w:t>
-      </w:r>
-      <w:proofErr w:type="gramEnd"/>
-      <w:r>
-        <w:t xml:space="preserve"> por la suma de </w:t>
-      </w:r>
-      <w:r>
-        <w:rPr>
-          <w:b/>
-        </w:rPr>
-        <w:t>S/. ${monto_total} (${</w:t>
+        <w:t xml:space="preserve">hasta por la suma de </w:t>
+      </w:r>
+      <w:r>
+        <w:rPr>
+          <w:b/>
+        </w:rPr>
+        <w:t>S/. ${</w:t>
+      </w:r>
+      <w:proofErr w:type="spellStart"/>
+      <w:r>
+        <w:rPr>
+          <w:b/>
+        </w:rPr>
+        <w:t>monto_total</w:t>
+      </w:r>
+      <w:proofErr w:type="spellEnd"/>
+      <w:r>
+        <w:rPr>
+          <w:b/>
+        </w:rPr>
+        <w:t>} (${</w:t>
       </w:r>
       <w:proofErr w:type="spellStart"/>
       <w:r>
@@ -328,14 +375,198 @@
         <w:rPr>
           <w:b/>
         </w:rPr>
+        <w:t>}),</w:t>
+      </w:r>
+      <w:r>
+        <w:rPr>
+          <w:b/>
+        </w:rPr>
+        <w:t xml:space="preserve"> </w:t>
+      </w:r>
+      <w:r>
+        <w:t xml:space="preserve">dicha suma de dinero fue entregada en dicho acto por el ACREEDOR al DEUDOR sin más constancia ni recibo que las firmas puestas en aquel contrato. </w:t>
+      </w:r>
+      <w:r>
+        <w:t>Asimismo,</w:t>
+      </w:r>
+      <w:r>
+        <w:t xml:space="preserve"> el DEUDOR se </w:t>
+      </w:r>
+      <w:r>
+        <w:t>comprometió</w:t>
+      </w:r>
+      <w:r>
+        <w:t xml:space="preserve"> depositar mensualmente </w:t>
+      </w:r>
+      <w:r>
+        <w:t>según</w:t>
+      </w:r>
+      <w:r>
+        <w:t xml:space="preserve"> cronograma de pago a la cuenta Banco de La Nación Nro. </w:t>
+      </w:r>
+      <w:r>
+        <w:rPr>
+          <w:b/>
+        </w:rPr>
+        <w:t>04091228055</w:t>
+      </w:r>
+      <w:r>
+        <w:t>. Siendo obligación del DEUDOR realizar el depósito en la fecha convenida e informar al ACREEDOR de dicho depósito.</w:t>
+      </w:r>
+    </w:p>
+    <w:p>
+      <w:pPr>
+        <w:pStyle w:val="ParrafopStyle"/>
+      </w:pPr>
+      <w:r>
+        <w:rPr>
+          <w:b/>
+          <w:u w:val="single"/>
+        </w:rPr>
+        <w:t>CLAUSULA SEGUND</w:t>
+      </w:r>
+      <w:r>
+        <w:rPr>
+          <w:b/>
+          <w:u w:val="single"/>
+        </w:rPr>
+        <w:t>A</w:t>
+      </w:r>
+      <w:r>
+        <w:rPr>
+          <w:b/>
+          <w:u w:val="single"/>
+        </w:rPr>
+        <w:t>:</w:t>
+      </w:r>
+      <w:r>
+        <w:rPr>
+          <w:b/>
+        </w:rPr>
+        <w:t xml:space="preserve"> OBJETO DE LA TRANSACCIÓN</w:t>
+      </w:r>
+    </w:p>
+    <w:p>
+      <w:pPr>
+        <w:pStyle w:val="ParrafopStyle"/>
+      </w:pPr>
+      <w:r>
+        <w:t>El objeto de la presente transacción extrajudicial es dar solución pacífica</w:t>
+      </w:r>
+      <w:r>
+        <w:t xml:space="preserve"> “evitando el pleito”</w:t>
+      </w:r>
+      <w:r>
+        <w:t xml:space="preserve"> y de buena fe a la deuda que el DEUDOR mantiene con el ACREEDOR, </w:t>
+      </w:r>
+      <w:r>
+        <w:t>en relación con el</w:t>
+      </w:r>
+      <w:r>
+        <w:t xml:space="preserve"> contrato de mutuo de fecha </w:t>
+      </w:r>
+      <w:r>
+        <w:t>${</w:t>
+      </w:r>
+      <w:proofErr w:type="spellStart"/>
+      <w:r>
+        <w:t>fecha_anterior</w:t>
+      </w:r>
+      <w:proofErr w:type="spellEnd"/>
+      <w:r>
         <w:t>}</w:t>
       </w:r>
-      <w:proofErr w:type="gramStart"/>
-      <w:r>
-        <w:rPr>
-          <w:b/>
-        </w:rPr>
-        <w:t xml:space="preserve">), </w:t>
+      <w:r>
+        <w:t>, referido en la cláusula anterior</w:t>
+      </w:r>
+      <w:r>
+        <w:t>, de conformidad por el Artículo 1303 del Código Civil</w:t>
+      </w:r>
+      <w:r>
+        <w:t>.</w:t>
+      </w:r>
+    </w:p>
+    <w:p>
+      <w:pPr>
+        <w:pStyle w:val="ParrafopStyle"/>
+      </w:pPr>
+      <w:r>
+        <w:rPr>
+          <w:b/>
+          <w:u w:val="single"/>
+        </w:rPr>
+        <w:t>CLAUSULA TERCER</w:t>
+      </w:r>
+      <w:r>
+        <w:rPr>
+          <w:b/>
+          <w:u w:val="single"/>
+        </w:rPr>
+        <w:t>A</w:t>
+      </w:r>
+      <w:r>
+        <w:rPr>
+          <w:b/>
+          <w:u w:val="single"/>
+        </w:rPr>
+        <w:t>:</w:t>
+      </w:r>
+      <w:r>
+        <w:rPr>
+          <w:b/>
+        </w:rPr>
+        <w:t xml:space="preserve"> CONCESIONES RECIPROCAS</w:t>
+      </w:r>
+    </w:p>
+    <w:p>
+      <w:pPr>
+        <w:pStyle w:val="ParrafopStyle"/>
+        <w:rPr>
+          <w:lang w:val="es-MX"/>
+        </w:rPr>
+      </w:pPr>
+      <w:r>
+        <w:t>En lo que se refiere a las concesiones reciprocas, que ambas partes, en armonía con lo previsto por los artículos 1302 y 1312 del Código Civil, dejan expresa constancia de sus renuncias a todas las acciones que recíprocamente tuvieran o pudieran tener una contra la otra con respecto al objeto de controversia entre las partes</w:t>
+      </w:r>
+      <w:r>
+        <w:t xml:space="preserve"> por lo que </w:t>
+      </w:r>
+      <w:r>
+        <w:t xml:space="preserve">la transacción tiene valor de cosa juzgada. El DEUDOR por la presente TRANSACCIÓN EXTRAJUDICIAL reconoce adeudar la suma de </w:t>
+      </w:r>
+      <w:r>
+        <w:rPr>
+          <w:b/>
+        </w:rPr>
+        <w:t>S/. ${</w:t>
+      </w:r>
+      <w:proofErr w:type="spellStart"/>
+      <w:r>
+        <w:rPr>
+          <w:b/>
+        </w:rPr>
+        <w:t>monto_total</w:t>
+      </w:r>
+      <w:proofErr w:type="spellEnd"/>
+      <w:r>
+        <w:rPr>
+          <w:b/>
+        </w:rPr>
+        <w:t>} (${</w:t>
+      </w:r>
+      <w:proofErr w:type="spellStart"/>
+      <w:r>
+        <w:rPr>
+          <w:b/>
+        </w:rPr>
+        <w:t>monto_total_letras</w:t>
+      </w:r>
+      <w:proofErr w:type="spellEnd"/>
+      <w:r>
+        <w:rPr>
+          <w:b/>
+        </w:rPr>
+        <w:t>}),</w:t>
       </w:r>
       <w:r>
         <w:rPr>
@@ -343,39 +574,28 @@
         </w:rPr>
         <w:t xml:space="preserve"> </w:t>
       </w:r>
-      <w:r>
-        <w:t>dicha</w:t>
-      </w:r>
-      <w:proofErr w:type="gramEnd"/>
-      <w:r>
-        <w:t xml:space="preserve"> suma de dinero fue entregada en dicho acto por el ACREEDOR al DEUDOR sin más constancia ni recibo que las firmas puestas en aquel contrato. </w:t>
-      </w:r>
-      <w:r>
-        <w:t>Asimismo,</w:t>
-      </w:r>
-      <w:r>
-        <w:t xml:space="preserve"> el DEUDOR se </w:t>
-      </w:r>
-      <w:r>
-        <w:t>comprometió</w:t>
-      </w:r>
-      <w:r>
-        <w:t xml:space="preserve"> depositar mensualmente </w:t>
-      </w:r>
-      <w:r>
-        <w:t>según</w:t>
-      </w:r>
-      <w:r>
-        <w:t xml:space="preserve"> cronograma de pago a la cuenta Banco de La Nación Nro. </w:t>
-      </w:r>
-      <w:r>
-        <w:rPr>
-          <w:b/>
-        </w:rPr>
-        <w:t>04091228055</w:t>
-      </w:r>
-      <w:r>
-        <w:t>. Siendo obligación del DEUDOR realizar el depósito en la fecha convenida e informar al ACREEDOR de dicho depósito.</w:t>
+      <w:proofErr w:type="spellStart"/>
+      <w:r>
+        <w:t>a el</w:t>
+      </w:r>
+      <w:proofErr w:type="spellEnd"/>
+      <w:r>
+        <w:t xml:space="preserve"> ACREEDOR, para lo cual se </w:t>
+      </w:r>
+      <w:r>
+        <w:t>compromete a cancelar dicha deuda</w:t>
+      </w:r>
+      <w:r>
+        <w:t xml:space="preserve"> mediante un cronograma de pagos señalados por el ACREEDOR. Asimismo, el ACREEDOR </w:t>
+      </w:r>
+      <w:r>
+        <w:t xml:space="preserve">se abstendrá de iniciar acciones judiciales de cobro en contra del DEUDOR, así como cualquier otro reclamo legal. siempre y cuando </w:t>
+      </w:r>
+      <w:r>
+        <w:t>el DEUDOR cumpla con los acuerdos pactados en la presente transacción extrajudicial</w:t>
+      </w:r>
+      <w:r>
+        <w:t>.</w:t>
       </w:r>
     </w:p>
     <w:p>
@@ -387,30 +607,85 @@
           <w:b/>
           <w:u w:val="single"/>
         </w:rPr>
-        <w:t>CLAUSULA SEGUNDO:</w:t>
-      </w:r>
-      <w:r>
-        <w:rPr>
-          <w:b/>
-        </w:rPr>
-        <w:t xml:space="preserve"> OBJETO DE LA TRANSACCIÓN</w:t>
-      </w:r>
-    </w:p>
-    <w:p>
-      <w:pPr>
-        <w:pStyle w:val="ParrafopStyle"/>
-      </w:pPr>
-      <w:r>
-        <w:t xml:space="preserve">El objeto de la presente transacción extrajudicial es dar solución pacífica y de buena fe a la deuda que el DEUDOR mantiene con el ACREEDOR, </w:t>
-      </w:r>
-      <w:r>
-        <w:t>en relación con el</w:t>
-      </w:r>
-      <w:r>
-        <w:t xml:space="preserve"> contrato de mutuo de fecha c</w:t>
-      </w:r>
-      <w:r>
-        <w:t xml:space="preserve">on fecha </w:t>
+        <w:t>CLAUSULA CUARTA:</w:t>
+      </w:r>
+      <w:r>
+        <w:rPr>
+          <w:b/>
+        </w:rPr>
+        <w:t xml:space="preserve"> </w:t>
+      </w:r>
+      <w:r>
+        <w:rPr>
+          <w:b/>
+        </w:rPr>
+        <w:t>ACUERDOS</w:t>
+      </w:r>
+    </w:p>
+    <w:p>
+      <w:pPr>
+        <w:pStyle w:val="ParrafopStyle"/>
+      </w:pPr>
+      <w:r>
+        <w:rPr>
+          <w:b/>
+        </w:rPr>
+        <w:t>4.1</w:t>
+      </w:r>
+      <w:r>
+        <w:t xml:space="preserve"> </w:t>
+      </w:r>
+      <w:r>
+        <w:t xml:space="preserve">En tal virtud el DEUDOR reconoce adeudarle al ACREEDOR la suma de </w:t>
+      </w:r>
+      <w:r>
+        <w:rPr>
+          <w:b/>
+        </w:rPr>
+        <w:t>S/. ${</w:t>
+      </w:r>
+      <w:proofErr w:type="spellStart"/>
+      <w:r>
+        <w:rPr>
+          <w:b/>
+        </w:rPr>
+        <w:t>monto_total</w:t>
+      </w:r>
+      <w:proofErr w:type="spellEnd"/>
+      <w:r>
+        <w:rPr>
+          <w:b/>
+        </w:rPr>
+        <w:t>} (${</w:t>
+      </w:r>
+      <w:proofErr w:type="spellStart"/>
+      <w:r>
+        <w:rPr>
+          <w:b/>
+        </w:rPr>
+        <w:t>monto_total_letras</w:t>
+      </w:r>
+      <w:proofErr w:type="spellEnd"/>
+      <w:r>
+        <w:rPr>
+          <w:b/>
+        </w:rPr>
+        <w:t>})</w:t>
+      </w:r>
+      <w:r>
+        <w:rPr>
+          <w:b/>
+        </w:rPr>
+        <w:t>,</w:t>
+      </w:r>
+      <w:r>
+        <w:rPr>
+          <w:b/>
+        </w:rPr>
+        <w:t xml:space="preserve"> </w:t>
+      </w:r>
+      <w:r>
+        <w:t xml:space="preserve">por un contrato mutuo de </w:t>
       </w:r>
       <w:r>
         <w:t>${</w:t>
@@ -421,269 +696,76 @@
       </w:r>
       <w:proofErr w:type="spellEnd"/>
       <w:r>
-        <w:t>}</w:t>
-      </w:r>
-      <w:r>
-        <w:t>, referido en la cláusula anterior.</w:t>
-      </w:r>
-    </w:p>
-    <w:p>
-      <w:pPr>
-        <w:pStyle w:val="ParrafopStyle"/>
-      </w:pPr>
-      <w:r>
-        <w:rPr>
-          <w:b/>
-          <w:u w:val="single"/>
-        </w:rPr>
-        <w:t>CLAUSULA TERCERO:</w:t>
-      </w:r>
-      <w:r>
-        <w:rPr>
-          <w:b/>
-        </w:rPr>
-        <w:t xml:space="preserve"> CONCESIONES RECIPROCAS</w:t>
-      </w:r>
-    </w:p>
-    <w:p>
-      <w:pPr>
-        <w:pStyle w:val="ParrafopStyle"/>
-        <w:rPr>
-          <w:lang w:val="es-MX"/>
-        </w:rPr>
-      </w:pPr>
-      <w:r>
-        <w:t>En lo que se refiere a las concesiones reciprocas, que ambas partes, en armonía con lo previsto por los artículos 1302 y 1312 del Código Civil, dejan expresa constancia de sus renuncias a todas las acciones que recíprocamente tuvieran o pudieran tener una contra la otra con respecto al objeto de controversia entre las partes</w:t>
-      </w:r>
-      <w:r>
-        <w:t xml:space="preserve"> por lo que </w:t>
-      </w:r>
-      <w:r>
-        <w:t xml:space="preserve">la transacción tiene valor de cosa juzgada. El DEUDOR por la presente TRANSACCIÓN EXTRAJUDICIAL reconoce adeudar la suma de </w:t>
-      </w:r>
-      <w:r>
-        <w:rPr>
-          <w:b/>
-        </w:rPr>
-        <w:t>S/. ${</w:t>
-      </w:r>
-      <w:proofErr w:type="spellStart"/>
-      <w:r>
-        <w:rPr>
-          <w:b/>
-        </w:rPr>
-        <w:t>monto_total</w:t>
-      </w:r>
-      <w:proofErr w:type="spellEnd"/>
-      <w:r>
-        <w:rPr>
-          <w:b/>
-        </w:rPr>
+        <w:t xml:space="preserve">} </w:t>
+      </w:r>
+      <w:r>
+        <w:t>que será reemplazado por este último documento privado de transacción extrajudicial</w:t>
+      </w:r>
+      <w:r>
+        <w:t xml:space="preserve"> de fecha cierta.</w:t>
+      </w:r>
+    </w:p>
+    <w:p>
+      <w:pPr>
+        <w:pStyle w:val="ParrafopStyle"/>
+        <w:rPr>
+          <w:b/>
+        </w:rPr>
+      </w:pPr>
+      <w:r>
+        <w:rPr>
+          <w:b/>
+        </w:rPr>
+        <w:t>4.2</w:t>
+      </w:r>
+      <w:r>
+        <w:t xml:space="preserve"> </w:t>
+      </w:r>
+      <w:r>
+        <w:t>Ambas partes, el ACREEDOR y el DEUDOR con el fin de llegar a un acuerdo de evitar la dilación en el pago y/o la devolución del dinero, transa</w:t>
+      </w:r>
+      <w:r>
+        <w:t>n</w:t>
+      </w:r>
+      <w:r>
+        <w:t xml:space="preserve"> extrajudicialmente, comprometiéndose el DEUDOR a pagar la suma adeudada en el domicilio del ACREEDOR, en </w:t>
+      </w:r>
+      <w:r>
+        <w:t>${</w:t>
+      </w:r>
+      <w:proofErr w:type="spellStart"/>
+      <w:r>
+        <w:t>numero_cuotas</w:t>
+      </w:r>
+      <w:proofErr w:type="spellEnd"/>
+      <w:r>
         <w:t>} (${</w:t>
       </w:r>
       <w:proofErr w:type="spellStart"/>
       <w:r>
-        <w:rPr>
-          <w:b/>
-        </w:rPr>
-        <w:t>monto_total_letras</w:t>
-      </w:r>
-      <w:proofErr w:type="spellEnd"/>
-      <w:r>
-        <w:rPr>
-          <w:b/>
-        </w:rPr>
-        <w:t>}),</w:t>
-      </w:r>
-      <w:r>
-        <w:rPr>
-          <w:b/>
-        </w:rPr>
+        <w:t>numero_cuotas_letras</w:t>
+      </w:r>
+      <w:proofErr w:type="spellEnd"/>
+      <w:r>
+        <w:t xml:space="preserve">}) </w:t>
+      </w:r>
+      <w:r>
+        <w:t xml:space="preserve">cuotas mensuales </w:t>
+      </w:r>
+      <w:r>
+        <w:t>hasta c</w:t>
+      </w:r>
+      <w:r>
+        <w:t>ompletar la suma de</w:t>
+      </w:r>
+      <w:r>
         <w:t xml:space="preserve"> </w:t>
       </w:r>
-      <w:proofErr w:type="spellStart"/>
-      <w:r>
-        <w:t>a el</w:t>
-      </w:r>
-      <w:proofErr w:type="spellEnd"/>
-      <w:r>
-        <w:t xml:space="preserve"> ACREEDOR, para lo cual se </w:t>
-      </w:r>
-      <w:r>
-        <w:t>compromete a cancelar dicha deuda</w:t>
-      </w:r>
-      <w:r>
-        <w:t xml:space="preserve"> mediante un cronograma de pagos señalados por el ACREEDOR. Asimismo, el ACREEDOR </w:t>
-      </w:r>
-      <w:r>
-        <w:t xml:space="preserve">se abstendrá de iniciar acciones judiciales de cobro en contra del DEUDOR, así como cualquier otro reclamo legal. siempre y cuando </w:t>
-      </w:r>
-      <w:r>
-        <w:t>el DEUDOR cumpla con los acuerdos pactados en la presente transacción extrajudicial</w:t>
-      </w:r>
-      <w:r>
-        <w:t>.</w:t>
-      </w:r>
-    </w:p>
-    <w:p>
-      <w:pPr>
-        <w:pStyle w:val="ParrafopStyle"/>
-      </w:pPr>
-      <w:r>
-        <w:rPr>
-          <w:b/>
-          <w:u w:val="single"/>
-        </w:rPr>
-        <w:t>CLAUSULA CUARTA:</w:t>
-      </w:r>
-      <w:r>
-        <w:rPr>
-          <w:b/>
-        </w:rPr>
-        <w:t xml:space="preserve"> </w:t>
-      </w:r>
-      <w:r>
-        <w:rPr>
-          <w:b/>
-        </w:rPr>
-        <w:t>ACUERDOS</w:t>
-      </w:r>
-    </w:p>
-    <w:p>
-      <w:pPr>
-        <w:pStyle w:val="ParrafopStyle"/>
-      </w:pPr>
-      <w:r>
-        <w:rPr>
-          <w:b/>
-        </w:rPr>
-        <w:t>4.1</w:t>
-      </w:r>
-      <w:r>
-        <w:t xml:space="preserve"> </w:t>
-      </w:r>
-      <w:r>
-        <w:t xml:space="preserve">En tal virtud el DEUDOR reconoce adeudarle al ACREEDOR la suma de </w:t>
-      </w:r>
-      <w:r>
-        <w:rPr>
-          <w:b/>
-        </w:rPr>
-        <w:t>S/. ${</w:t>
-      </w:r>
-      <w:proofErr w:type="spellStart"/>
-      <w:r>
-        <w:rPr>
-          <w:b/>
-        </w:rPr>
-        <w:t>monto_total</w:t>
-      </w:r>
-      <w:proofErr w:type="spellEnd"/>
-      <w:r>
-        <w:rPr>
-          <w:b/>
-        </w:rPr>
-        <w:t>} (${</w:t>
-      </w:r>
-      <w:proofErr w:type="spellStart"/>
-      <w:r>
-        <w:rPr>
-          <w:b/>
-        </w:rPr>
-        <w:t>monto_total_letras</w:t>
-      </w:r>
-      <w:proofErr w:type="spellEnd"/>
-      <w:r>
-        <w:rPr>
-          <w:b/>
-        </w:rPr>
-        <w:t>})</w:t>
-      </w:r>
-      <w:r>
-        <w:rPr>
-          <w:b/>
-        </w:rPr>
-        <w:t>,</w:t>
-      </w:r>
-      <w:r>
-        <w:rPr>
-          <w:b/>
-        </w:rPr>
-        <w:t xml:space="preserve"> </w:t>
-      </w:r>
-      <w:r>
-        <w:t xml:space="preserve">por un contrato mutuo de </w:t>
-      </w:r>
-      <w:r>
-        <w:t>${</w:t>
-      </w:r>
-      <w:proofErr w:type="spellStart"/>
-      <w:r>
-        <w:t>fecha_anterior</w:t>
-      </w:r>
-      <w:proofErr w:type="spellEnd"/>
-      <w:r>
-        <w:t xml:space="preserve">} </w:t>
-      </w:r>
-      <w:r>
-        <w:t>que será reemplazado por este último documento privado de transacción extrajudicial</w:t>
-      </w:r>
-      <w:r>
-        <w:t xml:space="preserve"> de fecha cierta.</w:t>
-      </w:r>
-    </w:p>
-    <w:p>
-      <w:pPr>
-        <w:pStyle w:val="ParrafopStyle"/>
-        <w:rPr>
-          <w:b/>
-        </w:rPr>
-      </w:pPr>
-      <w:r>
-        <w:rPr>
-          <w:b/>
-        </w:rPr>
-        <w:t>4.2</w:t>
-      </w:r>
-      <w:r>
-        <w:t xml:space="preserve"> </w:t>
-      </w:r>
-      <w:r>
-        <w:t>Ambas partes, el ACREEDOR y el DEUDOR con el fin de llegar a un acuerdo de evitar la dilación en el pago y/o la devolución del dinero, transa</w:t>
-      </w:r>
-      <w:r>
-        <w:t>n</w:t>
-      </w:r>
-      <w:r>
-        <w:t xml:space="preserve"> extrajudicialmente, comprometiéndose el DEUDOR a pagar la suma adeudada en el domicilio del ACREEDOR, en </w:t>
-      </w:r>
-      <w:r>
-        <w:t>${</w:t>
-      </w:r>
-      <w:proofErr w:type="spellStart"/>
-      <w:r>
-        <w:t>numero_cuotas</w:t>
-      </w:r>
-      <w:proofErr w:type="spellEnd"/>
-      <w:r>
-        <w:t>} (${</w:t>
-      </w:r>
-      <w:proofErr w:type="spellStart"/>
-      <w:r>
-        <w:t>numero_cuotas_letras</w:t>
-      </w:r>
-      <w:proofErr w:type="spellEnd"/>
-      <w:r>
-        <w:t xml:space="preserve">}) </w:t>
-      </w:r>
-      <w:r>
-        <w:t xml:space="preserve">cuotas mensuales </w:t>
-      </w:r>
-      <w:r>
-        <w:t>hasta c</w:t>
-      </w:r>
-      <w:r>
-        <w:t>ompletar la suma de</w:t>
+      <w:r>
+        <w:rPr>
+          <w:b/>
+        </w:rPr>
+        <w:t>S/.</w:t>
       </w:r>
       <w:r>
         <w:t xml:space="preserve"> </w:t>
@@ -1035,529 +1117,562 @@
         <w:t>}),</w:t>
       </w:r>
       <w:r>
+        <w:t xml:space="preserve"> reconociendo como NUEVA DEUDA, LA MISMA QUE SERÁ CANCELADA en </w:t>
+      </w:r>
+      <w:r>
+        <w:rPr>
+          <w:b/>
+        </w:rPr>
+        <w:t>${</w:t>
+      </w:r>
+      <w:proofErr w:type="spellStart"/>
+      <w:r>
+        <w:rPr>
+          <w:b/>
+        </w:rPr>
+        <w:t>numero_cuotas_penalidad</w:t>
+      </w:r>
+      <w:proofErr w:type="spellEnd"/>
+      <w:r>
+        <w:rPr>
+          <w:b/>
+        </w:rPr>
+        <w:t>} (${</w:t>
+      </w:r>
+      <w:proofErr w:type="spellStart"/>
+      <w:r>
+        <w:rPr>
+          <w:b/>
+        </w:rPr>
+        <w:t>numero_cuotas_penalidad_letras</w:t>
+      </w:r>
+      <w:proofErr w:type="spellEnd"/>
+      <w:r>
+        <w:rPr>
+          <w:b/>
+        </w:rPr>
+        <w:t>})</w:t>
+      </w:r>
+      <w:r>
+        <w:rPr>
+          <w:b/>
+        </w:rPr>
+        <w:t xml:space="preserve"> CUOTAS DE </w:t>
+      </w:r>
+      <w:r>
+        <w:rPr>
+          <w:b/>
+        </w:rPr>
+        <w:t>S/. ${</w:t>
+      </w:r>
+      <w:proofErr w:type="spellStart"/>
+      <w:r>
+        <w:rPr>
+          <w:b/>
+        </w:rPr>
+        <w:t>monto_cuota_penalidad</w:t>
+      </w:r>
+      <w:proofErr w:type="spellEnd"/>
+      <w:r>
+        <w:rPr>
+          <w:b/>
+        </w:rPr>
+        <w:t>} (${</w:t>
+      </w:r>
+      <w:proofErr w:type="spellStart"/>
+      <w:r>
+        <w:rPr>
+          <w:b/>
+        </w:rPr>
+        <w:t>monto_cuota_penalidad_letras</w:t>
+      </w:r>
+      <w:proofErr w:type="spellEnd"/>
+      <w:r>
+        <w:rPr>
+          <w:b/>
+        </w:rPr>
+        <w:t>}</w:t>
+      </w:r>
+      <w:proofErr w:type="gramStart"/>
+      <w:r>
+        <w:rPr>
+          <w:b/>
+        </w:rPr>
+        <w:t xml:space="preserve">), </w:t>
+      </w:r>
+      <w:r>
+        <w:rPr>
+          <w:b/>
+        </w:rPr>
         <w:t xml:space="preserve"> </w:t>
       </w:r>
-      <w:bookmarkStart w:id="0" w:name="_GoBack"/>
-      <w:bookmarkEnd w:id="0"/>
-      <w:r>
-        <w:t xml:space="preserve">reconociendo como NUEVA DEUDA, LA MISMA QUE SERÁ CANCELADA en </w:t>
-      </w:r>
-      <w:r>
-        <w:rPr>
-          <w:b/>
-        </w:rPr>
+      <w:r>
+        <w:t>descontándose</w:t>
+      </w:r>
+      <w:proofErr w:type="gramEnd"/>
+      <w:r>
+        <w:t xml:space="preserve"> las cuotas que hubiere pagado el DEUDOR. En caso de incumplimiento más de 2 (Dos) cuotas mensuales por el </w:t>
+      </w:r>
+      <w:r>
+        <w:rPr>
+          <w:b/>
+        </w:rPr>
+        <w:t>DEUDOR</w:t>
+      </w:r>
+      <w:r>
+        <w:t xml:space="preserve">, se darán por vencidas todas las cuotas restantes, quedando el </w:t>
+      </w:r>
+      <w:r>
+        <w:rPr>
+          <w:b/>
+        </w:rPr>
+        <w:t>ACREEDOR</w:t>
+      </w:r>
+      <w:r>
+        <w:t xml:space="preserve"> facultado para interponer la demanda Judicial ante el órgano judicial del domicilio del ACREEDOR conforme a las facultades brindadas por el </w:t>
+      </w:r>
+      <w:r>
+        <w:t>artículo 25</w:t>
+      </w:r>
+      <w:r>
+        <w:t xml:space="preserve"> del Código Procesal Civil y Art. 1323 del Código Civil.</w:t>
+      </w:r>
+      <w:r>
+        <w:t xml:space="preserve"> ${</w:t>
+      </w:r>
+      <w:proofErr w:type="spellStart"/>
+      <w:r>
+        <w:t>información_aval</w:t>
+      </w:r>
+      <w:proofErr w:type="spellEnd"/>
+      <w:r>
+        <w:t>}</w:t>
+      </w:r>
+    </w:p>
+    <w:p>
+      <w:pPr>
+        <w:pStyle w:val="ParrafopStyle"/>
+        <w:rPr>
+          <w:b/>
+        </w:rPr>
+      </w:pPr>
+      <w:r>
+        <w:rPr>
+          <w:b/>
+          <w:u w:val="single"/>
+        </w:rPr>
+        <w:t xml:space="preserve">CLAUSULA </w:t>
+      </w:r>
+      <w:r>
+        <w:rPr>
+          <w:b/>
+          <w:u w:val="single"/>
+        </w:rPr>
+        <w:t>SEXTA</w:t>
+      </w:r>
+      <w:r>
+        <w:rPr>
+          <w:b/>
+          <w:u w:val="single"/>
+        </w:rPr>
+        <w:t>:</w:t>
+      </w:r>
+      <w:r>
+        <w:rPr>
+          <w:b/>
+        </w:rPr>
+        <w:t xml:space="preserve"> DECLARACIÓN DE BUENA FE</w:t>
+      </w:r>
+    </w:p>
+    <w:p>
+      <w:pPr>
+        <w:pStyle w:val="ParrafopStyle"/>
+      </w:pPr>
+      <w:r>
+        <w:t xml:space="preserve"> Los contratantes declaran que todos los documentos privados, llamarse títulos valores, Autorización de descuento,  Letras de Cambio, contrato de venta y contrato mutuos  que respaldan y  sustentan la presente transacción extrajudicial, son llenados de puño y letra  por  el DEUDOR de modo voluntario, y en consecuencia  este último el (DEUDOR) declara no tener nada que reclamar ni en el presente  ni en el futuro  respecto de los mismos, ni sobre el  contenido y firmas puestas en la presente TRANSACCIÓN EXTRAJUDICIAL, tanto en sede judicial como extrajudicial, de conformidad al Artículo 141º el Código Civil.</w:t>
+      </w:r>
+    </w:p>
+    <w:p>
+      <w:pPr>
+        <w:pStyle w:val="ParrafopStyle"/>
+      </w:pPr>
+      <w:r>
+        <w:rPr>
+          <w:b/>
+          <w:u w:val="single"/>
+        </w:rPr>
+        <w:t xml:space="preserve">CLAUSULA </w:t>
+      </w:r>
+      <w:r>
+        <w:rPr>
+          <w:b/>
+          <w:u w:val="single"/>
+        </w:rPr>
+        <w:t>S</w:t>
+      </w:r>
+      <w:r>
+        <w:rPr>
+          <w:b/>
+          <w:u w:val="single"/>
+        </w:rPr>
+        <w:t>ÉP</w:t>
+      </w:r>
+      <w:r>
+        <w:rPr>
+          <w:b/>
+          <w:u w:val="single"/>
+        </w:rPr>
+        <w:t>TIMA</w:t>
+      </w:r>
+      <w:r>
+        <w:rPr>
+          <w:b/>
+          <w:u w:val="single"/>
+        </w:rPr>
+        <w:t>:</w:t>
+      </w:r>
+      <w:r>
+        <w:rPr>
+          <w:b/>
+        </w:rPr>
+        <w:t xml:space="preserve"> AUTORIZACIÓN ESPECIAL</w:t>
+      </w:r>
+    </w:p>
+    <w:p>
+      <w:pPr>
+        <w:pStyle w:val="ParrafopStyle"/>
+      </w:pPr>
+      <w:r>
+        <w:lastRenderedPageBreak/>
+        <w:t xml:space="preserve">En el caso que en el transcurso de la vigencia de este TRANSACCIÓN EXTRAJUDICIAL el DEUDOR pase a la situación de retiro, en cualesquiera de sus modalidades, éste </w:t>
+      </w:r>
+      <w:r>
+        <w:rPr>
+          <w:b/>
+        </w:rPr>
+        <w:t>AUTORIZA</w:t>
+      </w:r>
+      <w:r>
+        <w:t xml:space="preserve"> de manera expresa y voluntaria que se le descuente en una sola armada el monto total de la deuda y/o saldo, señalada en la cláusula primera </w:t>
+      </w:r>
+      <w:r>
+        <w:t xml:space="preserve">de la </w:t>
+      </w:r>
+      <w:r>
+        <w:t xml:space="preserve">presente TRANSACCIÓN EXTRAJUDICIAL, a favor del </w:t>
+      </w:r>
+      <w:r>
+        <w:rPr>
+          <w:b/>
+        </w:rPr>
+        <w:t>ACREEDOR;</w:t>
+      </w:r>
+    </w:p>
+    <w:p>
+      <w:pPr>
+        <w:pStyle w:val="ParrafopStyle"/>
+      </w:pPr>
+      <w:r>
+        <w:t xml:space="preserve">Asimismo, para dicho fin </w:t>
+      </w:r>
+      <w:r>
+        <w:rPr>
+          <w:b/>
+        </w:rPr>
+        <w:t>AUTORIZA</w:t>
+      </w:r>
+      <w:r>
+        <w:t xml:space="preserve"> el descuento Vía Judicial Por Planilla de Haberes  (caso de moras se entiende el señalado líneas arriba), y Descuento de Otros Beneficios, del Fondo de Seguro de Retiro de Oficiales FOSERSOE) o del Fondo de Seguro de Retiro de Suboficiales y Especialistas (FOSERSOE) y por Compensación de Tiempo de Servicios (CTS), según corresponda, descuento </w:t>
+      </w:r>
+      <w:r>
+        <w:rPr>
+          <w:b/>
+        </w:rPr>
+        <w:t>que se realizará de sus fondos, por ante la División de Producción de Planillas - DIREJ</w:t>
+      </w:r>
+      <w:r>
+        <w:rPr>
+          <w:b/>
+        </w:rPr>
+        <w:t>E</w:t>
+      </w:r>
+      <w:r>
+        <w:rPr>
+          <w:b/>
+        </w:rPr>
+        <w:t>PER-PNP, Dirección de Economía y Finanzas, Dirección de Recursos Humanos de la PNP</w:t>
+      </w:r>
+      <w:r>
+        <w:t>, Caja de Pensiones Policial o ante los fondos antes referido, oficiándose para tal efecto a las entidades que correspondan, Que, para efectos del embargo en forma de retención ordenado por el juez de paz, ésta debe cumplirse de conformidad con el Art. 4 de la Ley Orgánica del Poder Judicial, concordante con el Art. 139 Inc. 2 de la constitución política del Perú, por ser de su competencia como la prescribe la Ley 29057 que modificó el Art. 546 Inc. 7 del Código Procesal Civil por tratarse de pretensiones hasta 50 URP; Si supera los montos por los juzgados de paz letrado conforme a Ley.</w:t>
+      </w:r>
+    </w:p>
+    <w:p>
+      <w:pPr>
+        <w:pStyle w:val="ParrafopStyle"/>
+      </w:pPr>
+      <w:r>
+        <w:rPr>
+          <w:b/>
+          <w:u w:val="single"/>
+        </w:rPr>
+        <w:t xml:space="preserve">CLAUSULA </w:t>
+      </w:r>
+      <w:r>
+        <w:rPr>
+          <w:b/>
+          <w:u w:val="single"/>
+        </w:rPr>
+        <w:t>OCTAVA</w:t>
+      </w:r>
+      <w:r>
+        <w:rPr>
+          <w:b/>
+          <w:u w:val="single"/>
+        </w:rPr>
+        <w:t>:</w:t>
+      </w:r>
+      <w:r>
+        <w:rPr>
+          <w:b/>
+        </w:rPr>
+        <w:t xml:space="preserve"> </w:t>
+      </w:r>
+      <w:r>
+        <w:rPr>
+          <w:b/>
+        </w:rPr>
+        <w:t>JURISDICCIÓN Y COMPETENCIA</w:t>
+      </w:r>
+    </w:p>
+    <w:p>
+      <w:pPr>
+        <w:pStyle w:val="ParrafopStyle"/>
+      </w:pPr>
+      <w:r>
+        <w:t xml:space="preserve">El </w:t>
+      </w:r>
+      <w:r>
+        <w:rPr>
+          <w:b/>
+        </w:rPr>
+        <w:t xml:space="preserve">DEUDOR </w:t>
+      </w:r>
+      <w:r>
+        <w:t>en caso de</w:t>
+      </w:r>
+      <w:r>
+        <w:rPr>
+          <w:b/>
+        </w:rPr>
+        <w:t xml:space="preserve"> CONTROVERSIA </w:t>
+      </w:r>
+      <w:r>
+        <w:t>con el</w:t>
+      </w:r>
+      <w:r>
+        <w:rPr>
+          <w:b/>
+        </w:rPr>
+        <w:t xml:space="preserve"> ACREEDOR </w:t>
+      </w:r>
+      <w:r>
+        <w:t>respecto al incumplimientos de su compromiso de pago pactado en la presente transacción</w:t>
+      </w:r>
+      <w:r>
+        <w:rPr>
+          <w:b/>
+        </w:rPr>
+        <w:t xml:space="preserve"> RENUNCIA </w:t>
+      </w:r>
+      <w:r>
+        <w:t xml:space="preserve">a la jurisdicción de su domicilio sometiéndose voluntariamente </w:t>
+      </w:r>
+      <w:r>
+        <w:t>a</w:t>
+      </w:r>
+      <w:r>
+        <w:t>nte</w:t>
+      </w:r>
+      <w:r>
+        <w:t xml:space="preserve"> la Jurisdicción y Competencia de</w:t>
+      </w:r>
+      <w:r>
+        <w:t xml:space="preserve"> los </w:t>
+      </w:r>
+      <w:r>
+        <w:t xml:space="preserve">siguientes </w:t>
+      </w:r>
+      <w:r>
+        <w:t>Juzgados:</w:t>
+      </w:r>
+      <w:r>
+        <w:rPr>
+          <w:b/>
+        </w:rPr>
+        <w:t xml:space="preserve"> A)</w:t>
+      </w:r>
+      <w:r>
+        <w:t xml:space="preserve"> </w:t>
+      </w:r>
+      <w:r>
+        <w:t xml:space="preserve">Los </w:t>
+      </w:r>
+      <w:r>
+        <w:t xml:space="preserve">Juzgados de Paz Letrado </w:t>
+      </w:r>
+      <w:r>
+        <w:t>de Lima</w:t>
+      </w:r>
+      <w:r>
+        <w:t xml:space="preserve"> Metropolitana (</w:t>
+      </w:r>
+      <w:r>
+        <w:t>que comprende todas sus Cortes Superiores</w:t>
+      </w:r>
+      <w:r>
+        <w:t>, incluido</w:t>
+      </w:r>
+      <w:r>
+        <w:t xml:space="preserve"> Lima Sur, Lima </w:t>
+      </w:r>
+      <w:r>
+        <w:t>Centro y Callao)</w:t>
+      </w:r>
+      <w:r>
+        <w:t>.</w:t>
+      </w:r>
+      <w:r>
+        <w:rPr>
+          <w:b/>
+        </w:rPr>
+        <w:t xml:space="preserve"> B) </w:t>
+      </w:r>
+      <w:r>
+        <w:t xml:space="preserve">Juzgado de Paz Letrado de San Martin de Pangoa - Satipo - Junín. </w:t>
+      </w:r>
+      <w:r>
+        <w:rPr>
+          <w:b/>
+        </w:rPr>
+        <w:t xml:space="preserve"> C) </w:t>
+      </w:r>
+      <w:r>
+        <w:t xml:space="preserve">Juzgado de Paz Letrado de Perene - Chanchamayo - Junín. </w:t>
+      </w:r>
+      <w:r>
+        <w:rPr>
+          <w:b/>
+        </w:rPr>
+        <w:t xml:space="preserve"> D) </w:t>
+      </w:r>
+      <w:r>
+        <w:t xml:space="preserve">Juzgado de Paz Letrado de Tarma - Junín. </w:t>
+      </w:r>
+      <w:r>
+        <w:rPr>
+          <w:b/>
+        </w:rPr>
+        <w:t xml:space="preserve"> E) </w:t>
+      </w:r>
+      <w:r>
+        <w:t xml:space="preserve">Los Juzgados de Paz </w:t>
+      </w:r>
+      <w:r>
+        <w:t xml:space="preserve">Letrados </w:t>
+      </w:r>
+      <w:r>
+        <w:t>de</w:t>
+      </w:r>
+      <w:r>
+        <w:t>l departamento de Junín, que comprenda todas sus Cortes Superiores.</w:t>
+      </w:r>
+    </w:p>
+    <w:p>
+      <w:pPr>
+        <w:pStyle w:val="ParrafopStyle"/>
+      </w:pPr>
+      <w:r>
+        <w:rPr>
+          <w:b/>
+          <w:u w:val="single"/>
+        </w:rPr>
+        <w:t xml:space="preserve">CLAUSULA NOVENA: </w:t>
+      </w:r>
+      <w:r>
+        <w:rPr>
+          <w:b/>
+        </w:rPr>
+        <w:t xml:space="preserve"> DOMICILIO DEL DEUDOR</w:t>
+      </w:r>
+    </w:p>
+    <w:p>
+      <w:pPr>
+        <w:pStyle w:val="ParrafopStyle"/>
+      </w:pPr>
+      <w:r>
+        <w:t>Por la presente TRANSACCION EXTRAJUDICIAL, el DEUDOR declara que tiene los siguientes domicilios:</w:t>
+      </w:r>
+    </w:p>
+    <w:p>
+      <w:pPr>
+        <w:pStyle w:val="ParrafopStyle"/>
+      </w:pPr>
+      <w:r>
+        <w:rPr>
+          <w:b/>
+        </w:rPr>
+        <w:t>-Domicilio Laboral:</w:t>
+      </w:r>
+      <w:r>
+        <w:t xml:space="preserve"> Calle Los Cibeles Nº 191 Urb. Villacampa, Distrito del Rímac, Provincia y Departamento de Lima</w:t>
+      </w:r>
+    </w:p>
+    <w:p>
+      <w:pPr>
+        <w:pStyle w:val="ParrafopStyle"/>
+      </w:pPr>
+      <w:r>
+        <w:rPr>
+          <w:b/>
+        </w:rPr>
+        <w:t>-Domicilio Real:</w:t>
+      </w:r>
+      <w:r>
+        <w:t xml:space="preserve"> </w:t>
+      </w:r>
+      <w:r>
         <w:t>${</w:t>
       </w:r>
       <w:proofErr w:type="spellStart"/>
       <w:r>
-        <w:rPr>
-          <w:b/>
-        </w:rPr>
-        <w:t>numero_cuotas_penalidad</w:t>
-      </w:r>
-      <w:proofErr w:type="spellEnd"/>
-      <w:r>
-        <w:rPr>
-          <w:b/>
-        </w:rPr>
-        <w:t>} (${</w:t>
-      </w:r>
-      <w:proofErr w:type="spellStart"/>
-      <w:r>
-        <w:rPr>
-          <w:b/>
-        </w:rPr>
-        <w:t>numero_cuotas_penalidad_letras</w:t>
-      </w:r>
-      <w:proofErr w:type="spellEnd"/>
-      <w:r>
-        <w:rPr>
-          <w:b/>
-        </w:rPr>
-        <w:t>})</w:t>
-      </w:r>
-      <w:r>
-        <w:rPr>
-          <w:b/>
-        </w:rPr>
-        <w:t xml:space="preserve"> CUOTAS DE </w:t>
-      </w:r>
-      <w:r>
-        <w:rPr>
-          <w:b/>
-        </w:rPr>
-        <w:t>S/. ${</w:t>
-      </w:r>
-      <w:proofErr w:type="spellStart"/>
-      <w:r>
-        <w:rPr>
-          <w:b/>
-        </w:rPr>
-        <w:t>monto_cuota_penalidad</w:t>
-      </w:r>
-      <w:proofErr w:type="spellEnd"/>
-      <w:r>
-        <w:rPr>
-          <w:b/>
-        </w:rPr>
-        <w:t>} (${</w:t>
-      </w:r>
-      <w:proofErr w:type="spellStart"/>
-      <w:r>
-        <w:rPr>
-          <w:b/>
-        </w:rPr>
-        <w:t>monto_cuota_penalidad_letras</w:t>
-      </w:r>
-      <w:proofErr w:type="spellEnd"/>
-      <w:r>
-        <w:rPr>
-          <w:b/>
-        </w:rPr>
-        <w:t>}</w:t>
-      </w:r>
-      <w:proofErr w:type="gramStart"/>
-      <w:r>
-        <w:rPr>
-          <w:b/>
-        </w:rPr>
-        <w:t xml:space="preserve">), </w:t>
-      </w:r>
-      <w:r>
-        <w:rPr>
-          <w:b/>
-        </w:rPr>
+        <w:t>direccion</w:t>
+      </w:r>
+      <w:proofErr w:type="spellEnd"/>
+      <w:r>
+        <w:t xml:space="preserve">}, </w:t>
+      </w:r>
+    </w:p>
+    <w:p>
+      <w:pPr>
+        <w:pStyle w:val="ParrafopStyle"/>
+        <w:rPr>
+          <w:b/>
+        </w:rPr>
+      </w:pPr>
+      <w:r>
+        <w:rPr>
+          <w:b/>
+        </w:rPr>
+        <w:t>-Domicilio Procesal:</w:t>
+      </w:r>
+      <w:r>
         <w:t xml:space="preserve"> </w:t>
       </w:r>
       <w:r>
-        <w:t>descontándose</w:t>
-      </w:r>
-      <w:proofErr w:type="gramEnd"/>
-      <w:r>
-        <w:t xml:space="preserve"> las cuotas que hubiere pagado el DEUDOR. En caso de incumplimiento más de 2 (Dos) cuotas mensuales por el </w:t>
-      </w:r>
-      <w:r>
-        <w:rPr>
-          <w:b/>
-        </w:rPr>
-        <w:t>DEUDOR</w:t>
-      </w:r>
-      <w:r>
-        <w:t xml:space="preserve">, se darán por vencidas todas las cuotas restantes, quedando el </w:t>
-      </w:r>
-      <w:r>
-        <w:rPr>
-          <w:b/>
-        </w:rPr>
-        <w:t>ACREEDOR</w:t>
-      </w:r>
-      <w:r>
-        <w:t xml:space="preserve"> facultado para interponer la demanda Judicial ante el órgano judicial del domicilio del ACREEDOR conforme a las facultades brindadas por el </w:t>
-      </w:r>
-      <w:r>
-        <w:t>artículo 25</w:t>
-      </w:r>
-      <w:r>
-        <w:t xml:space="preserve"> del Código Procesal Civil y Art. 1323 del Código Civil.</w:t>
-      </w:r>
-      <w:r>
-        <w:t xml:space="preserve"> ${</w:t>
-      </w:r>
-      <w:proofErr w:type="spellStart"/>
-      <w:r>
-        <w:t>información_aval</w:t>
-      </w:r>
-      <w:proofErr w:type="spellEnd"/>
-      <w:r>
-        <w:t>}</w:t>
-      </w:r>
-    </w:p>
-    <w:p>
-      <w:pPr>
-        <w:pStyle w:val="ParrafopStyle"/>
-        <w:rPr>
-          <w:b/>
-        </w:rPr>
-      </w:pPr>
-      <w:r>
-        <w:rPr>
-          <w:b/>
-          <w:u w:val="single"/>
-        </w:rPr>
-        <w:t xml:space="preserve">CLAUSULA </w:t>
-      </w:r>
-      <w:r>
-        <w:rPr>
-          <w:b/>
-          <w:u w:val="single"/>
-        </w:rPr>
-        <w:t>SEXTA</w:t>
-      </w:r>
-      <w:r>
-        <w:rPr>
-          <w:b/>
-          <w:u w:val="single"/>
-        </w:rPr>
-        <w:t>:</w:t>
-      </w:r>
-      <w:r>
-        <w:rPr>
-          <w:b/>
-        </w:rPr>
-        <w:t xml:space="preserve"> DECLARACIÓN DE BUENA FE</w:t>
-      </w:r>
-    </w:p>
-    <w:p>
-      <w:pPr>
-        <w:pStyle w:val="ParrafopStyle"/>
-      </w:pPr>
-      <w:r>
-        <w:t xml:space="preserve"> Los contratantes declaran que todos los documentos privados, llamarse títulos valores, Autorización de descuento,  Letras de Cambio, contrato de venta y contrato mutuos  que respaldan y  sustentan la presente transacción extrajudicial, son llenados de puño y letra  por  el DEUDOR de modo voluntario, y en consecuencia  este último el (DEUDOR) declara no tener nada que reclamar ni en el presente  ni en el futuro  respecto de los mismos, ni sobre el  contenido y firmas puestas en la presente TRANSACCIÓN EXTRAJUDICIAL, tanto en sede judicial como extrajudicial, de conformidad al Artículo 141º el Código Civil.</w:t>
-      </w:r>
-    </w:p>
-    <w:p>
-      <w:pPr>
-        <w:pStyle w:val="ParrafopStyle"/>
-      </w:pPr>
-      <w:r>
-        <w:rPr>
-          <w:b/>
-          <w:u w:val="single"/>
-        </w:rPr>
-        <w:lastRenderedPageBreak/>
-        <w:t xml:space="preserve">CLAUSULA </w:t>
-      </w:r>
-      <w:r>
-        <w:rPr>
-          <w:b/>
-          <w:u w:val="single"/>
-        </w:rPr>
-        <w:t>SETIMA</w:t>
-      </w:r>
-      <w:r>
-        <w:rPr>
-          <w:b/>
-          <w:u w:val="single"/>
-        </w:rPr>
-        <w:t>:</w:t>
-      </w:r>
-      <w:r>
-        <w:rPr>
-          <w:b/>
-        </w:rPr>
-        <w:t xml:space="preserve"> AUTORIZACIÓN ESPECIAL</w:t>
-      </w:r>
-    </w:p>
-    <w:p>
-      <w:pPr>
-        <w:pStyle w:val="ParrafopStyle"/>
-      </w:pPr>
-      <w:r>
-        <w:t xml:space="preserve">En el caso que en el transcurso de la vigencia de este TRANSACCIÓN EXTRAJUDICIAL el DEUDOR pase a la situación de retiro, en cualesquiera de sus modalidades, éste </w:t>
-      </w:r>
-      <w:r>
-        <w:rPr>
-          <w:b/>
-        </w:rPr>
-        <w:t>AUTORIZA</w:t>
-      </w:r>
-      <w:r>
-        <w:t xml:space="preserve"> de manera expresa y voluntaria que se le descuente en una sola armada el monto total de la deuda y/o saldo, señalada en la cláusula primera </w:t>
-      </w:r>
-      <w:r>
-        <w:t xml:space="preserve">de la </w:t>
-      </w:r>
-      <w:r>
-        <w:t xml:space="preserve">presente TRANSACCIÓN EXTRAJUDICIAL, a favor del </w:t>
-      </w:r>
-      <w:r>
-        <w:rPr>
-          <w:b/>
-        </w:rPr>
-        <w:t>ACREEDOR;</w:t>
-      </w:r>
-    </w:p>
-    <w:p>
-      <w:pPr>
-        <w:pStyle w:val="ParrafopStyle"/>
-      </w:pPr>
-      <w:r>
-        <w:t xml:space="preserve">Asimismo, para dicho fin </w:t>
-      </w:r>
-      <w:r>
-        <w:rPr>
-          <w:b/>
-        </w:rPr>
-        <w:t>AUTORIZA</w:t>
-      </w:r>
-      <w:r>
-        <w:t xml:space="preserve"> el descuento Vía Judicial Por Planilla de Haberes  (caso de moras se entiende el señalado líneas arriba), y Descuento de Otros Beneficios, del Fondo de Seguro de Retiro de Oficiales FOSERSOE) o del Fondo de Seguro de Retiro de Suboficiales y Especialistas (FOSERSOE) y por Compensación de Tiempo de Servicios (CTS), según corresponda, descuento </w:t>
-      </w:r>
-      <w:r>
-        <w:rPr>
-          <w:b/>
-        </w:rPr>
-        <w:t>que se realizará de sus fondos, por ante la División de Producción de Planillas - DIREJ</w:t>
-      </w:r>
-      <w:r>
-        <w:rPr>
-          <w:b/>
-        </w:rPr>
-        <w:t>E</w:t>
-      </w:r>
-      <w:r>
-        <w:rPr>
-          <w:b/>
-        </w:rPr>
-        <w:t>PER-PNP, Dirección de Economía y Finanzas, Dirección de Recursos Humanos de la PNP</w:t>
-      </w:r>
-      <w:r>
-        <w:t>, Caja de Pensiones Policial o ante los fondos antes referido, oficiándose para tal efecto a las entidades que correspondan, Que, para efectos del embargo en forma de retención ordenado por el juez de paz, ésta debe cumplirse de conformidad con el Art. 4 de la Ley Orgánica del Poder Judicial, concordante con el Art. 139 Inc. 2 de la constitución política del Perú, por ser de su competencia como la prescribe la Ley 29057 que modificó el Art. 546 Inc. 7 del Código Procesal Civil por tratarse de pretensiones hasta 50 URP; Si supera los montos por los juzgados de paz letrado conforme a Ley.</w:t>
-      </w:r>
-    </w:p>
-    <w:p>
-      <w:pPr>
-        <w:pStyle w:val="ParrafopStyle"/>
-      </w:pPr>
-      <w:r>
-        <w:rPr>
-          <w:b/>
-          <w:u w:val="single"/>
-        </w:rPr>
-        <w:t xml:space="preserve">CLAUSULA </w:t>
-      </w:r>
-      <w:r>
-        <w:rPr>
-          <w:b/>
-          <w:u w:val="single"/>
-        </w:rPr>
-        <w:t>OCTAVA</w:t>
-      </w:r>
-      <w:r>
-        <w:rPr>
-          <w:b/>
-          <w:u w:val="single"/>
-        </w:rPr>
-        <w:t>:</w:t>
-      </w:r>
-      <w:r>
-        <w:rPr>
-          <w:b/>
-        </w:rPr>
-        <w:t xml:space="preserve"> </w:t>
-      </w:r>
-      <w:r>
-        <w:rPr>
-          <w:b/>
-        </w:rPr>
-        <w:t>JURISDICCIÓN Y COMPETENCIA</w:t>
-      </w:r>
-    </w:p>
-    <w:p>
-      <w:pPr>
-        <w:pStyle w:val="ParrafopStyle"/>
-      </w:pPr>
-      <w:r>
-        <w:t xml:space="preserve">El </w:t>
-      </w:r>
-      <w:r>
-        <w:rPr>
-          <w:b/>
-        </w:rPr>
-        <w:t xml:space="preserve">DEUDOR </w:t>
-      </w:r>
-      <w:r>
-        <w:t>en caso de</w:t>
-      </w:r>
-      <w:r>
-        <w:rPr>
-          <w:b/>
-        </w:rPr>
-        <w:t xml:space="preserve"> CONTROVERSIA </w:t>
-      </w:r>
-      <w:r>
-        <w:t>con el</w:t>
-      </w:r>
-      <w:r>
-        <w:rPr>
-          <w:b/>
-        </w:rPr>
-        <w:t xml:space="preserve"> ACREEDOR </w:t>
-      </w:r>
-      <w:r>
-        <w:t>respecto al incumplimientos de su compromiso de pago pactado en la presente transacción</w:t>
-      </w:r>
-      <w:r>
-        <w:rPr>
-          <w:b/>
-        </w:rPr>
-        <w:t xml:space="preserve"> RENUNCIA </w:t>
-      </w:r>
-      <w:r>
-        <w:t xml:space="preserve">a la jurisdicción de su domicilio sometiéndose voluntariamente </w:t>
-      </w:r>
-      <w:r>
-        <w:t>a la Jurisdicción y Competencia de</w:t>
-      </w:r>
-      <w:r>
-        <w:t xml:space="preserve"> los </w:t>
-      </w:r>
-      <w:r>
-        <w:t xml:space="preserve">siguientes </w:t>
-      </w:r>
-      <w:r>
-        <w:t>Juzgados:</w:t>
-      </w:r>
-      <w:r>
-        <w:rPr>
-          <w:b/>
-        </w:rPr>
-        <w:t xml:space="preserve"> A) </w:t>
-      </w:r>
-      <w:r>
-        <w:t>Juzgado de Paz Letrado de</w:t>
-      </w:r>
-      <w:r>
-        <w:t>l departamento</w:t>
-      </w:r>
-      <w:r>
-        <w:t xml:space="preserve"> de Lima</w:t>
-      </w:r>
-      <w:r>
-        <w:t>, que comprende todas sus Cortes Superiores</w:t>
-      </w:r>
-      <w:r>
-        <w:t>, incluido</w:t>
-      </w:r>
-      <w:r>
-        <w:t xml:space="preserve"> Lima Sur, Lima Este, Lima Norte y Cañete.</w:t>
-      </w:r>
-      <w:r>
-        <w:rPr>
-          <w:b/>
-        </w:rPr>
-        <w:t xml:space="preserve"> B) </w:t>
-      </w:r>
-      <w:r>
-        <w:t xml:space="preserve">Juzgado de Paz Letrado de San Martin de Pangoa - Satipo - Junín. </w:t>
-      </w:r>
-      <w:r>
-        <w:rPr>
-          <w:b/>
-        </w:rPr>
-        <w:t xml:space="preserve"> C) </w:t>
-      </w:r>
-      <w:r>
-        <w:t xml:space="preserve">Juzgado de Paz Letrado de Perene - Chanchamayo - Junín. </w:t>
-      </w:r>
-      <w:r>
-        <w:rPr>
-          <w:b/>
-        </w:rPr>
-        <w:t xml:space="preserve"> D) </w:t>
-      </w:r>
-      <w:r>
-        <w:t xml:space="preserve">Juzgado de Paz Letrado de Tarma - Junín. </w:t>
-      </w:r>
-      <w:r>
-        <w:rPr>
-          <w:b/>
-        </w:rPr>
-        <w:t xml:space="preserve"> E) </w:t>
-      </w:r>
-      <w:r>
-        <w:t xml:space="preserve">Los Juzgados de Paz </w:t>
-      </w:r>
-      <w:r>
-        <w:t xml:space="preserve">Letrados </w:t>
-      </w:r>
-      <w:r>
-        <w:t>de</w:t>
-      </w:r>
-      <w:r>
-        <w:t>l departamento de Junín, que comprenda todas sus Cortes Superiores.</w:t>
-      </w:r>
-    </w:p>
-    <w:p>
-      <w:pPr>
-        <w:pStyle w:val="ParrafopStyle"/>
-      </w:pPr>
-      <w:r>
-        <w:rPr>
-          <w:b/>
-          <w:u w:val="single"/>
-        </w:rPr>
-        <w:t xml:space="preserve">CLAUSULA NOVENA: </w:t>
-      </w:r>
-      <w:r>
-        <w:rPr>
-          <w:b/>
-        </w:rPr>
-        <w:t xml:space="preserve"> DOMICILIO DEL DEUDOR</w:t>
-      </w:r>
-    </w:p>
-    <w:p>
-      <w:pPr>
-        <w:pStyle w:val="ParrafopStyle"/>
-      </w:pPr>
-      <w:r>
-        <w:t>Por la presente TRANSACCION EXTRAJUDICIAL, el DEUDOR declara que tiene los siguientes domicilios:</w:t>
-      </w:r>
-    </w:p>
-    <w:p>
-      <w:pPr>
-        <w:pStyle w:val="ParrafopStyle"/>
-      </w:pPr>
-      <w:r>
-        <w:rPr>
-          <w:b/>
-        </w:rPr>
-        <w:t>-Domicilio Laboral:</w:t>
-      </w:r>
-      <w:r>
-        <w:t xml:space="preserve"> Calle Los Cibeles Nº 191 Urb. Villacampa, Distrito del Rímac, Provincia y Departamento de Lima</w:t>
-      </w:r>
-    </w:p>
-    <w:p>
-      <w:pPr>
-        <w:pStyle w:val="ParrafopStyle"/>
-      </w:pPr>
-      <w:r>
-        <w:rPr>
-          <w:b/>
-        </w:rPr>
-        <w:t>-Domicilio Real:</w:t>
-      </w:r>
-      <w:r>
-        <w:t xml:space="preserve"> </w:t>
-      </w:r>
-      <w:r>
-        <w:t>${</w:t>
-      </w:r>
-      <w:proofErr w:type="spellStart"/>
-      <w:r>
-        <w:t>direccion</w:t>
-      </w:r>
-      <w:proofErr w:type="spellEnd"/>
-      <w:r>
-        <w:t xml:space="preserve">}, </w:t>
-      </w:r>
-    </w:p>
-    <w:p>
-      <w:pPr>
-        <w:pStyle w:val="ParrafopStyle"/>
-        <w:rPr>
-          <w:b/>
-        </w:rPr>
-      </w:pPr>
-      <w:r>
-        <w:rPr>
-          <w:b/>
-        </w:rPr>
-        <w:t>-Domicilio Procesal:</w:t>
-      </w:r>
-      <w:r>
-        <w:t xml:space="preserve"> Casilla Electrónica del Poder Judicial (SINOE) Nro. </w:t>
+        <w:t xml:space="preserve">Si hubiera proceso señalo </w:t>
+      </w:r>
+      <w:r>
+        <w:t xml:space="preserve">Casilla Electrónica del Poder Judicial (SINOE) Nro. </w:t>
       </w:r>
       <w:r>
         <w:rPr>
@@ -1772,6 +1887,22 @@
       <w:pPr>
         <w:pStyle w:val="ParrafopStyle"/>
       </w:pPr>
+    </w:p>
+    <w:p>
+      <w:pPr>
+        <w:pStyle w:val="ParrafopStyle"/>
+      </w:pPr>
+      <w:r>
+        <w:t>En señal de absoluta conformidad con el contenido de este documento, las partes suscriben el presente documento en la ciudad de ${lugar}, ${</w:t>
+      </w:r>
+      <w:proofErr w:type="spellStart"/>
+      <w:r>
+        <w:t>fecha_letras</w:t>
+      </w:r>
+      <w:proofErr w:type="spellEnd"/>
+      <w:r>
+        <w:t>}.</w:t>
+      </w:r>
     </w:p>
     <w:p/>
     <w:tbl>
@@ -2230,7 +2361,10 @@
         <w:t xml:space="preserve">en su condición de </w:t>
       </w:r>
       <w:r>
-        <w:t xml:space="preserve">${cargo} </w:t>
+        <w:t>PNP</w:t>
+      </w:r>
+      <w:r>
+        <w:t xml:space="preserve"> </w:t>
       </w:r>
       <w:r>
         <w:t xml:space="preserve">con </w:t>
@@ -2291,54 +2425,76 @@
         <w:t>,</w:t>
       </w:r>
       <w:r>
-        <w:t xml:space="preserve"> con domicilio real para estos efectos en Jr. 22 de Octubre s/n Multiservicios ANGIE Ref. al Costado de la Municipalidad</w:t>
-      </w:r>
-      <w:r>
-        <w:t xml:space="preserve"> Perene</w:t>
-      </w:r>
-      <w:r>
-        <w:t xml:space="preserve">, Distrito Perene, Provincia de </w:t>
-      </w:r>
-      <w:proofErr w:type="spellStart"/>
-      <w:r>
-        <w:t>Chanchamayo</w:t>
-      </w:r>
-      <w:proofErr w:type="spellEnd"/>
-      <w:r>
-        <w:t xml:space="preserve">, Departamento </w:t>
-      </w:r>
-      <w:proofErr w:type="spellStart"/>
-      <w:r>
-        <w:t>Junin</w:t>
-      </w:r>
-      <w:proofErr w:type="spellEnd"/>
+        <w:t xml:space="preserve"> con domicilio real para estos efectos en </w:t>
+      </w:r>
+      <w:r>
+        <w:t>${</w:t>
+      </w:r>
+      <w:r>
+        <w:t>cooperativa_direccion_</w:t>
+      </w:r>
+      <w:r>
+        <w:t>2</w:t>
+      </w:r>
+      <w:bookmarkStart w:id="0" w:name="_GoBack"/>
+      <w:bookmarkEnd w:id="0"/>
+      <w:r>
+        <w:t>}</w:t>
+      </w:r>
+      <w:r>
+        <w:t xml:space="preserve">, </w:t>
+      </w:r>
+      <w:r>
+        <w:t xml:space="preserve">con Casilla Electrónica del Poder Judicial (SINOE) Nro. </w:t>
+      </w:r>
+      <w:r>
+        <w:rPr>
+          <w:b/>
+        </w:rPr>
+        <w:t>${casilla}</w:t>
+      </w:r>
+      <w:r>
+        <w:rPr>
+          <w:b/>
+        </w:rPr>
+        <w:t>,</w:t>
+      </w:r>
       <w:r>
         <w:t xml:space="preserve"> </w:t>
       </w:r>
       <w:r>
+        <w:t xml:space="preserve">correo electrónico </w:t>
+      </w:r>
+      <w:r>
+        <w:rPr>
+          <w:b/>
+        </w:rPr>
+        <w:t>${email}</w:t>
+      </w:r>
+      <w:r>
+        <w:t xml:space="preserve">, y/o WhatsApp Nro. Celular: </w:t>
+      </w:r>
+      <w:r>
+        <w:rPr>
+          <w:b/>
+        </w:rPr>
         <w:t>${</w:t>
       </w:r>
       <w:proofErr w:type="spellStart"/>
       <w:r>
-        <w:t>dirección_cliente</w:t>
-      </w:r>
-      <w:proofErr w:type="spellEnd"/>
-      <w:r>
+        <w:rPr>
+          <w:b/>
+        </w:rPr>
+        <w:t>whatsapp</w:t>
+      </w:r>
+      <w:proofErr w:type="spellEnd"/>
+      <w:r>
+        <w:rPr>
+          <w:b/>
+        </w:rPr>
         <w:t>}</w:t>
       </w:r>
       <w:r>
-        <w:t xml:space="preserve">, </w:t>
-      </w:r>
-      <w:r>
-        <w:t xml:space="preserve">con Casilla Electrónica del Poder Judicial (SINOE) Nro. </w:t>
-      </w:r>
-      <w:r>
-        <w:rPr>
-          <w:b/>
-        </w:rPr>
-        <w:t>${casilla}</w:t>
-      </w:r>
-      <w:r>
         <w:t>,</w:t>
       </w:r>
       <w:r>
@@ -2451,7 +2607,21 @@
           <w:b/>
           <w:u w:val="single"/>
         </w:rPr>
-        <w:t>CLAUSULA SEGUNDO:</w:t>
+        <w:t>CLAUSULA SEGUND</w:t>
+      </w:r>
+      <w:r>
+        <w:rPr>
+          <w:b/>
+          <w:u w:val="single"/>
+        </w:rPr>
+        <w:t>A</w:t>
+      </w:r>
+      <w:r>
+        <w:rPr>
+          <w:b/>
+          <w:u w:val="single"/>
+        </w:rPr>
+        <w:t>:</w:t>
       </w:r>
       <w:r>
         <w:rPr>
@@ -2479,7 +2649,10 @@
         <w:t>}</w:t>
       </w:r>
       <w:r>
-        <w:t>, referido en la cláusula anterior.</w:t>
+        <w:t>, referido en la cláusul</w:t>
+      </w:r>
+      <w:r>
+        <w:t>a anterior, de conformidad por el Artículo 1303 del Código Civil.</w:t>
       </w:r>
     </w:p>
     <w:p>
@@ -2491,7 +2664,21 @@
           <w:b/>
           <w:u w:val="single"/>
         </w:rPr>
-        <w:t>CLAUSULA TERCERO:</w:t>
+        <w:t>CLAUSULA TERCER</w:t>
+      </w:r>
+      <w:r>
+        <w:rPr>
+          <w:b/>
+          <w:u w:val="single"/>
+        </w:rPr>
+        <w:t>A</w:t>
+      </w:r>
+      <w:r>
+        <w:rPr>
+          <w:b/>
+          <w:u w:val="single"/>
+        </w:rPr>
+        <w:t>:</w:t>
       </w:r>
       <w:r>
         <w:rPr>
@@ -2514,7 +2701,19 @@
         <w:rPr>
           <w:b/>
         </w:rPr>
-        <w:t>S/.  ${</w:t>
+        <w:t>S/.</w:t>
+      </w:r>
+      <w:r>
+        <w:rPr>
+          <w:b/>
+        </w:rPr>
+        <w:t xml:space="preserve"> </w:t>
+      </w:r>
+      <w:r>
+        <w:rPr>
+          <w:b/>
+        </w:rPr>
+        <w:t>${</w:t>
       </w:r>
       <w:proofErr w:type="spellStart"/>
       <w:r>
@@ -2902,23 +3101,7 @@
       </w:r>
       <w:bookmarkStart w:id="1" w:name="_Hlk14866996"/>
       <w:r>
-        <w:fldChar w:fldCharType="begin"/>
-      </w:r>
-      <w:r>
-        <w:instrText xml:space="preserve"> HYPERLINK "mailto:abogado_alvis@hotmail.com" </w:instrText>
-      </w:r>
-      <w:r>
-        <w:fldChar w:fldCharType="separate"/>
-      </w:r>
-      <w:r>
-        <w:rPr>
-          <w:rStyle w:val="Hipervnculo"/>
-          <w:color w:val="auto"/>
-        </w:rPr>
-        <w:t>abogado_alvis@hotmail.com</w:t>
-      </w:r>
-      <w:r>
-        <w:fldChar w:fldCharType="end"/>
+        <w:t>coopsm_alvis@hotmail.com</w:t>
       </w:r>
       <w:bookmarkEnd w:id="1"/>
       <w:r>
@@ -2934,10 +3117,10 @@
         <w:t xml:space="preserve"> </w:t>
       </w:r>
       <w:r>
-        <w:t>964990008</w:t>
-      </w:r>
-      <w:r>
-        <w:t xml:space="preserve"> del ACREEDOR.</w:t>
+        <w:t xml:space="preserve">998888506 </w:t>
+      </w:r>
+      <w:r>
+        <w:t>del ACREEDOR.</w:t>
       </w:r>
     </w:p>
     <w:p>
@@ -3214,8 +3397,34 @@
         <w:pStyle w:val="ParrafopStyle"/>
       </w:pPr>
       <w:r>
+        <w:t xml:space="preserve">En el caso que en el transcurso de la vigencia de este TRANSACCIÓN EXTRAJUDICIAL el DEUDOR pase a la situación de retiro, en cualesquiera de sus modalidades, éste </w:t>
+      </w:r>
+      <w:r>
+        <w:rPr>
+          <w:b/>
+        </w:rPr>
+        <w:t>AUTORIZA</w:t>
+      </w:r>
+      <w:r>
+        <w:t xml:space="preserve"> de manera expresa y voluntaria que se le descuente en una </w:t>
+      </w:r>
+      <w:r>
         <w:lastRenderedPageBreak/>
-        <w:t xml:space="preserve">En el caso que en el transcurso de la vigencia de este TRANSACCIÓN EXTRAJUDICIAL el DEUDOR pase a la situación de retiro, en cualesquiera de sus modalidades, éste </w:t>
+        <w:t xml:space="preserve">sola armada el monto total de la deuda y/o saldo, señalada en la cláusula primera de la presente TRANSACCIÓN EXTRAJUDICIAL, a favor del </w:t>
+      </w:r>
+      <w:r>
+        <w:rPr>
+          <w:b/>
+        </w:rPr>
+        <w:t>ACREEDOR;</w:t>
+      </w:r>
+    </w:p>
+    <w:p>
+      <w:pPr>
+        <w:pStyle w:val="ParrafopStyle"/>
+      </w:pPr>
+      <w:r>
+        <w:t xml:space="preserve">Asimismo, para dicho fin </w:t>
       </w:r>
       <w:r>
         <w:rPr>
@@ -3224,29 +3433,6 @@
         <w:t>AUTORIZA</w:t>
       </w:r>
       <w:r>
-        <w:t xml:space="preserve"> de manera expresa y voluntaria que se le descuente en una sola armada el monto total de la deuda y/o saldo, señalada en la cláusula primera de la presente TRANSACCIÓN EXTRAJUDICIAL, a favor del </w:t>
-      </w:r>
-      <w:r>
-        <w:rPr>
-          <w:b/>
-        </w:rPr>
-        <w:t>ACREEDOR;</w:t>
-      </w:r>
-    </w:p>
-    <w:p>
-      <w:pPr>
-        <w:pStyle w:val="ParrafopStyle"/>
-      </w:pPr>
-      <w:r>
-        <w:t xml:space="preserve">Asimismo, para dicho fin </w:t>
-      </w:r>
-      <w:r>
-        <w:rPr>
-          <w:b/>
-        </w:rPr>
-        <w:t>AUTORIZA</w:t>
-      </w:r>
-      <w:r>
         <w:t xml:space="preserve"> el descuento Vía Judicial Por Planilla de Haberes  (caso de moras se entiende el señalado líneas arriba), y Descuento de Otros Beneficios, del Fondo de Seguro de Retiro de Oficiales FOSERSOE) o del Fondo de Seguro de Retiro de Suboficiales y Especialistas (FOSERSOE) y por Compensación de Tiempo de Servicios (CTS), según corresponda, descuento </w:t>
       </w:r>
       <w:r>
@@ -3318,16 +3504,40 @@
         <w:t xml:space="preserve"> RENUNCIA </w:t>
       </w:r>
       <w:r>
-        <w:t>a la jurisdicción de su domicilio sometiéndose voluntariamente a la Jurisdicción y Competencia de los siguientes Juzgados:</w:t>
-      </w:r>
-      <w:r>
-        <w:rPr>
-          <w:b/>
-        </w:rPr>
-        <w:t xml:space="preserve"> A) </w:t>
-      </w:r>
-      <w:r>
-        <w:t>Juzgado de Paz Letrado del departamento de Lima, que comprende todas sus Cortes Superiores, incluido Lima Sur, Lima Este, Lima Norte y Cañete.</w:t>
+        <w:t>a la jurisdicción de su domicilio sometiéndose voluntariamente a</w:t>
+      </w:r>
+      <w:r>
+        <w:t>nte</w:t>
+      </w:r>
+      <w:r>
+        <w:t xml:space="preserve"> la Jurisdicción y Competencia de los siguientes Juzgados:</w:t>
+      </w:r>
+      <w:r>
+        <w:rPr>
+          <w:b/>
+        </w:rPr>
+        <w:t xml:space="preserve"> A)</w:t>
+      </w:r>
+      <w:r>
+        <w:t xml:space="preserve"> Los </w:t>
+      </w:r>
+      <w:r>
+        <w:t xml:space="preserve">Juzgados de Paz Letrado </w:t>
+      </w:r>
+      <w:r>
+        <w:t>de Lima</w:t>
+      </w:r>
+      <w:r>
+        <w:t xml:space="preserve"> Metropolitana (</w:t>
+      </w:r>
+      <w:r>
+        <w:t xml:space="preserve">que comprende todas sus Cortes Superiores, incluido Lima Sur, Lima </w:t>
+      </w:r>
+      <w:r>
+        <w:t>Centro y Callao)</w:t>
+      </w:r>
+      <w:r>
+        <w:t>.</w:t>
       </w:r>
       <w:r>
         <w:rPr>
@@ -3336,7 +3546,23 @@
         <w:t xml:space="preserve"> B) </w:t>
       </w:r>
       <w:r>
-        <w:t xml:space="preserve">Juzgado de Paz Letrado de San Martin de Pangoa - Satipo - Junín. </w:t>
+        <w:t xml:space="preserve">Juzgado de Paz Letrado de San Martin de </w:t>
+      </w:r>
+      <w:proofErr w:type="spellStart"/>
+      <w:r>
+        <w:t>Pangoa</w:t>
+      </w:r>
+      <w:proofErr w:type="spellEnd"/>
+      <w:r>
+        <w:t xml:space="preserve"> - </w:t>
+      </w:r>
+      <w:proofErr w:type="spellStart"/>
+      <w:r>
+        <w:t>Satipo</w:t>
+      </w:r>
+      <w:proofErr w:type="spellEnd"/>
+      <w:r>
+        <w:t xml:space="preserve"> - Junín. </w:t>
       </w:r>
       <w:r>
         <w:rPr>
@@ -3345,7 +3571,15 @@
         <w:t xml:space="preserve"> C) </w:t>
       </w:r>
       <w:r>
-        <w:t xml:space="preserve">Juzgado de Paz Letrado de Perene - Chanchamayo - Junín. </w:t>
+        <w:t xml:space="preserve">Juzgado de Paz Letrado de Perene - </w:t>
+      </w:r>
+      <w:proofErr w:type="spellStart"/>
+      <w:r>
+        <w:t>Chanchamayo</w:t>
+      </w:r>
+      <w:proofErr w:type="spellEnd"/>
+      <w:r>
+        <w:t xml:space="preserve"> - Junín. </w:t>
       </w:r>
       <w:r>
         <w:rPr>
@@ -3451,7 +3685,13 @@
         <w:t>-Domicilio Procesal:</w:t>
       </w:r>
       <w:r>
-        <w:t xml:space="preserve"> Casilla Electrónica del Poder Judicial (SINOE) Nro. </w:t>
+        <w:t xml:space="preserve"> </w:t>
+      </w:r>
+      <w:r>
+        <w:t xml:space="preserve">Si hubiera proceso señalo </w:t>
+      </w:r>
+      <w:r>
+        <w:t xml:space="preserve">Casilla Electrónica del Poder Judicial (SINOE) Nro. </w:t>
       </w:r>
       <w:r>
         <w:rPr>
@@ -3607,6 +3847,22 @@
       <w:pPr>
         <w:pStyle w:val="ParrafopStyle"/>
       </w:pPr>
+    </w:p>
+    <w:p>
+      <w:pPr>
+        <w:pStyle w:val="ParrafopStyle"/>
+      </w:pPr>
+      <w:r>
+        <w:t>En señal de absoluta conformidad con el contenido de este documento, las partes suscriben el presente documento en la ciudad de ${lugar}, ${</w:t>
+      </w:r>
+      <w:proofErr w:type="spellStart"/>
+      <w:r>
+        <w:t>fecha_letras</w:t>
+      </w:r>
+      <w:proofErr w:type="spellEnd"/>
+      <w:r>
+        <w:t>}.</w:t>
+      </w:r>
     </w:p>
     <w:p>
       <w:pPr>
@@ -4013,7 +4269,7 @@
         <w:t xml:space="preserve">en su condición de </w:t>
       </w:r>
       <w:r>
-        <w:t xml:space="preserve">${cargo} </w:t>
+        <w:t xml:space="preserve">PNP </w:t>
       </w:r>
       <w:r>
         <w:t xml:space="preserve">con </w:t>
@@ -4074,52 +4330,143 @@
         <w:t>,</w:t>
       </w:r>
       <w:r>
-        <w:t xml:space="preserve"> con domicilio real para estos efectos en la Av. </w:t>
-      </w:r>
-      <w:proofErr w:type="spellStart"/>
-      <w:r>
-        <w:t>Vienrich</w:t>
-      </w:r>
-      <w:proofErr w:type="spellEnd"/>
-      <w:r>
-        <w:t xml:space="preserve"> Nro. 271, Distrito de Tarma, Provincia de Tarma, Departamento </w:t>
-      </w:r>
-      <w:proofErr w:type="spellStart"/>
-      <w:r>
-        <w:t>Junin</w:t>
-      </w:r>
-      <w:proofErr w:type="spellEnd"/>
+        <w:t xml:space="preserve"> con domicilio real para estos efectos en la </w:t>
+      </w:r>
+      <w:r>
+        <w:t>${</w:t>
+      </w:r>
+      <w:r>
+        <w:t>cooperativa_direccion_1</w:t>
+      </w:r>
+      <w:r>
+        <w:t>}</w:t>
+      </w:r>
+      <w:r>
+        <w:t xml:space="preserve">, </w:t>
+      </w:r>
+      <w:r>
+        <w:t>con Casilla Electrónica del Poder Judicial (SINOE) Nro.:</w:t>
+      </w:r>
+      <w:r>
+        <w:rPr>
+          <w:b/>
+        </w:rPr>
+        <w:t xml:space="preserve"> ${casilla}</w:t>
+      </w:r>
+      <w:r>
+        <w:rPr>
+          <w:b/>
+        </w:rPr>
+        <w:t>,</w:t>
+      </w:r>
       <w:r>
         <w:t xml:space="preserve"> </w:t>
       </w:r>
       <w:r>
-        <w:t xml:space="preserve"> ${</w:t>
-      </w:r>
-      <w:proofErr w:type="spellStart"/>
-      <w:r>
-        <w:t>dirección_cliente</w:t>
+        <w:t xml:space="preserve">correo electrónico </w:t>
+      </w:r>
+      <w:r>
+        <w:rPr>
+          <w:b/>
+        </w:rPr>
+        <w:t>${email}</w:t>
+      </w:r>
+      <w:r>
+        <w:t xml:space="preserve">, y/o WhatsApp Nro. Celular: </w:t>
+      </w:r>
+      <w:r>
+        <w:rPr>
+          <w:b/>
+        </w:rPr>
+        <w:t>${whatsapp}</w:t>
+      </w:r>
+      <w:r>
+        <w:t>,</w:t>
+      </w:r>
+      <w:r>
+        <w:t xml:space="preserve"> en su calidad de DEUDOR conforme lo establece el artículo 35º del Código Civil de conformidad por el Art.163 del C.P.C; bajo los términos y condiciones siguientes:</w:t>
+      </w:r>
+    </w:p>
+    <w:p>
+      <w:pPr>
+        <w:pStyle w:val="ParrafopStyle"/>
+      </w:pPr>
+      <w:r>
+        <w:rPr>
+          <w:b/>
+          <w:u w:val="single"/>
+        </w:rPr>
+        <w:t>CLAUSULA PRIMERA:</w:t>
+      </w:r>
+      <w:r>
+        <w:rPr>
+          <w:b/>
+        </w:rPr>
+        <w:t xml:space="preserve"> ANTECEDENTES</w:t>
+      </w:r>
+    </w:p>
+    <w:p>
+      <w:pPr>
+        <w:pStyle w:val="ParrafopStyle"/>
+      </w:pPr>
+      <w:r>
+        <w:t>Con fecha ${</w:t>
+      </w:r>
+      <w:proofErr w:type="spellStart"/>
+      <w:r>
+        <w:t>fecha_anterior</w:t>
+      </w:r>
+      <w:proofErr w:type="spellEnd"/>
+      <w:r>
+        <w:t xml:space="preserve">} el ACREEDOR y el DEUDOR suscribieron un Contrato de Mutuo </w:t>
+      </w:r>
+      <w:r>
+        <w:t xml:space="preserve">por </w:t>
+      </w:r>
+      <w:r>
+        <w:t>${</w:t>
+      </w:r>
+      <w:proofErr w:type="spellStart"/>
+      <w:r>
+        <w:t>tipo_transaccion</w:t>
       </w:r>
       <w:proofErr w:type="spellEnd"/>
       <w:r>
         <w:t>}</w:t>
       </w:r>
       <w:r>
-        <w:t xml:space="preserve">, </w:t>
-      </w:r>
-      <w:r>
-        <w:t>con Casilla Electrónica del Poder Judicial (SINOE) Nro.:</w:t>
-      </w:r>
-      <w:r>
-        <w:rPr>
-          <w:b/>
-        </w:rPr>
-        <w:t xml:space="preserve"> ${casilla}</w:t>
-      </w:r>
-      <w:r>
-        <w:t>,</w:t>
-      </w:r>
-      <w:r>
-        <w:t xml:space="preserve"> en su calidad de DEUDOR conforme lo establece el artículo 35º del Código Civil de conformidad por el Art.163 del C.P.C; bajo los términos y condiciones siguientes:</w:t>
+        <w:t xml:space="preserve"> </w:t>
+      </w:r>
+      <w:r>
+        <w:t>hasta por la suma de S/.  ${</w:t>
+      </w:r>
+      <w:proofErr w:type="spellStart"/>
+      <w:r>
+        <w:t>monto_total</w:t>
+      </w:r>
+      <w:proofErr w:type="spellEnd"/>
+      <w:r>
+        <w:t>} (${</w:t>
+      </w:r>
+      <w:proofErr w:type="spellStart"/>
+      <w:r>
+        <w:t>monto_total_letras</w:t>
+      </w:r>
+      <w:proofErr w:type="spellEnd"/>
+      <w:r>
+        <w:t>}),</w:t>
+      </w:r>
+      <w:r>
+        <w:t xml:space="preserve"> dicha suma de dinero fue entregada en dicho acto por el ACREEDOR al DEUDOR sin más constancia ni recibo que las firmas puestas en aquel contrato. Asimismo, el DEUDOR se comprometió depositar mensualmente según cronograma de pago a la cuenta Banco de La Nación Nro. </w:t>
+      </w:r>
+      <w:r>
+        <w:rPr>
+          <w:b/>
+        </w:rPr>
+        <w:t>04091316019</w:t>
+      </w:r>
+      <w:r>
+        <w:t>. Siendo obligación del DEUDOR realizar el depósito en la fecha convenida e informar al ACREEDOR de dicho depósito.</w:t>
       </w:r>
     </w:p>
     <w:p>
@@ -4131,21 +4478,38 @@
           <w:b/>
           <w:u w:val="single"/>
         </w:rPr>
-        <w:t>CLAUSULA PRIMERA:</w:t>
-      </w:r>
-      <w:r>
-        <w:rPr>
-          <w:b/>
-        </w:rPr>
-        <w:t xml:space="preserve"> ANTECEDENTES</w:t>
-      </w:r>
-    </w:p>
-    <w:p>
-      <w:pPr>
-        <w:pStyle w:val="ParrafopStyle"/>
-      </w:pPr>
-      <w:r>
-        <w:t>Con fecha ${</w:t>
+        <w:t>CLAUSULA SEGUND</w:t>
+      </w:r>
+      <w:r>
+        <w:rPr>
+          <w:b/>
+          <w:u w:val="single"/>
+        </w:rPr>
+        <w:t>A</w:t>
+      </w:r>
+      <w:r>
+        <w:rPr>
+          <w:b/>
+          <w:u w:val="single"/>
+        </w:rPr>
+        <w:t>:</w:t>
+      </w:r>
+      <w:r>
+        <w:rPr>
+          <w:b/>
+        </w:rPr>
+        <w:t xml:space="preserve"> OBJETO DE LA TRANSACCIÓN</w:t>
+      </w:r>
+    </w:p>
+    <w:p>
+      <w:pPr>
+        <w:pStyle w:val="ParrafopStyle"/>
+      </w:pPr>
+      <w:r>
+        <w:t xml:space="preserve">El objeto de la presente transacción extrajudicial es dar solución pacífica y de buena fe a la deuda que el DEUDOR mantiene con el ACREEDOR, en relación con el contrato de mutuo de fecha con fecha </w:t>
+      </w:r>
+      <w:r>
+        <w:t>${</w:t>
       </w:r>
       <w:proofErr w:type="spellStart"/>
       <w:r>
@@ -4153,124 +4517,71 @@
       </w:r>
       <w:proofErr w:type="spellEnd"/>
       <w:r>
-        <w:t xml:space="preserve">} el ACREEDOR y el DEUDOR suscribieron un Contrato de Mutuo </w:t>
-      </w:r>
-      <w:r>
-        <w:t xml:space="preserve">por </w:t>
-      </w:r>
-      <w:r>
-        <w:t>${</w:t>
-      </w:r>
-      <w:proofErr w:type="spellStart"/>
-      <w:r>
-        <w:t>tipo_transaccion</w:t>
-      </w:r>
-      <w:proofErr w:type="spellEnd"/>
-      <w:r>
         <w:t>}</w:t>
       </w:r>
       <w:r>
+        <w:t>, r</w:t>
+      </w:r>
+      <w:r>
+        <w:t>eferido en la cláusula anterior</w:t>
+      </w:r>
+      <w:r>
+        <w:t>, de conformidad por el Artículo 1303 del Código Civil</w:t>
+      </w:r>
+      <w:r>
+        <w:t>.</w:t>
+      </w:r>
+    </w:p>
+    <w:p>
+      <w:pPr>
+        <w:pStyle w:val="ParrafopStyle"/>
+      </w:pPr>
+      <w:r>
+        <w:rPr>
+          <w:b/>
+          <w:u w:val="single"/>
+        </w:rPr>
+        <w:t>CLAUSULA TERCER</w:t>
+      </w:r>
+      <w:r>
+        <w:rPr>
+          <w:b/>
+          <w:u w:val="single"/>
+        </w:rPr>
+        <w:t>A</w:t>
+      </w:r>
+      <w:r>
+        <w:rPr>
+          <w:b/>
+          <w:u w:val="single"/>
+        </w:rPr>
+        <w:t>:</w:t>
+      </w:r>
+      <w:r>
+        <w:rPr>
+          <w:b/>
+        </w:rPr>
+        <w:t xml:space="preserve"> CONCESIONES RECIPROCAS</w:t>
+      </w:r>
+    </w:p>
+    <w:p>
+      <w:pPr>
+        <w:pStyle w:val="ParrafopStyle"/>
+        <w:rPr>
+          <w:lang w:val="es-MX"/>
+        </w:rPr>
+      </w:pPr>
+      <w:r>
+        <w:t xml:space="preserve">En lo que se refiere a las concesiones reciprocas, que ambas partes, en armonía con lo previsto por los artículos 1302 y 1312 del Código Civil, dejan expresa constancia de sus renuncias a todas las acciones que recíprocamente tuvieran o pudieran tener una contra la otra con respecto al objeto de controversia entre las partes por lo que la transacción tiene valor de cosa juzgada. El DEUDOR por la presente TRANSACCIÓN EXTRAJUDICIAL reconoce adeudar la suma de </w:t>
+      </w:r>
+      <w:r>
+        <w:rPr>
+          <w:b/>
+        </w:rPr>
+        <w:t>S/.</w:t>
+      </w:r>
+      <w:r>
         <w:t xml:space="preserve"> </w:t>
-      </w:r>
-      <w:r>
-        <w:t>hasta por la suma de S/.  ${</w:t>
-      </w:r>
-      <w:proofErr w:type="spellStart"/>
-      <w:r>
-        <w:t>monto_total</w:t>
-      </w:r>
-      <w:proofErr w:type="spellEnd"/>
-      <w:r>
-        <w:t>} (${</w:t>
-      </w:r>
-      <w:proofErr w:type="spellStart"/>
-      <w:r>
-        <w:t>monto_total_letras</w:t>
-      </w:r>
-      <w:proofErr w:type="spellEnd"/>
-      <w:r>
-        <w:t>}),</w:t>
-      </w:r>
-      <w:r>
-        <w:t xml:space="preserve"> dicha suma de dinero fue entregada en dicho acto por el ACREEDOR al DEUDOR sin más constancia ni recibo que las firmas puestas en aquel contrato. Asimismo, el DEUDOR se comprometió depositar mensualmente según cronograma de pago a la cuenta Banco de La Nación Nro. </w:t>
-      </w:r>
-      <w:r>
-        <w:rPr>
-          <w:b/>
-        </w:rPr>
-        <w:t>04091316019</w:t>
-      </w:r>
-      <w:r>
-        <w:t>. Siendo obligación del DEUDOR realizar el depósito en la fecha convenida e informar al ACREEDOR de dicho depósito.</w:t>
-      </w:r>
-    </w:p>
-    <w:p>
-      <w:pPr>
-        <w:pStyle w:val="ParrafopStyle"/>
-      </w:pPr>
-      <w:r>
-        <w:rPr>
-          <w:b/>
-          <w:u w:val="single"/>
-        </w:rPr>
-        <w:t>CLAUSULA SEGUNDO:</w:t>
-      </w:r>
-      <w:r>
-        <w:rPr>
-          <w:b/>
-        </w:rPr>
-        <w:t xml:space="preserve"> OBJETO DE LA TRANSACCIÓN</w:t>
-      </w:r>
-    </w:p>
-    <w:p>
-      <w:pPr>
-        <w:pStyle w:val="ParrafopStyle"/>
-      </w:pPr>
-      <w:r>
-        <w:t xml:space="preserve">El objeto de la presente transacción extrajudicial es dar solución pacífica y de buena fe a la deuda que el DEUDOR mantiene con el ACREEDOR, en relación con el contrato de mutuo de fecha con fecha </w:t>
-      </w:r>
-      <w:r>
-        <w:t>${</w:t>
-      </w:r>
-      <w:proofErr w:type="spellStart"/>
-      <w:r>
-        <w:t>fecha_anterior</w:t>
-      </w:r>
-      <w:proofErr w:type="spellEnd"/>
-      <w:r>
-        <w:t>}</w:t>
-      </w:r>
-      <w:r>
-        <w:t>, referido en la cláusula anterior.</w:t>
-      </w:r>
-    </w:p>
-    <w:p>
-      <w:pPr>
-        <w:pStyle w:val="ParrafopStyle"/>
-      </w:pPr>
-      <w:r>
-        <w:rPr>
-          <w:b/>
-          <w:u w:val="single"/>
-        </w:rPr>
-        <w:t>CLAUSULA TERCERO:</w:t>
-      </w:r>
-      <w:r>
-        <w:rPr>
-          <w:b/>
-        </w:rPr>
-        <w:t xml:space="preserve"> CONCESIONES RECIPROCAS</w:t>
-      </w:r>
-    </w:p>
-    <w:p>
-      <w:pPr>
-        <w:pStyle w:val="ParrafopStyle"/>
-        <w:rPr>
-          <w:lang w:val="es-MX"/>
-        </w:rPr>
-      </w:pPr>
-      <w:r>
-        <w:t xml:space="preserve">En lo que se refiere a las concesiones reciprocas, que ambas partes, en armonía con lo previsto por los artículos 1302 y 1312 del Código Civil, dejan expresa constancia de sus renuncias a todas las acciones que recíprocamente tuvieran o pudieran tener una contra la otra con respecto al objeto de controversia entre las partes por lo que la transacción tiene valor de cosa juzgada. El DEUDOR por la presente TRANSACCIÓN EXTRAJUDICIAL reconoce adeudar la suma de </w:t>
       </w:r>
       <w:r>
         <w:rPr>
@@ -4623,15 +4934,9 @@
       <w:r>
         <w:t xml:space="preserve"> </w:t>
       </w:r>
-      <w:hyperlink r:id="rId6" w:history="1">
-        <w:r>
-          <w:rPr>
-            <w:rStyle w:val="Hipervnculo"/>
-            <w:color w:val="auto"/>
-          </w:rPr>
-          <w:t>abogado_alvis@hotmail.com</w:t>
-        </w:r>
-      </w:hyperlink>
+      <w:r>
+        <w:t>coopsm_alvis@hotmail.com</w:t>
+      </w:r>
       <w:r>
         <w:t xml:space="preserve"> o </w:t>
       </w:r>
@@ -4642,7 +4947,13 @@
         <w:t>WhatsApp</w:t>
       </w:r>
       <w:r>
-        <w:t xml:space="preserve"> 964990008 del ACREEDOR.</w:t>
+        <w:t xml:space="preserve"> </w:t>
+      </w:r>
+      <w:r>
+        <w:t xml:space="preserve">998888506 </w:t>
+      </w:r>
+      <w:r>
+        <w:t>del ACREEDOR.</w:t>
       </w:r>
     </w:p>
     <w:p>
@@ -4878,8 +5189,34 @@
         <w:pStyle w:val="ParrafopStyle"/>
       </w:pPr>
       <w:r>
+        <w:t xml:space="preserve">En el caso que en el transcurso de la vigencia de este TRANSACCIÓN EXTRAJUDICIAL el DEUDOR pase a la situación de retiro, en cualesquiera de sus modalidades, éste </w:t>
+      </w:r>
+      <w:r>
+        <w:rPr>
+          <w:b/>
+        </w:rPr>
+        <w:t>AUTORIZA</w:t>
+      </w:r>
+      <w:r>
+        <w:t xml:space="preserve"> de manera expresa y voluntaria que se le descuente en una </w:t>
+      </w:r>
+      <w:r>
         <w:lastRenderedPageBreak/>
-        <w:t xml:space="preserve">En el caso que en el transcurso de la vigencia de este TRANSACCIÓN EXTRAJUDICIAL el DEUDOR pase a la situación de retiro, en cualesquiera de sus modalidades, éste </w:t>
+        <w:t xml:space="preserve">sola armada el monto total de la deuda y/o saldo, señalada en la cláusula primera de la presente TRANSACCIÓN EXTRAJUDICIAL, a favor del </w:t>
+      </w:r>
+      <w:r>
+        <w:rPr>
+          <w:b/>
+        </w:rPr>
+        <w:t>ACREEDOR;</w:t>
+      </w:r>
+    </w:p>
+    <w:p>
+      <w:pPr>
+        <w:pStyle w:val="ParrafopStyle"/>
+      </w:pPr>
+      <w:r>
+        <w:t xml:space="preserve">Asimismo, para dicho fin </w:t>
       </w:r>
       <w:r>
         <w:rPr>
@@ -4888,29 +5225,6 @@
         <w:t>AUTORIZA</w:t>
       </w:r>
       <w:r>
-        <w:t xml:space="preserve"> de manera expresa y voluntaria que se le descuente en una sola armada el monto total de la deuda y/o saldo, señalada en la cláusula primera de la presente TRANSACCIÓN EXTRAJUDICIAL, a favor del </w:t>
-      </w:r>
-      <w:r>
-        <w:rPr>
-          <w:b/>
-        </w:rPr>
-        <w:t>ACREEDOR;</w:t>
-      </w:r>
-    </w:p>
-    <w:p>
-      <w:pPr>
-        <w:pStyle w:val="ParrafopStyle"/>
-      </w:pPr>
-      <w:r>
-        <w:t xml:space="preserve">Asimismo, para dicho fin </w:t>
-      </w:r>
-      <w:r>
-        <w:rPr>
-          <w:b/>
-        </w:rPr>
-        <w:t>AUTORIZA</w:t>
-      </w:r>
-      <w:r>
         <w:t xml:space="preserve"> el descuento Vía Judicial Por Planilla de Haberes  (caso de moras se entiende el señalado líneas arriba), y Descuento de Otros Beneficios, del Fondo de Seguro de Retiro de Oficiales FOSERSOE) o del Fondo de Seguro de Retiro de Suboficiales y Especialistas (FOSERSOE) y por Compensación de Tiempo de Servicios (CTS), según corresponda, descuento </w:t>
       </w:r>
       <w:r>
@@ -4946,88 +5260,31 @@
         <w:pStyle w:val="ParrafopStyle"/>
       </w:pPr>
       <w:r>
-        <w:t xml:space="preserve">El </w:t>
-      </w:r>
-      <w:r>
-        <w:rPr>
-          <w:b/>
-        </w:rPr>
-        <w:t xml:space="preserve">DEUDOR </w:t>
-      </w:r>
-      <w:r>
-        <w:t>en caso de</w:t>
-      </w:r>
-      <w:r>
-        <w:rPr>
-          <w:b/>
-        </w:rPr>
-        <w:t xml:space="preserve"> CONTROVERSIA </w:t>
-      </w:r>
-      <w:r>
-        <w:t>con el</w:t>
-      </w:r>
-      <w:r>
-        <w:rPr>
-          <w:b/>
-        </w:rPr>
-        <w:t xml:space="preserve"> ACREEDOR </w:t>
-      </w:r>
-      <w:r>
-        <w:t>respecto al incumplimientos de su compromiso de pago pactado en la presente transacción</w:t>
-      </w:r>
-      <w:r>
-        <w:rPr>
-          <w:b/>
-        </w:rPr>
-        <w:t xml:space="preserve"> RENUNCIA </w:t>
-      </w:r>
-      <w:r>
-        <w:t>a la jurisdicción de su domicilio sometiéndose voluntariamente a la Jurisdicción y Competencia de los siguientes Juzgados:</w:t>
-      </w:r>
-      <w:r>
-        <w:rPr>
-          <w:b/>
-        </w:rPr>
-        <w:t xml:space="preserve"> A) </w:t>
-      </w:r>
-      <w:r>
-        <w:t>Juzgado de Paz Letrado del departamento de Lima, que comprende todas sus Cortes Superiores, incluido Lima Sur, Lima Este, Lima Norte y Cañete.</w:t>
-      </w:r>
-      <w:r>
-        <w:rPr>
-          <w:b/>
-        </w:rPr>
-        <w:t xml:space="preserve"> B) </w:t>
-      </w:r>
-      <w:r>
-        <w:t xml:space="preserve">Juzgado de Paz Letrado de San Martin de Pangoa - Satipo - Junín. </w:t>
-      </w:r>
-      <w:r>
-        <w:rPr>
-          <w:b/>
-        </w:rPr>
-        <w:t xml:space="preserve"> C) </w:t>
-      </w:r>
-      <w:r>
-        <w:t xml:space="preserve">Juzgado de Paz Letrado de Perene - Chanchamayo - Junín. </w:t>
-      </w:r>
-      <w:r>
-        <w:rPr>
-          <w:b/>
-        </w:rPr>
-        <w:t xml:space="preserve"> D) </w:t>
-      </w:r>
-      <w:r>
-        <w:t xml:space="preserve">Juzgado de Paz Letrado de Tarma - Junín. </w:t>
-      </w:r>
-      <w:r>
-        <w:rPr>
-          <w:b/>
-        </w:rPr>
-        <w:t xml:space="preserve"> E) </w:t>
-      </w:r>
-      <w:r>
-        <w:t>Los Juzgados de Paz Letrados del departamento de Junín, que comprenda todas sus Cortes Superiores.</w:t>
+        <w:t xml:space="preserve">El DEUDOR en caso de CONTROVERSIA con el ACREEDOR respecto al incumplimientos de su compromiso de pago pactado en la presente transacción RENUNCIA a la jurisdicción de su domicilio sometiéndose voluntariamente ante la Jurisdicción y Competencia de los siguientes Juzgados: A) Los Juzgados de Paz Letrado de Lima Metropolitana (que comprende todas sus Cortes Superiores, incluido Lima Sur, Lima Centro y Callao). B) Juzgado de Paz Letrado de San Martin de </w:t>
+      </w:r>
+      <w:proofErr w:type="spellStart"/>
+      <w:r>
+        <w:t>Pangoa</w:t>
+      </w:r>
+      <w:proofErr w:type="spellEnd"/>
+      <w:r>
+        <w:t xml:space="preserve"> - </w:t>
+      </w:r>
+      <w:proofErr w:type="spellStart"/>
+      <w:r>
+        <w:t>Satipo</w:t>
+      </w:r>
+      <w:proofErr w:type="spellEnd"/>
+      <w:r>
+        <w:t xml:space="preserve"> - Junín.  C) Juzgado de Paz Letrado de Perene - </w:t>
+      </w:r>
+      <w:proofErr w:type="spellStart"/>
+      <w:r>
+        <w:t>Chanchamayo</w:t>
+      </w:r>
+      <w:proofErr w:type="spellEnd"/>
+      <w:r>
+        <w:t xml:space="preserve"> - Junín.  D) Juzgado de Paz Letrado de Tarma - Junín.  E) Los Juzgados de Paz Letrados del departamento de Junín, que comprenda todas sus Cortes Superiores.</w:t>
       </w:r>
     </w:p>
     <w:p>
@@ -5109,7 +5366,13 @@
         <w:t>-Domicilio Procesal:</w:t>
       </w:r>
       <w:r>
-        <w:t xml:space="preserve"> Casilla Electrónica del Poder Judicial (SINOE) Nro. </w:t>
+        <w:t xml:space="preserve"> </w:t>
+      </w:r>
+      <w:r>
+        <w:t xml:space="preserve">Si hubiera proceso señalo </w:t>
+      </w:r>
+      <w:r>
+        <w:t xml:space="preserve">Casilla Electrónica del Poder Judicial (SINOE) Nro. </w:t>
       </w:r>
       <w:r>
         <w:rPr>
@@ -5259,6 +5522,22 @@
       <w:pPr>
         <w:pStyle w:val="ParrafopStyle"/>
       </w:pPr>
+    </w:p>
+    <w:p>
+      <w:pPr>
+        <w:pStyle w:val="ParrafopStyle"/>
+      </w:pPr>
+      <w:r>
+        <w:t>En señal de absoluta conformidad con el contenido de este documento, las partes suscriben el presente documento en la ciudad de ${lugar}, ${</w:t>
+      </w:r>
+      <w:proofErr w:type="spellStart"/>
+      <w:r>
+        <w:t>fecha_letras</w:t>
+      </w:r>
+      <w:proofErr w:type="spellEnd"/>
+      <w:r>
+        <w:t>}.</w:t>
+      </w:r>
     </w:p>
     <w:p>
       <w:pPr>
@@ -5571,7 +5850,7 @@
     </w:p>
     <w:sectPr>
       <w:pgSz w:w="11906" w:h="16838"/>
-      <w:pgMar w:top="851" w:right="1000" w:bottom="400" w:left="1700" w:header="720" w:footer="720" w:gutter="0"/>
+      <w:pgMar w:top="851" w:right="1000" w:bottom="400" w:left="1418" w:header="720" w:footer="720" w:gutter="0"/>
       <w:cols w:space="720"/>
     </w:sectPr>
   </w:body>

</xml_diff>